<commit_message>
adicionando os procedimentos de instalação
</commit_message>
<xml_diff>
--- a/Arquivos/arquivos gerais/Manual de Instalação.docx
+++ b/Arquivos/arquivos gerais/Manual de Instalação.docx
@@ -179,6 +179,7 @@
           <w:szCs w:val="18"/>
         </w:rPr>
       </w:pPr>
+      <w:proofErr w:type="spellStart"/>
       <w:r>
         <w:rPr>
           <w:rStyle w:val="normaltextrun"/>
@@ -189,6 +190,7 @@
         </w:rPr>
         <w:t>TechSolutions</w:t>
       </w:r>
+      <w:proofErr w:type="spellEnd"/>
     </w:p>
     <w:p>
       <w:pPr>
@@ -516,13 +518,23 @@
           <w:szCs w:val="18"/>
         </w:rPr>
       </w:pPr>
-      <w:r>
-        <w:rPr>
-          <w:rStyle w:val="normaltextrun"/>
-          <w:rFonts w:ascii="Arial" w:hAnsi="Arial" w:cs="Arial"/>
-          <w:color w:val="000000"/>
-        </w:rPr>
-        <w:t xml:space="preserve">Emmily Ferreira | RA: </w:t>
+      <w:proofErr w:type="spellStart"/>
+      <w:r>
+        <w:rPr>
+          <w:rStyle w:val="normaltextrun"/>
+          <w:rFonts w:ascii="Arial" w:hAnsi="Arial" w:cs="Arial"/>
+          <w:color w:val="000000"/>
+        </w:rPr>
+        <w:t>Emmily</w:t>
+      </w:r>
+      <w:proofErr w:type="spellEnd"/>
+      <w:r>
+        <w:rPr>
+          <w:rStyle w:val="normaltextrun"/>
+          <w:rFonts w:ascii="Arial" w:hAnsi="Arial" w:cs="Arial"/>
+          <w:color w:val="000000"/>
+        </w:rPr>
+        <w:t xml:space="preserve"> Ferreira | RA: </w:t>
       </w:r>
       <w:r>
         <w:rPr>
@@ -590,13 +602,23 @@
           <w:szCs w:val="18"/>
         </w:rPr>
       </w:pPr>
-      <w:r>
-        <w:rPr>
-          <w:rStyle w:val="normaltextrun"/>
-          <w:rFonts w:ascii="Arial" w:hAnsi="Arial" w:cs="Arial"/>
-          <w:color w:val="000000"/>
-        </w:rPr>
-        <w:t>Kauã Vidal | RA:</w:t>
+      <w:proofErr w:type="spellStart"/>
+      <w:r>
+        <w:rPr>
+          <w:rStyle w:val="normaltextrun"/>
+          <w:rFonts w:ascii="Arial" w:hAnsi="Arial" w:cs="Arial"/>
+          <w:color w:val="000000"/>
+        </w:rPr>
+        <w:t>Kauã</w:t>
+      </w:r>
+      <w:proofErr w:type="spellEnd"/>
+      <w:r>
+        <w:rPr>
+          <w:rStyle w:val="normaltextrun"/>
+          <w:rFonts w:ascii="Arial" w:hAnsi="Arial" w:cs="Arial"/>
+          <w:color w:val="000000"/>
+        </w:rPr>
+        <w:t xml:space="preserve"> Vidal | RA:</w:t>
       </w:r>
       <w:r>
         <w:rPr>
@@ -625,13 +647,15 @@
           <w:rFonts w:ascii="Segoe UI" w:hAnsi="Segoe UI" w:cs="Segoe UI"/>
           <w:sz w:val="18"/>
           <w:szCs w:val="18"/>
-        </w:rPr>
-      </w:pPr>
-      <w:r>
-        <w:rPr>
-          <w:rStyle w:val="normaltextrun"/>
-          <w:rFonts w:ascii="Arial" w:hAnsi="Arial" w:cs="Arial"/>
-          <w:color w:val="000000"/>
+          <w:lang w:val="en-US"/>
+        </w:rPr>
+      </w:pPr>
+      <w:r>
+        <w:rPr>
+          <w:rStyle w:val="normaltextrun"/>
+          <w:rFonts w:ascii="Arial" w:hAnsi="Arial" w:cs="Arial"/>
+          <w:color w:val="000000"/>
+          <w:lang w:val="en-US"/>
         </w:rPr>
         <w:t>Kauan Parente | RA:</w:t>
       </w:r>
@@ -640,6 +664,7 @@
           <w:rStyle w:val="normaltextrun"/>
           <w:rFonts w:ascii="Arial" w:hAnsi="Arial" w:cs="Arial"/>
           <w:color w:val="000000"/>
+          <w:lang w:val="en-US"/>
         </w:rPr>
         <w:t xml:space="preserve"> 01232</w:t>
       </w:r>
@@ -648,6 +673,7 @@
           <w:rStyle w:val="normaltextrun"/>
           <w:rFonts w:ascii="Arial" w:hAnsi="Arial" w:cs="Arial"/>
           <w:color w:val="000000"/>
+          <w:lang w:val="en-US"/>
         </w:rPr>
         <w:t>154</w:t>
       </w:r>
@@ -662,13 +688,15 @@
           <w:rStyle w:val="normaltextrun"/>
           <w:rFonts w:ascii="Arial" w:hAnsi="Arial" w:cs="Arial"/>
           <w:color w:val="000000"/>
-        </w:rPr>
-      </w:pPr>
-      <w:r>
-        <w:rPr>
-          <w:rStyle w:val="normaltextrun"/>
-          <w:rFonts w:ascii="Arial" w:hAnsi="Arial" w:cs="Arial"/>
-          <w:color w:val="000000"/>
+          <w:lang w:val="en-US"/>
+        </w:rPr>
+      </w:pPr>
+      <w:r>
+        <w:rPr>
+          <w:rStyle w:val="normaltextrun"/>
+          <w:rFonts w:ascii="Arial" w:hAnsi="Arial" w:cs="Arial"/>
+          <w:color w:val="000000"/>
+          <w:lang w:val="en-US"/>
         </w:rPr>
         <w:t xml:space="preserve">Michelly Mendes | RA: </w:t>
       </w:r>
@@ -677,6 +705,7 @@
           <w:rStyle w:val="normaltextrun"/>
           <w:rFonts w:ascii="Arial" w:hAnsi="Arial" w:cs="Arial"/>
           <w:color w:val="000000"/>
+          <w:lang w:val="en-US"/>
         </w:rPr>
         <w:t>01232188</w:t>
       </w:r>
@@ -1025,7 +1054,27 @@
           <w:sz w:val="24"/>
           <w:szCs w:val="24"/>
         </w:rPr>
-        <w:t xml:space="preserve"> leituras de temperaturas entre 0 a 50 Celsius e umidade entre 20</w:t>
+        <w:t xml:space="preserve"> leituras de temperaturas entre 0 </w:t>
+      </w:r>
+      <w:proofErr w:type="gramStart"/>
+      <w:r>
+        <w:rPr>
+          <w:rFonts w:ascii="Arial" w:hAnsi="Arial" w:cs="Arial"/>
+          <w:color w:val="000000" w:themeColor="text1"/>
+          <w:sz w:val="24"/>
+          <w:szCs w:val="24"/>
+        </w:rPr>
+        <w:t>a</w:t>
+      </w:r>
+      <w:proofErr w:type="gramEnd"/>
+      <w:r>
+        <w:rPr>
+          <w:rFonts w:ascii="Arial" w:hAnsi="Arial" w:cs="Arial"/>
+          <w:color w:val="000000" w:themeColor="text1"/>
+          <w:sz w:val="24"/>
+          <w:szCs w:val="24"/>
+        </w:rPr>
+        <w:t xml:space="preserve"> 50 Celsius e umidade entre 20</w:t>
       </w:r>
       <w:r>
         <w:rPr>
@@ -1247,7 +1296,81 @@
           <w:color w:val="000000"/>
           <w:shd w:val="clear" w:color="auto" w:fill="FFFFFF"/>
         </w:rPr>
-        <w:t xml:space="preserve">São necessários algumas matérias e equipamento para montagem e configurações básicas para que o mesmo possa ler, e mostrar os dados corretamente. </w:t>
+        <w:t>São necessários algu</w:t>
+      </w:r>
+      <w:r>
+        <w:rPr>
+          <w:rStyle w:val="normaltextrun"/>
+          <w:rFonts w:ascii="Arial" w:hAnsi="Arial" w:cs="Arial"/>
+          <w:color w:val="000000"/>
+          <w:shd w:val="clear" w:color="auto" w:fill="FFFFFF"/>
+        </w:rPr>
+        <w:t>ns</w:t>
+      </w:r>
+      <w:r>
+        <w:rPr>
+          <w:rStyle w:val="normaltextrun"/>
+          <w:rFonts w:ascii="Arial" w:hAnsi="Arial" w:cs="Arial"/>
+          <w:color w:val="000000"/>
+          <w:shd w:val="clear" w:color="auto" w:fill="FFFFFF"/>
+        </w:rPr>
+        <w:t xml:space="preserve"> mat</w:t>
+      </w:r>
+      <w:r>
+        <w:rPr>
+          <w:rStyle w:val="normaltextrun"/>
+          <w:rFonts w:ascii="Arial" w:hAnsi="Arial" w:cs="Arial"/>
+          <w:color w:val="000000"/>
+          <w:shd w:val="clear" w:color="auto" w:fill="FFFFFF"/>
+        </w:rPr>
+        <w:t>e</w:t>
+      </w:r>
+      <w:r>
+        <w:rPr>
+          <w:rStyle w:val="normaltextrun"/>
+          <w:rFonts w:ascii="Arial" w:hAnsi="Arial" w:cs="Arial"/>
+          <w:color w:val="000000"/>
+          <w:shd w:val="clear" w:color="auto" w:fill="FFFFFF"/>
+        </w:rPr>
+        <w:t>ria</w:t>
+      </w:r>
+      <w:r>
+        <w:rPr>
+          <w:rStyle w:val="normaltextrun"/>
+          <w:rFonts w:ascii="Arial" w:hAnsi="Arial" w:cs="Arial"/>
+          <w:color w:val="000000"/>
+          <w:shd w:val="clear" w:color="auto" w:fill="FFFFFF"/>
+        </w:rPr>
+        <w:t>i</w:t>
+      </w:r>
+      <w:r>
+        <w:rPr>
+          <w:rStyle w:val="normaltextrun"/>
+          <w:rFonts w:ascii="Arial" w:hAnsi="Arial" w:cs="Arial"/>
+          <w:color w:val="000000"/>
+          <w:shd w:val="clear" w:color="auto" w:fill="FFFFFF"/>
+        </w:rPr>
+        <w:t xml:space="preserve">s e equipamento para montagem e configurações básicas para que </w:t>
+      </w:r>
+      <w:proofErr w:type="gramStart"/>
+      <w:r>
+        <w:rPr>
+          <w:rStyle w:val="normaltextrun"/>
+          <w:rFonts w:ascii="Arial" w:hAnsi="Arial" w:cs="Arial"/>
+          <w:color w:val="000000"/>
+          <w:shd w:val="clear" w:color="auto" w:fill="FFFFFF"/>
+        </w:rPr>
+        <w:t>o mesmo</w:t>
+      </w:r>
+      <w:proofErr w:type="gramEnd"/>
+      <w:r>
+        <w:rPr>
+          <w:rStyle w:val="normaltextrun"/>
+          <w:rFonts w:ascii="Arial" w:hAnsi="Arial" w:cs="Arial"/>
+          <w:color w:val="000000"/>
+          <w:shd w:val="clear" w:color="auto" w:fill="FFFFFF"/>
+        </w:rPr>
+        <w:t xml:space="preserve"> possa ler, e mostrar os dados corretamente. </w:t>
       </w:r>
       <w:r>
         <w:rPr>
@@ -1393,7 +1516,29 @@
           <w:sz w:val="18"/>
           <w:szCs w:val="18"/>
         </w:rPr>
-        <w:t>Arduino Uno R3 Atmega 328p-pu</w:t>
+        <w:t xml:space="preserve">Arduino Uno R3 </w:t>
+      </w:r>
+      <w:proofErr w:type="spellStart"/>
+      <w:r>
+        <w:rPr>
+          <w:rStyle w:val="normaltextrun"/>
+          <w:rFonts w:ascii="Arial" w:hAnsi="Arial" w:cs="Arial"/>
+          <w:color w:val="000000"/>
+          <w:sz w:val="18"/>
+          <w:szCs w:val="18"/>
+        </w:rPr>
+        <w:t>Atmega</w:t>
+      </w:r>
+      <w:proofErr w:type="spellEnd"/>
+      <w:r>
+        <w:rPr>
+          <w:rStyle w:val="normaltextrun"/>
+          <w:rFonts w:ascii="Arial" w:hAnsi="Arial" w:cs="Arial"/>
+          <w:color w:val="000000"/>
+          <w:sz w:val="18"/>
+          <w:szCs w:val="18"/>
+        </w:rPr>
+        <w:t xml:space="preserve"> 328p-pu</w:t>
       </w:r>
       <w:r>
         <w:rPr>
@@ -2217,7 +2362,7 @@
           <w:szCs w:val="18"/>
         </w:rPr>
         <w:drawing>
-          <wp:inline distT="0" distB="0" distL="0" distR="0" wp14:anchorId="06C1E2EF" wp14:editId="184A9464">
+          <wp:inline distT="0" distB="0" distL="0" distR="0" wp14:anchorId="06C1E2EF" wp14:editId="3F47F658">
             <wp:extent cx="1143000" cy="1143000"/>
             <wp:effectExtent l="0" t="0" r="0" b="0"/>
             <wp:docPr id="1638973868" name="Imagem 10"/>
@@ -2367,7 +2512,7 @@
           <w:szCs w:val="18"/>
         </w:rPr>
         <w:drawing>
-          <wp:inline distT="0" distB="0" distL="0" distR="0" wp14:anchorId="405ED665" wp14:editId="4F29F937">
+          <wp:inline distT="0" distB="0" distL="0" distR="0" wp14:anchorId="405ED665" wp14:editId="18CE5963">
             <wp:extent cx="1028700" cy="1247775"/>
             <wp:effectExtent l="0" t="0" r="0" b="9525"/>
             <wp:docPr id="221411307" name="Imagem 8"/>
@@ -2778,7 +2923,15 @@
           <w:color w:val="000000"/>
         </w:rPr>
         <w:lastRenderedPageBreak/>
-        <w:t xml:space="preserve">A temperatura pode variar de 10 </w:t>
+        <w:t>Em relação ao sensor utilizado o DHT11,</w:t>
+      </w:r>
+      <w:r>
+        <w:rPr>
+          <w:rStyle w:val="normaltextrun"/>
+          <w:rFonts w:ascii="Arial" w:hAnsi="Arial" w:cs="Arial"/>
+          <w:color w:val="000000"/>
+        </w:rPr>
+        <w:t xml:space="preserve"> temperatura pode variar de 10 </w:t>
       </w:r>
       <w:r>
         <w:rPr>
@@ -2794,7 +2947,43 @@
           <w:rFonts w:ascii="Arial" w:hAnsi="Arial" w:cs="Arial"/>
           <w:color w:val="000000"/>
         </w:rPr>
-        <w:t xml:space="preserve"> 90 % relativo à umidade e 0 à 50°C de temperatura. O sensor tem uma precisão em sua escala linear de +/- 5% da umidade, +/- 2ºC. Esta variação não necessariamente precisa ser implementada em software. Vamos considerar inicialmente uma variação de temperatura ambiente, entre 18ºC a 25ºC e a umidade 20% a 80%. Dependendo da aplicação do projeto, esta faixa deverá ser ajustada.</w:t>
+        <w:t xml:space="preserve"> 90 % relativo à umidade e 0 </w:t>
+      </w:r>
+      <w:proofErr w:type="gramStart"/>
+      <w:r>
+        <w:rPr>
+          <w:rStyle w:val="normaltextrun"/>
+          <w:rFonts w:ascii="Arial" w:hAnsi="Arial" w:cs="Arial"/>
+          <w:color w:val="000000"/>
+        </w:rPr>
+        <w:t>à</w:t>
+      </w:r>
+      <w:proofErr w:type="gramEnd"/>
+      <w:r>
+        <w:rPr>
+          <w:rStyle w:val="normaltextrun"/>
+          <w:rFonts w:ascii="Arial" w:hAnsi="Arial" w:cs="Arial"/>
+          <w:color w:val="000000"/>
+        </w:rPr>
+        <w:t xml:space="preserve"> 50°C de temperatura. O sensor tem uma precisão em sua escala linear de +/- 5% da umidade, +/- 2ºC. Esta variação não necessariamente precisa ser implementada em software. Vamos considerar inicialmente uma variação de temperatura ambiente, entre 18ºC </w:t>
+      </w:r>
+      <w:proofErr w:type="gramStart"/>
+      <w:r>
+        <w:rPr>
+          <w:rStyle w:val="normaltextrun"/>
+          <w:rFonts w:ascii="Arial" w:hAnsi="Arial" w:cs="Arial"/>
+          <w:color w:val="000000"/>
+        </w:rPr>
+        <w:t>a</w:t>
+      </w:r>
+      <w:proofErr w:type="gramEnd"/>
+      <w:r>
+        <w:rPr>
+          <w:rStyle w:val="normaltextrun"/>
+          <w:rFonts w:ascii="Arial" w:hAnsi="Arial" w:cs="Arial"/>
+          <w:color w:val="000000"/>
+        </w:rPr>
+        <w:t xml:space="preserve"> 25ºC e a umidade 20% a 80%. Dependendo da aplicação do projeto, esta faixa deverá ser ajustada.</w:t>
       </w:r>
       <w:r>
         <w:rPr>
@@ -3471,26 +3660,465 @@
         <w:pStyle w:val="paragraph"/>
         <w:spacing w:before="0" w:beforeAutospacing="0" w:after="0" w:afterAutospacing="0"/>
         <w:ind w:left="1080"/>
-        <w:jc w:val="both"/>
-        <w:textAlignment w:val="baseline"/>
-        <w:rPr>
-          <w:rStyle w:val="normaltextrun"/>
-          <w:rFonts w:ascii="Arial" w:hAnsi="Arial" w:cs="Arial"/>
-          <w:color w:val="000000"/>
-        </w:rPr>
-      </w:pPr>
-    </w:p>
-    <w:p>
-      <w:pPr>
-        <w:pStyle w:val="paragraph"/>
-        <w:spacing w:before="0" w:beforeAutospacing="0" w:after="0" w:afterAutospacing="0"/>
-        <w:ind w:left="1080"/>
-        <w:jc w:val="both"/>
-        <w:textAlignment w:val="baseline"/>
-        <w:rPr>
-          <w:rStyle w:val="normaltextrun"/>
-          <w:rFonts w:ascii="Arial" w:hAnsi="Arial" w:cs="Arial"/>
-          <w:color w:val="000000"/>
+        <w:textAlignment w:val="baseline"/>
+        <w:rPr>
+          <w:rStyle w:val="normaltextrun"/>
+          <w:rFonts w:ascii="Arial" w:hAnsi="Arial" w:cs="Arial"/>
+          <w:b/>
+          <w:bCs/>
+          <w:color w:val="000000"/>
+          <w:sz w:val="28"/>
+          <w:szCs w:val="28"/>
+        </w:rPr>
+      </w:pPr>
+    </w:p>
+    <w:p>
+      <w:pPr>
+        <w:pStyle w:val="paragraph"/>
+        <w:spacing w:before="0" w:beforeAutospacing="0" w:after="0" w:afterAutospacing="0"/>
+        <w:ind w:left="2496" w:hanging="1078"/>
+        <w:textAlignment w:val="baseline"/>
+        <w:rPr>
+          <w:rStyle w:val="normaltextrun"/>
+          <w:rFonts w:ascii="Arial" w:hAnsi="Arial" w:cs="Arial"/>
+          <w:b/>
+          <w:bCs/>
+          <w:color w:val="000000"/>
+          <w:sz w:val="28"/>
+          <w:szCs w:val="28"/>
+        </w:rPr>
+      </w:pPr>
+      <w:r>
+        <w:rPr>
+          <w:rStyle w:val="normaltextrun"/>
+          <w:rFonts w:ascii="Arial" w:hAnsi="Arial" w:cs="Arial"/>
+          <w:b/>
+          <w:bCs/>
+          <w:color w:val="000000"/>
+          <w:sz w:val="28"/>
+          <w:szCs w:val="28"/>
+        </w:rPr>
+        <w:t xml:space="preserve">Procedimento de </w:t>
+      </w:r>
+      <w:r>
+        <w:rPr>
+          <w:rStyle w:val="normaltextrun"/>
+          <w:rFonts w:ascii="Arial" w:hAnsi="Arial" w:cs="Arial"/>
+          <w:b/>
+          <w:bCs/>
+          <w:color w:val="000000"/>
+          <w:sz w:val="28"/>
+          <w:szCs w:val="28"/>
+        </w:rPr>
+        <w:t>Instalação dos sensores</w:t>
+      </w:r>
+    </w:p>
+    <w:p>
+      <w:pPr>
+        <w:pStyle w:val="paragraph"/>
+        <w:spacing w:before="0" w:beforeAutospacing="0" w:after="0" w:afterAutospacing="0"/>
+        <w:ind w:left="2496" w:hanging="1078"/>
+        <w:textAlignment w:val="baseline"/>
+        <w:rPr>
+          <w:rStyle w:val="normaltextrun"/>
+          <w:rFonts w:ascii="Arial" w:hAnsi="Arial" w:cs="Arial"/>
+          <w:b/>
+          <w:bCs/>
+          <w:color w:val="000000"/>
+          <w:sz w:val="28"/>
+          <w:szCs w:val="28"/>
+        </w:rPr>
+      </w:pPr>
+    </w:p>
+    <w:p>
+      <w:pPr>
+        <w:pStyle w:val="paragraph"/>
+        <w:spacing w:after="0"/>
+        <w:jc w:val="both"/>
+        <w:textAlignment w:val="baseline"/>
+        <w:rPr>
+          <w:rStyle w:val="normaltextrun"/>
+          <w:rFonts w:ascii="Arial" w:hAnsi="Arial" w:cs="Arial"/>
+          <w:color w:val="000000"/>
+        </w:rPr>
+      </w:pPr>
+      <w:r>
+        <w:rPr>
+          <w:rStyle w:val="normaltextrun"/>
+          <w:rFonts w:ascii="Arial" w:hAnsi="Arial" w:cs="Arial"/>
+          <w:color w:val="000000"/>
+        </w:rPr>
+        <w:t>Identifique os setores do armazém, garantindo que cada setor tenha uma distância de aproximadamente 10 metros entre eles.</w:t>
+      </w:r>
+    </w:p>
+    <w:p>
+      <w:pPr>
+        <w:pStyle w:val="paragraph"/>
+        <w:spacing w:after="0"/>
+        <w:jc w:val="both"/>
+        <w:textAlignment w:val="baseline"/>
+        <w:rPr>
+          <w:rStyle w:val="normaltextrun"/>
+          <w:rFonts w:ascii="Arial" w:hAnsi="Arial" w:cs="Arial"/>
+          <w:color w:val="000000"/>
+        </w:rPr>
+      </w:pPr>
+      <w:r>
+        <w:rPr>
+          <w:rStyle w:val="normaltextrun"/>
+          <w:rFonts w:ascii="Arial" w:hAnsi="Arial" w:cs="Arial"/>
+          <w:color w:val="000000"/>
+        </w:rPr>
+        <w:t>Certifique-se de que há uma fonte de alimentação próxima para conectar os sensores.</w:t>
+      </w:r>
+    </w:p>
+    <w:p>
+      <w:pPr>
+        <w:pStyle w:val="paragraph"/>
+        <w:spacing w:after="0"/>
+        <w:jc w:val="both"/>
+        <w:textAlignment w:val="baseline"/>
+        <w:rPr>
+          <w:rStyle w:val="normaltextrun"/>
+          <w:rFonts w:ascii="Arial" w:hAnsi="Arial" w:cs="Arial"/>
+          <w:color w:val="000000"/>
+        </w:rPr>
+      </w:pPr>
+      <w:r>
+        <w:rPr>
+          <w:rStyle w:val="normaltextrun"/>
+          <w:rFonts w:ascii="Arial" w:hAnsi="Arial" w:cs="Arial"/>
+          <w:color w:val="000000"/>
+        </w:rPr>
+        <w:t>Conecte cada sensor DHT11 a uma placa de prototipagem utilizando fios de conexão.</w:t>
+      </w:r>
+    </w:p>
+    <w:p>
+      <w:pPr>
+        <w:pStyle w:val="paragraph"/>
+        <w:spacing w:after="0"/>
+        <w:jc w:val="both"/>
+        <w:textAlignment w:val="baseline"/>
+        <w:rPr>
+          <w:rStyle w:val="normaltextrun"/>
+          <w:rFonts w:ascii="Arial" w:hAnsi="Arial" w:cs="Arial"/>
+          <w:color w:val="FF0000"/>
+        </w:rPr>
+      </w:pPr>
+      <w:r>
+        <w:rPr>
+          <w:rStyle w:val="normaltextrun"/>
+          <w:rFonts w:ascii="Arial" w:hAnsi="Arial" w:cs="Arial"/>
+          <w:color w:val="FF0000"/>
+        </w:rPr>
+        <w:t>Certifique-se de identificar claramente cada sensor, associando-o ao setor correspondente.</w:t>
+      </w:r>
+    </w:p>
+    <w:p>
+      <w:pPr>
+        <w:pStyle w:val="paragraph"/>
+        <w:spacing w:after="0"/>
+        <w:jc w:val="both"/>
+        <w:textAlignment w:val="baseline"/>
+        <w:rPr>
+          <w:rStyle w:val="normaltextrun"/>
+          <w:rFonts w:ascii="Arial" w:hAnsi="Arial" w:cs="Arial"/>
+          <w:color w:val="FF0000"/>
+        </w:rPr>
+      </w:pPr>
+      <w:r>
+        <w:rPr>
+          <w:rStyle w:val="normaltextrun"/>
+          <w:rFonts w:ascii="Arial" w:hAnsi="Arial" w:cs="Arial"/>
+          <w:color w:val="FF0000"/>
+        </w:rPr>
+        <w:t>Escolha uma posição adequada na parede de cada setor para fixar o sensor.</w:t>
+      </w:r>
+      <w:r>
+        <w:rPr>
+          <w:rStyle w:val="normaltextrun"/>
+          <w:rFonts w:ascii="Arial" w:hAnsi="Arial" w:cs="Arial"/>
+          <w:color w:val="FF0000"/>
+        </w:rPr>
+        <w:t xml:space="preserve"> </w:t>
+      </w:r>
+      <w:r>
+        <w:rPr>
+          <w:rStyle w:val="normaltextrun"/>
+          <w:rFonts w:ascii="Arial" w:hAnsi="Arial" w:cs="Arial"/>
+          <w:color w:val="FF0000"/>
+        </w:rPr>
+        <w:t>Utilize parafusos e buchas para garantir uma fixação segura.</w:t>
+      </w:r>
+    </w:p>
+    <w:p>
+      <w:pPr>
+        <w:pStyle w:val="paragraph"/>
+        <w:spacing w:after="0"/>
+        <w:jc w:val="both"/>
+        <w:textAlignment w:val="baseline"/>
+        <w:rPr>
+          <w:rStyle w:val="normaltextrun"/>
+          <w:rFonts w:ascii="Arial" w:hAnsi="Arial" w:cs="Arial"/>
+          <w:color w:val="FF0000"/>
+        </w:rPr>
+      </w:pPr>
+      <w:r>
+        <w:rPr>
+          <w:rStyle w:val="normaltextrun"/>
+          <w:rFonts w:ascii="Arial" w:hAnsi="Arial" w:cs="Arial"/>
+          <w:color w:val="FF0000"/>
+        </w:rPr>
+        <w:t>Conecte os sensores à fonte de alimentação, garantindo que a tensão seja apropriada para os sensores DHT11.</w:t>
+      </w:r>
+    </w:p>
+    <w:p>
+      <w:pPr>
+        <w:pStyle w:val="paragraph"/>
+        <w:spacing w:after="0"/>
+        <w:jc w:val="both"/>
+        <w:textAlignment w:val="baseline"/>
+        <w:rPr>
+          <w:rStyle w:val="normaltextrun"/>
+          <w:rFonts w:ascii="Arial" w:hAnsi="Arial" w:cs="Arial"/>
+          <w:color w:val="FF0000"/>
+        </w:rPr>
+      </w:pPr>
+      <w:r>
+        <w:rPr>
+          <w:rStyle w:val="normaltextrun"/>
+          <w:rFonts w:ascii="Arial" w:hAnsi="Arial" w:cs="Arial"/>
+          <w:color w:val="FF0000"/>
+        </w:rPr>
+        <w:t>Verifique a polaridade correta durante a conexão.</w:t>
+      </w:r>
+    </w:p>
+    <w:p>
+      <w:pPr>
+        <w:pStyle w:val="paragraph"/>
+        <w:spacing w:after="0"/>
+        <w:jc w:val="both"/>
+        <w:textAlignment w:val="baseline"/>
+        <w:rPr>
+          <w:rStyle w:val="normaltextrun"/>
+          <w:rFonts w:ascii="Arial" w:hAnsi="Arial" w:cs="Arial"/>
+          <w:color w:val="000000"/>
+        </w:rPr>
+      </w:pPr>
+      <w:r>
+        <w:rPr>
+          <w:rStyle w:val="normaltextrun"/>
+          <w:rFonts w:ascii="Arial" w:hAnsi="Arial" w:cs="Arial"/>
+          <w:color w:val="000000"/>
+        </w:rPr>
+        <w:t>Antes de prosseguir, certifique-se de que todas as conexões estejam firmes.</w:t>
+      </w:r>
+    </w:p>
+    <w:p>
+      <w:pPr>
+        <w:pStyle w:val="paragraph"/>
+        <w:spacing w:after="0"/>
+        <w:jc w:val="both"/>
+        <w:textAlignment w:val="baseline"/>
+        <w:rPr>
+          <w:rStyle w:val="normaltextrun"/>
+          <w:rFonts w:ascii="Arial" w:hAnsi="Arial" w:cs="Arial"/>
+          <w:color w:val="000000"/>
+        </w:rPr>
+      </w:pPr>
+      <w:r>
+        <w:rPr>
+          <w:rStyle w:val="normaltextrun"/>
+          <w:rFonts w:ascii="Arial" w:hAnsi="Arial" w:cs="Arial"/>
+          <w:color w:val="000000"/>
+        </w:rPr>
+        <w:t>Realize uma verificação rápida para garantir que os sensores estejam recebendo energia.</w:t>
+      </w:r>
+    </w:p>
+    <w:p>
+      <w:pPr>
+        <w:pStyle w:val="paragraph"/>
+        <w:spacing w:after="0"/>
+        <w:jc w:val="both"/>
+        <w:textAlignment w:val="baseline"/>
+        <w:rPr>
+          <w:rStyle w:val="normaltextrun"/>
+          <w:rFonts w:ascii="Arial" w:hAnsi="Arial" w:cs="Arial"/>
+          <w:color w:val="FF0000"/>
+        </w:rPr>
+      </w:pPr>
+      <w:r>
+        <w:rPr>
+          <w:rStyle w:val="normaltextrun"/>
+          <w:rFonts w:ascii="Arial" w:hAnsi="Arial" w:cs="Arial"/>
+          <w:color w:val="FF0000"/>
+        </w:rPr>
+        <w:t>Configure a frequência de leitura e outros parâmetros conforme a necessidade.</w:t>
+      </w:r>
+    </w:p>
+    <w:p>
+      <w:pPr>
+        <w:pStyle w:val="paragraph"/>
+        <w:spacing w:after="0"/>
+        <w:jc w:val="both"/>
+        <w:textAlignment w:val="baseline"/>
+        <w:rPr>
+          <w:rStyle w:val="normaltextrun"/>
+          <w:rFonts w:ascii="Arial" w:hAnsi="Arial" w:cs="Arial"/>
+          <w:color w:val="000000"/>
+        </w:rPr>
+      </w:pPr>
+      <w:r>
+        <w:rPr>
+          <w:rStyle w:val="normaltextrun"/>
+          <w:rFonts w:ascii="Arial" w:hAnsi="Arial" w:cs="Arial"/>
+          <w:color w:val="000000"/>
+        </w:rPr>
+        <w:t>Após a instalação, monitore os dados fornecidos pelos sensores para garantir que estejam operando corretamente.</w:t>
+      </w:r>
+    </w:p>
+    <w:p>
+      <w:pPr>
+        <w:pStyle w:val="paragraph"/>
+        <w:spacing w:after="0"/>
+        <w:jc w:val="both"/>
+        <w:textAlignment w:val="baseline"/>
+        <w:rPr>
+          <w:rStyle w:val="normaltextrun"/>
+          <w:rFonts w:ascii="Arial" w:hAnsi="Arial" w:cs="Arial"/>
+          <w:color w:val="000000"/>
+        </w:rPr>
+      </w:pPr>
+      <w:r>
+        <w:rPr>
+          <w:rStyle w:val="normaltextrun"/>
+          <w:rFonts w:ascii="Arial" w:hAnsi="Arial" w:cs="Arial"/>
+          <w:color w:val="000000"/>
+        </w:rPr>
+        <w:t>Verifique se a leitura de umidade está de acordo com as condições esperadas.</w:t>
+      </w:r>
+    </w:p>
+    <w:p>
+      <w:pPr>
+        <w:pStyle w:val="paragraph"/>
+        <w:spacing w:after="0"/>
+        <w:jc w:val="both"/>
+        <w:textAlignment w:val="baseline"/>
+        <w:rPr>
+          <w:rStyle w:val="normaltextrun"/>
+          <w:rFonts w:ascii="Arial" w:hAnsi="Arial" w:cs="Arial"/>
+          <w:color w:val="000000"/>
+        </w:rPr>
+      </w:pPr>
+      <w:r>
+        <w:rPr>
+          <w:rStyle w:val="normaltextrun"/>
+          <w:rFonts w:ascii="Arial" w:hAnsi="Arial" w:cs="Arial"/>
+          <w:color w:val="000000"/>
+        </w:rPr>
+        <w:t>Realize verificações regulares para garantir que os sensores estejam funcionando adequadamente.</w:t>
+      </w:r>
+    </w:p>
+    <w:p>
+      <w:pPr>
+        <w:pStyle w:val="paragraph"/>
+        <w:spacing w:after="0"/>
+        <w:jc w:val="both"/>
+        <w:textAlignment w:val="baseline"/>
+        <w:rPr>
+          <w:rStyle w:val="normaltextrun"/>
+          <w:rFonts w:ascii="Arial" w:hAnsi="Arial" w:cs="Arial"/>
+          <w:color w:val="000000"/>
+        </w:rPr>
+      </w:pPr>
+      <w:r>
+        <w:rPr>
+          <w:rStyle w:val="normaltextrun"/>
+          <w:rFonts w:ascii="Arial" w:hAnsi="Arial" w:cs="Arial"/>
+          <w:color w:val="000000"/>
+        </w:rPr>
+        <w:t>Substitua qualquer sensor defeituoso imediatamente.</w:t>
+      </w:r>
+    </w:p>
+    <w:p>
+      <w:pPr>
+        <w:pStyle w:val="paragraph"/>
+        <w:spacing w:after="0"/>
+        <w:jc w:val="both"/>
+        <w:textAlignment w:val="baseline"/>
+        <w:rPr>
+          <w:rStyle w:val="normaltextrun"/>
+          <w:rFonts w:ascii="Arial" w:hAnsi="Arial" w:cs="Arial"/>
+          <w:color w:val="000000"/>
+        </w:rPr>
+      </w:pPr>
+    </w:p>
+    <w:p>
+      <w:pPr>
+        <w:pStyle w:val="paragraph"/>
+        <w:spacing w:after="0"/>
+        <w:jc w:val="both"/>
+        <w:textAlignment w:val="baseline"/>
+        <w:rPr>
+          <w:rStyle w:val="normaltextrun"/>
+          <w:rFonts w:ascii="Arial" w:hAnsi="Arial" w:cs="Arial"/>
+          <w:color w:val="000000"/>
+        </w:rPr>
+      </w:pPr>
+      <w:r>
+        <w:rPr>
+          <w:rStyle w:val="normaltextrun"/>
+          <w:rFonts w:ascii="Arial" w:hAnsi="Arial" w:cs="Arial"/>
+          <w:color w:val="000000"/>
+        </w:rPr>
+        <w:t>Observações:</w:t>
+      </w:r>
+    </w:p>
+    <w:p>
+      <w:pPr>
+        <w:pStyle w:val="paragraph"/>
+        <w:spacing w:before="0" w:beforeAutospacing="0" w:after="0" w:afterAutospacing="0"/>
+        <w:jc w:val="both"/>
+        <w:textAlignment w:val="baseline"/>
+        <w:rPr>
+          <w:rStyle w:val="normaltextrun"/>
+          <w:rFonts w:ascii="Arial" w:hAnsi="Arial" w:cs="Arial"/>
+          <w:color w:val="000000"/>
+        </w:rPr>
+      </w:pPr>
+      <w:r>
+        <w:rPr>
+          <w:rStyle w:val="normaltextrun"/>
+          <w:rFonts w:ascii="Arial" w:hAnsi="Arial" w:cs="Arial"/>
+          <w:color w:val="000000"/>
+        </w:rPr>
+        <w:t>Certifique-se de seguir as normas de segurança ao lidar com eletricidade.</w:t>
+      </w:r>
+    </w:p>
+    <w:p>
+      <w:pPr>
+        <w:pStyle w:val="paragraph"/>
+        <w:spacing w:before="0" w:beforeAutospacing="0" w:after="0" w:afterAutospacing="0"/>
+        <w:jc w:val="both"/>
+        <w:textAlignment w:val="baseline"/>
+        <w:rPr>
+          <w:rStyle w:val="normaltextrun"/>
+          <w:rFonts w:ascii="Arial" w:hAnsi="Arial" w:cs="Arial"/>
+          <w:color w:val="000000"/>
+        </w:rPr>
+      </w:pPr>
+    </w:p>
+    <w:p>
+      <w:pPr>
+        <w:pStyle w:val="paragraph"/>
+        <w:spacing w:before="0" w:beforeAutospacing="0" w:after="0" w:afterAutospacing="0"/>
+        <w:jc w:val="both"/>
+        <w:textAlignment w:val="baseline"/>
+        <w:rPr>
+          <w:rStyle w:val="normaltextrun"/>
+          <w:rFonts w:ascii="Arial" w:hAnsi="Arial" w:cs="Arial"/>
+          <w:color w:val="000000"/>
+          <w:u w:val="single"/>
         </w:rPr>
       </w:pPr>
     </w:p>
@@ -3589,7 +4217,25 @@
           <w:rFonts w:ascii="Arial" w:hAnsi="Arial" w:cs="Arial"/>
           <w:color w:val="000000"/>
         </w:rPr>
-        <w:t>O sensor irá captar dados de umidade que podem varia de acordo com o produto armazenado no local, tendo suas variações entre 64% e 66%, conforme pesquisa realizado com os grãos de café antes da torra.</w:t>
+        <w:t xml:space="preserve">O sensor irá captar dados de umidade que podem </w:t>
+      </w:r>
+      <w:proofErr w:type="gramStart"/>
+      <w:r>
+        <w:rPr>
+          <w:rStyle w:val="normaltextrun"/>
+          <w:rFonts w:ascii="Arial" w:hAnsi="Arial" w:cs="Arial"/>
+          <w:color w:val="000000"/>
+        </w:rPr>
+        <w:t>varia</w:t>
+      </w:r>
+      <w:proofErr w:type="gramEnd"/>
+      <w:r>
+        <w:rPr>
+          <w:rStyle w:val="normaltextrun"/>
+          <w:rFonts w:ascii="Arial" w:hAnsi="Arial" w:cs="Arial"/>
+          <w:color w:val="000000"/>
+        </w:rPr>
+        <w:t xml:space="preserve"> de acordo com o produto armazenado no local, tendo suas variações entre 64% e 66%, conforme pesquisa realizado com os grãos de café antes da torra.</w:t>
       </w:r>
     </w:p>
     <w:p>
@@ -3613,6 +4259,7 @@
         </w:rPr>
         <w:t xml:space="preserve">Para ter uma base sobre os valores referenciados acima, abaixo pode ser conferido métricas conforme pesquisa realizada pela </w:t>
       </w:r>
+      <w:proofErr w:type="spellStart"/>
       <w:r>
         <w:rPr>
           <w:rStyle w:val="normaltextrun"/>
@@ -3640,6 +4287,7 @@
         </w:rPr>
         <w:t>olutions</w:t>
       </w:r>
+      <w:proofErr w:type="spellEnd"/>
       <w:r>
         <w:rPr>
           <w:rStyle w:val="normaltextrun"/>
@@ -3671,7 +4319,7 @@
           <w:noProof/>
         </w:rPr>
         <w:drawing>
-          <wp:anchor distT="0" distB="0" distL="114300" distR="114300" simplePos="0" relativeHeight="251663360" behindDoc="0" locked="0" layoutInCell="1" allowOverlap="1" wp14:anchorId="4A81D0B9" wp14:editId="0FBC8AEA">
+          <wp:anchor distT="0" distB="0" distL="114300" distR="114300" simplePos="0" relativeHeight="251663360" behindDoc="0" locked="0" layoutInCell="1" allowOverlap="1" wp14:anchorId="4A81D0B9" wp14:editId="5993DE91">
             <wp:simplePos x="0" y="0"/>
             <wp:positionH relativeFrom="margin">
               <wp:align>right</wp:align>

</xml_diff>

<commit_message>
atualização manual banco e api
</commit_message>
<xml_diff>
--- a/Arquivos/arquivos gerais/Manual de Instalação.docx
+++ b/Arquivos/arquivos gerais/Manual de Instalação.docx
@@ -2362,7 +2362,7 @@
           <w:szCs w:val="18"/>
         </w:rPr>
         <w:drawing>
-          <wp:inline distT="0" distB="0" distL="0" distR="0" wp14:anchorId="06C1E2EF" wp14:editId="3F47F658">
+          <wp:inline distT="0" distB="0" distL="0" distR="0" wp14:anchorId="06C1E2EF" wp14:editId="7197CB6B">
             <wp:extent cx="1143000" cy="1143000"/>
             <wp:effectExtent l="0" t="0" r="0" b="0"/>
             <wp:docPr id="1638973868" name="Imagem 10"/>
@@ -2512,7 +2512,7 @@
           <w:szCs w:val="18"/>
         </w:rPr>
         <w:drawing>
-          <wp:inline distT="0" distB="0" distL="0" distR="0" wp14:anchorId="405ED665" wp14:editId="18CE5963">
+          <wp:inline distT="0" distB="0" distL="0" distR="0" wp14:anchorId="405ED665" wp14:editId="1DFF98DB">
             <wp:extent cx="1028700" cy="1247775"/>
             <wp:effectExtent l="0" t="0" r="0" b="9525"/>
             <wp:docPr id="221411307" name="Imagem 8"/>
@@ -3733,6 +3733,10 @@
     <w:p>
       <w:pPr>
         <w:pStyle w:val="paragraph"/>
+        <w:numPr>
+          <w:ilvl w:val="0"/>
+          <w:numId w:val="4"/>
+        </w:numPr>
         <w:spacing w:after="0"/>
         <w:jc w:val="both"/>
         <w:textAlignment w:val="baseline"/>
@@ -3754,6 +3758,10 @@
     <w:p>
       <w:pPr>
         <w:pStyle w:val="paragraph"/>
+        <w:numPr>
+          <w:ilvl w:val="0"/>
+          <w:numId w:val="4"/>
+        </w:numPr>
         <w:spacing w:after="0"/>
         <w:jc w:val="both"/>
         <w:textAlignment w:val="baseline"/>
@@ -3775,6 +3783,10 @@
     <w:p>
       <w:pPr>
         <w:pStyle w:val="paragraph"/>
+        <w:numPr>
+          <w:ilvl w:val="0"/>
+          <w:numId w:val="4"/>
+        </w:numPr>
         <w:spacing w:after="0"/>
         <w:jc w:val="both"/>
         <w:textAlignment w:val="baseline"/>
@@ -3796,20 +3808,23 @@
     <w:p>
       <w:pPr>
         <w:pStyle w:val="paragraph"/>
+        <w:numPr>
+          <w:ilvl w:val="0"/>
+          <w:numId w:val="4"/>
+        </w:numPr>
         <w:spacing w:after="0"/>
         <w:jc w:val="both"/>
         <w:textAlignment w:val="baseline"/>
         <w:rPr>
           <w:rStyle w:val="normaltextrun"/>
           <w:rFonts w:ascii="Arial" w:hAnsi="Arial" w:cs="Arial"/>
-          <w:color w:val="FF0000"/>
-        </w:rPr>
-      </w:pPr>
-      <w:r>
-        <w:rPr>
-          <w:rStyle w:val="normaltextrun"/>
-          <w:rFonts w:ascii="Arial" w:hAnsi="Arial" w:cs="Arial"/>
-          <w:color w:val="FF0000"/>
+          <w:color w:val="000000"/>
+        </w:rPr>
+      </w:pPr>
+      <w:r>
+        <w:rPr>
+          <w:rStyle w:val="normaltextrun"/>
+          <w:rFonts w:ascii="Arial" w:hAnsi="Arial" w:cs="Arial"/>
         </w:rPr>
         <w:t>Certifique-se de identificar claramente cada sensor, associando-o ao setor correspondente.</w:t>
       </w:r>
@@ -3817,36 +3832,37 @@
     <w:p>
       <w:pPr>
         <w:pStyle w:val="paragraph"/>
+        <w:numPr>
+          <w:ilvl w:val="0"/>
+          <w:numId w:val="4"/>
+        </w:numPr>
         <w:spacing w:after="0"/>
         <w:jc w:val="both"/>
         <w:textAlignment w:val="baseline"/>
         <w:rPr>
           <w:rStyle w:val="normaltextrun"/>
           <w:rFonts w:ascii="Arial" w:hAnsi="Arial" w:cs="Arial"/>
-          <w:color w:val="FF0000"/>
-        </w:rPr>
-      </w:pPr>
-      <w:r>
-        <w:rPr>
-          <w:rStyle w:val="normaltextrun"/>
-          <w:rFonts w:ascii="Arial" w:hAnsi="Arial" w:cs="Arial"/>
-          <w:color w:val="FF0000"/>
-        </w:rPr>
-        <w:t>Escolha uma posição adequada na parede de cada setor para fixar o sensor.</w:t>
-      </w:r>
-      <w:r>
-        <w:rPr>
-          <w:rStyle w:val="normaltextrun"/>
-          <w:rFonts w:ascii="Arial" w:hAnsi="Arial" w:cs="Arial"/>
-          <w:color w:val="FF0000"/>
-        </w:rPr>
-        <w:t xml:space="preserve"> </w:t>
-      </w:r>
-      <w:r>
-        <w:rPr>
-          <w:rStyle w:val="normaltextrun"/>
-          <w:rFonts w:ascii="Arial" w:hAnsi="Arial" w:cs="Arial"/>
-          <w:color w:val="FF0000"/>
+          <w:color w:val="000000"/>
+        </w:rPr>
+      </w:pPr>
+      <w:r>
+        <w:rPr>
+          <w:rStyle w:val="normaltextrun"/>
+          <w:rFonts w:ascii="Arial" w:hAnsi="Arial" w:cs="Arial"/>
+        </w:rPr>
+        <w:t>Escolha uma posição adequada na parede de cada setor para fixar o sensor</w:t>
+      </w:r>
+      <w:r>
+        <w:rPr>
+          <w:rStyle w:val="normaltextrun"/>
+          <w:rFonts w:ascii="Arial" w:hAnsi="Arial" w:cs="Arial"/>
+        </w:rPr>
+        <w:t xml:space="preserve">, preferencialmente na vertical. </w:t>
+      </w:r>
+      <w:r>
+        <w:rPr>
+          <w:rStyle w:val="normaltextrun"/>
+          <w:rFonts w:ascii="Arial" w:hAnsi="Arial" w:cs="Arial"/>
         </w:rPr>
         <w:t>Utilize parafusos e buchas para garantir uma fixação segura.</w:t>
       </w:r>
@@ -3854,48 +3870,60 @@
     <w:p>
       <w:pPr>
         <w:pStyle w:val="paragraph"/>
+        <w:numPr>
+          <w:ilvl w:val="0"/>
+          <w:numId w:val="4"/>
+        </w:numPr>
         <w:spacing w:after="0"/>
         <w:jc w:val="both"/>
         <w:textAlignment w:val="baseline"/>
         <w:rPr>
           <w:rStyle w:val="normaltextrun"/>
           <w:rFonts w:ascii="Arial" w:hAnsi="Arial" w:cs="Arial"/>
-          <w:color w:val="FF0000"/>
-        </w:rPr>
-      </w:pPr>
-      <w:r>
-        <w:rPr>
-          <w:rStyle w:val="normaltextrun"/>
-          <w:rFonts w:ascii="Arial" w:hAnsi="Arial" w:cs="Arial"/>
-          <w:color w:val="FF0000"/>
-        </w:rPr>
-        <w:t>Conecte os sensores à fonte de alimentação, garantindo que a tensão seja apropriada para os sensores DHT11.</w:t>
-      </w:r>
-    </w:p>
-    <w:p>
-      <w:pPr>
-        <w:pStyle w:val="paragraph"/>
+          <w:color w:val="000000"/>
+        </w:rPr>
+      </w:pPr>
+      <w:r>
+        <w:rPr>
+          <w:rStyle w:val="normaltextrun"/>
+          <w:rFonts w:ascii="Arial" w:hAnsi="Arial" w:cs="Arial"/>
+          <w:color w:val="000000"/>
+        </w:rPr>
+        <w:t>Antes de prosseguir, certifique-se de que todas as conexões estejam firmes.</w:t>
+      </w:r>
+    </w:p>
+    <w:p>
+      <w:pPr>
+        <w:pStyle w:val="paragraph"/>
+        <w:numPr>
+          <w:ilvl w:val="0"/>
+          <w:numId w:val="4"/>
+        </w:numPr>
         <w:spacing w:after="0"/>
         <w:jc w:val="both"/>
         <w:textAlignment w:val="baseline"/>
         <w:rPr>
           <w:rStyle w:val="normaltextrun"/>
           <w:rFonts w:ascii="Arial" w:hAnsi="Arial" w:cs="Arial"/>
-          <w:color w:val="FF0000"/>
-        </w:rPr>
-      </w:pPr>
-      <w:r>
-        <w:rPr>
-          <w:rStyle w:val="normaltextrun"/>
-          <w:rFonts w:ascii="Arial" w:hAnsi="Arial" w:cs="Arial"/>
-          <w:color w:val="FF0000"/>
-        </w:rPr>
-        <w:t>Verifique a polaridade correta durante a conexão.</w:t>
-      </w:r>
-    </w:p>
-    <w:p>
-      <w:pPr>
-        <w:pStyle w:val="paragraph"/>
+          <w:color w:val="000000"/>
+        </w:rPr>
+      </w:pPr>
+      <w:r>
+        <w:rPr>
+          <w:rStyle w:val="normaltextrun"/>
+          <w:rFonts w:ascii="Arial" w:hAnsi="Arial" w:cs="Arial"/>
+          <w:color w:val="000000"/>
+        </w:rPr>
+        <w:t>Realize uma verificação rápida para garantir que os sensores estejam recebendo energia.</w:t>
+      </w:r>
+    </w:p>
+    <w:p>
+      <w:pPr>
+        <w:pStyle w:val="paragraph"/>
+        <w:numPr>
+          <w:ilvl w:val="0"/>
+          <w:numId w:val="4"/>
+        </w:numPr>
         <w:spacing w:after="0"/>
         <w:jc w:val="both"/>
         <w:textAlignment w:val="baseline"/>
@@ -3911,12 +3939,16 @@
           <w:rFonts w:ascii="Arial" w:hAnsi="Arial" w:cs="Arial"/>
           <w:color w:val="000000"/>
         </w:rPr>
-        <w:t>Antes de prosseguir, certifique-se de que todas as conexões estejam firmes.</w:t>
-      </w:r>
-    </w:p>
-    <w:p>
-      <w:pPr>
-        <w:pStyle w:val="paragraph"/>
+        <w:t>Após a instalação, monitore os dados fornecidos pelos sensores para garantir que estejam operando corretamente.</w:t>
+      </w:r>
+    </w:p>
+    <w:p>
+      <w:pPr>
+        <w:pStyle w:val="paragraph"/>
+        <w:numPr>
+          <w:ilvl w:val="0"/>
+          <w:numId w:val="4"/>
+        </w:numPr>
         <w:spacing w:after="0"/>
         <w:jc w:val="both"/>
         <w:textAlignment w:val="baseline"/>
@@ -3932,33 +3964,41 @@
           <w:rFonts w:ascii="Arial" w:hAnsi="Arial" w:cs="Arial"/>
           <w:color w:val="000000"/>
         </w:rPr>
-        <w:t>Realize uma verificação rápida para garantir que os sensores estejam recebendo energia.</w:t>
-      </w:r>
-    </w:p>
-    <w:p>
-      <w:pPr>
-        <w:pStyle w:val="paragraph"/>
+        <w:t>Verifique se a leitura de umidade está de acordo com as condições esperadas.</w:t>
+      </w:r>
+    </w:p>
+    <w:p>
+      <w:pPr>
+        <w:pStyle w:val="paragraph"/>
+        <w:numPr>
+          <w:ilvl w:val="0"/>
+          <w:numId w:val="4"/>
+        </w:numPr>
         <w:spacing w:after="0"/>
         <w:jc w:val="both"/>
         <w:textAlignment w:val="baseline"/>
         <w:rPr>
           <w:rStyle w:val="normaltextrun"/>
           <w:rFonts w:ascii="Arial" w:hAnsi="Arial" w:cs="Arial"/>
-          <w:color w:val="FF0000"/>
-        </w:rPr>
-      </w:pPr>
-      <w:r>
-        <w:rPr>
-          <w:rStyle w:val="normaltextrun"/>
-          <w:rFonts w:ascii="Arial" w:hAnsi="Arial" w:cs="Arial"/>
-          <w:color w:val="FF0000"/>
-        </w:rPr>
-        <w:t>Configure a frequência de leitura e outros parâmetros conforme a necessidade.</w:t>
-      </w:r>
-    </w:p>
-    <w:p>
-      <w:pPr>
-        <w:pStyle w:val="paragraph"/>
+          <w:color w:val="000000"/>
+        </w:rPr>
+      </w:pPr>
+      <w:r>
+        <w:rPr>
+          <w:rStyle w:val="normaltextrun"/>
+          <w:rFonts w:ascii="Arial" w:hAnsi="Arial" w:cs="Arial"/>
+          <w:color w:val="000000"/>
+        </w:rPr>
+        <w:t>Realize verificações regulares para garantir que os sensores estejam funcionando adequadamente.</w:t>
+      </w:r>
+    </w:p>
+    <w:p>
+      <w:pPr>
+        <w:pStyle w:val="paragraph"/>
+        <w:numPr>
+          <w:ilvl w:val="0"/>
+          <w:numId w:val="4"/>
+        </w:numPr>
         <w:spacing w:after="0"/>
         <w:jc w:val="both"/>
         <w:textAlignment w:val="baseline"/>
@@ -3974,7 +4014,7 @@
           <w:rFonts w:ascii="Arial" w:hAnsi="Arial" w:cs="Arial"/>
           <w:color w:val="000000"/>
         </w:rPr>
-        <w:t>Após a instalação, monitore os dados fornecidos pelos sensores para garantir que estejam operando corretamente.</w:t>
+        <w:t>Substitua qualquer sensor defeituoso imediatamente.</w:t>
       </w:r>
     </w:p>
     <w:p>
@@ -3989,14 +4029,6 @@
           <w:color w:val="000000"/>
         </w:rPr>
       </w:pPr>
-      <w:r>
-        <w:rPr>
-          <w:rStyle w:val="normaltextrun"/>
-          <w:rFonts w:ascii="Arial" w:hAnsi="Arial" w:cs="Arial"/>
-          <w:color w:val="000000"/>
-        </w:rPr>
-        <w:t>Verifique se a leitura de umidade está de acordo com as condições esperadas.</w:t>
-      </w:r>
     </w:p>
     <w:p>
       <w:pPr>
@@ -4016,67 +4048,16 @@
           <w:rFonts w:ascii="Arial" w:hAnsi="Arial" w:cs="Arial"/>
           <w:color w:val="000000"/>
         </w:rPr>
-        <w:t>Realize verificações regulares para garantir que os sensores estejam funcionando adequadamente.</w:t>
-      </w:r>
-    </w:p>
-    <w:p>
-      <w:pPr>
-        <w:pStyle w:val="paragraph"/>
-        <w:spacing w:after="0"/>
-        <w:jc w:val="both"/>
-        <w:textAlignment w:val="baseline"/>
-        <w:rPr>
-          <w:rStyle w:val="normaltextrun"/>
-          <w:rFonts w:ascii="Arial" w:hAnsi="Arial" w:cs="Arial"/>
-          <w:color w:val="000000"/>
-        </w:rPr>
-      </w:pPr>
-      <w:r>
-        <w:rPr>
-          <w:rStyle w:val="normaltextrun"/>
-          <w:rFonts w:ascii="Arial" w:hAnsi="Arial" w:cs="Arial"/>
-          <w:color w:val="000000"/>
-        </w:rPr>
-        <w:t>Substitua qualquer sensor defeituoso imediatamente.</w:t>
-      </w:r>
-    </w:p>
-    <w:p>
-      <w:pPr>
-        <w:pStyle w:val="paragraph"/>
-        <w:spacing w:after="0"/>
-        <w:jc w:val="both"/>
-        <w:textAlignment w:val="baseline"/>
-        <w:rPr>
-          <w:rStyle w:val="normaltextrun"/>
-          <w:rFonts w:ascii="Arial" w:hAnsi="Arial" w:cs="Arial"/>
-          <w:color w:val="000000"/>
-        </w:rPr>
-      </w:pPr>
-    </w:p>
-    <w:p>
-      <w:pPr>
-        <w:pStyle w:val="paragraph"/>
-        <w:spacing w:after="0"/>
-        <w:jc w:val="both"/>
-        <w:textAlignment w:val="baseline"/>
-        <w:rPr>
-          <w:rStyle w:val="normaltextrun"/>
-          <w:rFonts w:ascii="Arial" w:hAnsi="Arial" w:cs="Arial"/>
-          <w:color w:val="000000"/>
-        </w:rPr>
-      </w:pPr>
-      <w:r>
-        <w:rPr>
-          <w:rStyle w:val="normaltextrun"/>
-          <w:rFonts w:ascii="Arial" w:hAnsi="Arial" w:cs="Arial"/>
-          <w:color w:val="000000"/>
-        </w:rPr>
         <w:t>Observações:</w:t>
       </w:r>
     </w:p>
     <w:p>
       <w:pPr>
         <w:pStyle w:val="paragraph"/>
+        <w:numPr>
+          <w:ilvl w:val="0"/>
+          <w:numId w:val="5"/>
+        </w:numPr>
         <w:spacing w:before="0" w:beforeAutospacing="0" w:after="0" w:afterAutospacing="0"/>
         <w:jc w:val="both"/>
         <w:textAlignment w:val="baseline"/>
@@ -4111,6 +4092,41 @@
     <w:p>
       <w:pPr>
         <w:pStyle w:val="paragraph"/>
+        <w:numPr>
+          <w:ilvl w:val="0"/>
+          <w:numId w:val="5"/>
+        </w:numPr>
+        <w:spacing w:before="0" w:beforeAutospacing="0" w:after="0" w:afterAutospacing="0"/>
+        <w:jc w:val="both"/>
+        <w:textAlignment w:val="baseline"/>
+        <w:rPr>
+          <w:rStyle w:val="normaltextrun"/>
+          <w:rFonts w:ascii="Arial" w:hAnsi="Arial" w:cs="Arial"/>
+        </w:rPr>
+      </w:pPr>
+      <w:r>
+        <w:rPr>
+          <w:rFonts w:ascii="Arial" w:hAnsi="Arial" w:cs="Arial"/>
+        </w:rPr>
+        <w:t>Mantenha registros detalhados de instalação, manutenção e substituições para referência futura.</w:t>
+      </w:r>
+    </w:p>
+    <w:p>
+      <w:pPr>
+        <w:pStyle w:val="paragraph"/>
+        <w:spacing w:before="0" w:beforeAutospacing="0" w:after="0" w:afterAutospacing="0"/>
+        <w:jc w:val="both"/>
+        <w:textAlignment w:val="baseline"/>
+        <w:rPr>
+          <w:rStyle w:val="normaltextrun"/>
+          <w:rFonts w:ascii="Arial" w:hAnsi="Arial" w:cs="Arial"/>
+          <w:color w:val="000000"/>
+        </w:rPr>
+      </w:pPr>
+    </w:p>
+    <w:p>
+      <w:pPr>
+        <w:pStyle w:val="paragraph"/>
         <w:spacing w:before="0" w:beforeAutospacing="0" w:after="0" w:afterAutospacing="0"/>
         <w:jc w:val="both"/>
         <w:textAlignment w:val="baseline"/>
@@ -4127,6 +4143,136 @@
         <w:pStyle w:val="paragraph"/>
         <w:spacing w:before="0" w:beforeAutospacing="0" w:after="0" w:afterAutospacing="0"/>
         <w:ind w:left="1080"/>
+        <w:jc w:val="both"/>
+        <w:textAlignment w:val="baseline"/>
+        <w:rPr>
+          <w:rStyle w:val="normaltextrun"/>
+          <w:rFonts w:ascii="Arial" w:hAnsi="Arial" w:cs="Arial"/>
+          <w:color w:val="000000"/>
+        </w:rPr>
+      </w:pPr>
+    </w:p>
+    <w:p>
+      <w:pPr>
+        <w:pStyle w:val="paragraph"/>
+        <w:spacing w:before="0" w:beforeAutospacing="0" w:after="0" w:afterAutospacing="0"/>
+        <w:jc w:val="both"/>
+        <w:textAlignment w:val="baseline"/>
+        <w:rPr>
+          <w:rStyle w:val="normaltextrun"/>
+          <w:rFonts w:ascii="Arial" w:hAnsi="Arial" w:cs="Arial"/>
+          <w:color w:val="000000"/>
+        </w:rPr>
+      </w:pPr>
+    </w:p>
+    <w:p>
+      <w:pPr>
+        <w:pStyle w:val="paragraph"/>
+        <w:spacing w:before="0" w:beforeAutospacing="0" w:after="0" w:afterAutospacing="0"/>
+        <w:jc w:val="both"/>
+        <w:textAlignment w:val="baseline"/>
+        <w:rPr>
+          <w:rStyle w:val="normaltextrun"/>
+          <w:rFonts w:ascii="Arial" w:hAnsi="Arial" w:cs="Arial"/>
+          <w:color w:val="000000"/>
+        </w:rPr>
+      </w:pPr>
+    </w:p>
+    <w:p>
+      <w:pPr>
+        <w:pStyle w:val="paragraph"/>
+        <w:spacing w:before="0" w:beforeAutospacing="0" w:after="0" w:afterAutospacing="0"/>
+        <w:jc w:val="both"/>
+        <w:textAlignment w:val="baseline"/>
+        <w:rPr>
+          <w:rStyle w:val="normaltextrun"/>
+          <w:rFonts w:ascii="Arial" w:hAnsi="Arial" w:cs="Arial"/>
+          <w:color w:val="000000"/>
+        </w:rPr>
+      </w:pPr>
+    </w:p>
+    <w:p>
+      <w:pPr>
+        <w:pStyle w:val="paragraph"/>
+        <w:spacing w:before="0" w:beforeAutospacing="0" w:after="0" w:afterAutospacing="0"/>
+        <w:jc w:val="both"/>
+        <w:textAlignment w:val="baseline"/>
+        <w:rPr>
+          <w:rStyle w:val="normaltextrun"/>
+          <w:rFonts w:ascii="Arial" w:hAnsi="Arial" w:cs="Arial"/>
+          <w:color w:val="000000"/>
+        </w:rPr>
+      </w:pPr>
+    </w:p>
+    <w:p>
+      <w:pPr>
+        <w:pStyle w:val="paragraph"/>
+        <w:spacing w:before="0" w:beforeAutospacing="0" w:after="0" w:afterAutospacing="0"/>
+        <w:jc w:val="both"/>
+        <w:textAlignment w:val="baseline"/>
+        <w:rPr>
+          <w:rStyle w:val="normaltextrun"/>
+          <w:rFonts w:ascii="Arial" w:hAnsi="Arial" w:cs="Arial"/>
+          <w:color w:val="000000"/>
+        </w:rPr>
+      </w:pPr>
+    </w:p>
+    <w:p>
+      <w:pPr>
+        <w:pStyle w:val="paragraph"/>
+        <w:spacing w:before="0" w:beforeAutospacing="0" w:after="0" w:afterAutospacing="0"/>
+        <w:jc w:val="both"/>
+        <w:textAlignment w:val="baseline"/>
+        <w:rPr>
+          <w:rStyle w:val="normaltextrun"/>
+          <w:rFonts w:ascii="Arial" w:hAnsi="Arial" w:cs="Arial"/>
+          <w:color w:val="000000"/>
+        </w:rPr>
+      </w:pPr>
+    </w:p>
+    <w:p>
+      <w:pPr>
+        <w:pStyle w:val="paragraph"/>
+        <w:spacing w:before="0" w:beforeAutospacing="0" w:after="0" w:afterAutospacing="0"/>
+        <w:jc w:val="both"/>
+        <w:textAlignment w:val="baseline"/>
+        <w:rPr>
+          <w:rStyle w:val="normaltextrun"/>
+          <w:rFonts w:ascii="Arial" w:hAnsi="Arial" w:cs="Arial"/>
+          <w:color w:val="000000"/>
+        </w:rPr>
+      </w:pPr>
+    </w:p>
+    <w:p>
+      <w:pPr>
+        <w:pStyle w:val="paragraph"/>
+        <w:spacing w:before="0" w:beforeAutospacing="0" w:after="0" w:afterAutospacing="0"/>
+        <w:jc w:val="both"/>
+        <w:textAlignment w:val="baseline"/>
+        <w:rPr>
+          <w:rStyle w:val="normaltextrun"/>
+          <w:rFonts w:ascii="Arial" w:hAnsi="Arial" w:cs="Arial"/>
+          <w:color w:val="000000"/>
+        </w:rPr>
+      </w:pPr>
+    </w:p>
+    <w:p>
+      <w:pPr>
+        <w:pStyle w:val="paragraph"/>
+        <w:spacing w:before="0" w:beforeAutospacing="0" w:after="0" w:afterAutospacing="0"/>
+        <w:jc w:val="both"/>
+        <w:textAlignment w:val="baseline"/>
+        <w:rPr>
+          <w:rStyle w:val="normaltextrun"/>
+          <w:rFonts w:ascii="Arial" w:hAnsi="Arial" w:cs="Arial"/>
+          <w:color w:val="000000"/>
+        </w:rPr>
+      </w:pPr>
+    </w:p>
+    <w:p>
+      <w:pPr>
+        <w:pStyle w:val="paragraph"/>
+        <w:spacing w:before="0" w:beforeAutospacing="0" w:after="0" w:afterAutospacing="0"/>
         <w:jc w:val="both"/>
         <w:textAlignment w:val="baseline"/>
         <w:rPr>
@@ -4174,50 +4320,155 @@
           <w:szCs w:val="28"/>
           <w:bdr w:val="none" w:sz="0" w:space="0" w:color="auto" w:frame="1"/>
         </w:rPr>
-        <w:t>Funcionalidades</w:t>
-      </w:r>
-    </w:p>
-    <w:p>
-      <w:pPr>
-        <w:pStyle w:val="paragraph"/>
-        <w:spacing w:before="0" w:beforeAutospacing="0" w:after="0" w:afterAutospacing="0"/>
-        <w:jc w:val="both"/>
-        <w:textAlignment w:val="baseline"/>
-        <w:rPr>
-          <w:rFonts w:ascii="Segoe UI" w:hAnsi="Segoe UI" w:cs="Segoe UI"/>
-          <w:sz w:val="18"/>
-          <w:szCs w:val="18"/>
-        </w:rPr>
-      </w:pPr>
-      <w:r>
-        <w:rPr>
-          <w:rStyle w:val="eop"/>
-          <w:rFonts w:ascii="Arial" w:hAnsi="Arial" w:cs="Arial"/>
-          <w:color w:val="000000"/>
-        </w:rPr>
-        <w:t> </w:t>
-      </w:r>
-    </w:p>
-    <w:p>
-      <w:pPr>
-        <w:pStyle w:val="paragraph"/>
-        <w:spacing w:before="0" w:beforeAutospacing="0" w:after="0" w:afterAutospacing="0"/>
-        <w:ind w:firstLine="360"/>
-        <w:jc w:val="both"/>
-        <w:textAlignment w:val="baseline"/>
-        <w:rPr>
-          <w:rFonts w:ascii="Segoe UI" w:hAnsi="Segoe UI" w:cs="Segoe UI"/>
-          <w:sz w:val="18"/>
-          <w:szCs w:val="18"/>
-        </w:rPr>
-      </w:pPr>
-      <w:r>
-        <w:rPr>
-          <w:rStyle w:val="normaltextrun"/>
-          <w:rFonts w:ascii="Arial" w:hAnsi="Arial" w:cs="Arial"/>
-          <w:color w:val="000000"/>
-        </w:rPr>
-        <w:t xml:space="preserve">O sensor irá captar dados de umidade que podem </w:t>
+        <w:lastRenderedPageBreak/>
+        <w:t>Banco de Dados</w:t>
+      </w:r>
+    </w:p>
+    <w:p>
+      <w:pPr>
+        <w:jc w:val="both"/>
+        <w:rPr>
+          <w:rStyle w:val="normaltextrun"/>
+          <w:rFonts w:ascii="Arial" w:hAnsi="Arial" w:cs="Arial"/>
+          <w:color w:val="000000"/>
+          <w:sz w:val="24"/>
+          <w:szCs w:val="24"/>
+          <w:bdr w:val="none" w:sz="0" w:space="0" w:color="auto" w:frame="1"/>
+        </w:rPr>
+      </w:pPr>
+      <w:r>
+        <w:rPr>
+          <w:rStyle w:val="normaltextrun"/>
+          <w:rFonts w:ascii="Arial" w:hAnsi="Arial" w:cs="Arial"/>
+          <w:color w:val="000000"/>
+          <w:sz w:val="24"/>
+          <w:szCs w:val="24"/>
+          <w:bdr w:val="none" w:sz="0" w:space="0" w:color="auto" w:frame="1"/>
+        </w:rPr>
+        <w:t>A configuração do banco de dados é adaptada de acordo com as necessidades específicas de armazenamento de caf</w:t>
+      </w:r>
+      <w:r>
+        <w:rPr>
+          <w:rStyle w:val="normaltextrun"/>
+          <w:rFonts w:ascii="Arial" w:hAnsi="Arial" w:cs="Arial"/>
+          <w:color w:val="000000"/>
+          <w:sz w:val="24"/>
+          <w:szCs w:val="24"/>
+          <w:bdr w:val="none" w:sz="0" w:space="0" w:color="auto" w:frame="1"/>
+        </w:rPr>
+        <w:t xml:space="preserve">é, visando </w:t>
+      </w:r>
+      <w:r>
+        <w:rPr>
+          <w:rStyle w:val="normaltextrun"/>
+          <w:rFonts w:ascii="Arial" w:hAnsi="Arial" w:cs="Arial"/>
+          <w:color w:val="000000"/>
+          <w:sz w:val="24"/>
+          <w:szCs w:val="24"/>
+          <w:bdr w:val="none" w:sz="0" w:space="0" w:color="auto" w:frame="1"/>
+        </w:rPr>
+        <w:t>oferecer</w:t>
+      </w:r>
+      <w:r>
+        <w:rPr>
+          <w:rStyle w:val="normaltextrun"/>
+          <w:rFonts w:ascii="Arial" w:hAnsi="Arial" w:cs="Arial"/>
+          <w:color w:val="000000"/>
+          <w:sz w:val="24"/>
+          <w:szCs w:val="24"/>
+          <w:bdr w:val="none" w:sz="0" w:space="0" w:color="auto" w:frame="1"/>
+        </w:rPr>
+        <w:t xml:space="preserve"> um controle preciso dos dados adquiridos, permitindo identificar a localização de cada tipo de café nos armazéns e monitorar as condições ideais de umidade para garantir a qualidade e frescor do café armazenado.</w:t>
+      </w:r>
+    </w:p>
+    <w:p>
+      <w:pPr>
+        <w:jc w:val="both"/>
+        <w:rPr>
+          <w:rStyle w:val="normaltextrun"/>
+          <w:rFonts w:ascii="Arial" w:hAnsi="Arial" w:cs="Arial"/>
+          <w:color w:val="000000"/>
+          <w:sz w:val="24"/>
+          <w:szCs w:val="24"/>
+          <w:bdr w:val="none" w:sz="0" w:space="0" w:color="auto" w:frame="1"/>
+        </w:rPr>
+      </w:pPr>
+      <w:r>
+        <w:rPr>
+          <w:rStyle w:val="normaltextrun"/>
+          <w:rFonts w:ascii="Arial" w:hAnsi="Arial" w:cs="Arial"/>
+          <w:color w:val="000000"/>
+          <w:sz w:val="24"/>
+          <w:szCs w:val="24"/>
+          <w:bdr w:val="none" w:sz="0" w:space="0" w:color="auto" w:frame="1"/>
+        </w:rPr>
+        <w:t>Dessa forma, o banco de dados é estruturado para registrar de maneira</w:t>
+      </w:r>
+      <w:r>
+        <w:rPr>
+          <w:rStyle w:val="normaltextrun"/>
+          <w:rFonts w:ascii="Arial" w:hAnsi="Arial" w:cs="Arial"/>
+          <w:color w:val="000000"/>
+          <w:sz w:val="24"/>
+          <w:szCs w:val="24"/>
+          <w:bdr w:val="none" w:sz="0" w:space="0" w:color="auto" w:frame="1"/>
+        </w:rPr>
+        <w:t xml:space="preserve"> eficiente, além de,</w:t>
+      </w:r>
+      <w:r>
+        <w:rPr>
+          <w:rStyle w:val="normaltextrun"/>
+          <w:rFonts w:ascii="Arial" w:hAnsi="Arial" w:cs="Arial"/>
+          <w:color w:val="000000"/>
+          <w:sz w:val="24"/>
+          <w:szCs w:val="24"/>
+          <w:bdr w:val="none" w:sz="0" w:space="0" w:color="auto" w:frame="1"/>
+        </w:rPr>
+        <w:t xml:space="preserve"> possibilita</w:t>
+      </w:r>
+      <w:r>
+        <w:rPr>
+          <w:rStyle w:val="normaltextrun"/>
+          <w:rFonts w:ascii="Arial" w:hAnsi="Arial" w:cs="Arial"/>
+          <w:color w:val="000000"/>
+          <w:sz w:val="24"/>
+          <w:szCs w:val="24"/>
+          <w:bdr w:val="none" w:sz="0" w:space="0" w:color="auto" w:frame="1"/>
+        </w:rPr>
+        <w:t>r</w:t>
+      </w:r>
+      <w:r>
+        <w:rPr>
+          <w:rStyle w:val="normaltextrun"/>
+          <w:rFonts w:ascii="Arial" w:hAnsi="Arial" w:cs="Arial"/>
+          <w:color w:val="000000"/>
+          <w:sz w:val="24"/>
+          <w:szCs w:val="24"/>
+          <w:bdr w:val="none" w:sz="0" w:space="0" w:color="auto" w:frame="1"/>
+        </w:rPr>
+        <w:t xml:space="preserve"> o acompanhamento em tempo real</w:t>
+      </w:r>
+      <w:r>
+        <w:rPr>
+          <w:rStyle w:val="normaltextrun"/>
+          <w:rFonts w:ascii="Arial" w:hAnsi="Arial" w:cs="Arial"/>
+          <w:color w:val="000000"/>
+          <w:sz w:val="24"/>
+          <w:szCs w:val="24"/>
+          <w:bdr w:val="none" w:sz="0" w:space="0" w:color="auto" w:frame="1"/>
+        </w:rPr>
+        <w:t>,</w:t>
+      </w:r>
+      <w:r>
+        <w:rPr>
+          <w:rStyle w:val="normaltextrun"/>
+          <w:rFonts w:ascii="Arial" w:hAnsi="Arial" w:cs="Arial"/>
+          <w:color w:val="000000"/>
+          <w:sz w:val="24"/>
+          <w:szCs w:val="24"/>
+          <w:bdr w:val="none" w:sz="0" w:space="0" w:color="auto" w:frame="1"/>
+        </w:rPr>
+        <w:t xml:space="preserve"> das condições ambientais, assegurando que a umidade esteja sempre alinhada com os padrões ideais para a preservação das características únicas de cada variedade de café. Essa abordagem contribui significativamente para a gestão eficaz do estoque de café, otimizando os processos de monitoramento e garantindo a qualidade do </w:t>
       </w:r>
       <w:proofErr w:type="gramStart"/>
       <w:r>
@@ -4225,8 +4476,11 @@
           <w:rStyle w:val="normaltextrun"/>
           <w:rFonts w:ascii="Arial" w:hAnsi="Arial" w:cs="Arial"/>
           <w:color w:val="000000"/>
-        </w:rPr>
-        <w:t>varia</w:t>
+          <w:sz w:val="24"/>
+          <w:szCs w:val="24"/>
+          <w:bdr w:val="none" w:sz="0" w:space="0" w:color="auto" w:frame="1"/>
+        </w:rPr>
+        <w:t>produto final</w:t>
       </w:r>
       <w:proofErr w:type="gramEnd"/>
       <w:r>
@@ -4234,103 +4488,87 @@
           <w:rStyle w:val="normaltextrun"/>
           <w:rFonts w:ascii="Arial" w:hAnsi="Arial" w:cs="Arial"/>
           <w:color w:val="000000"/>
-        </w:rPr>
-        <w:t xml:space="preserve"> de acordo com o produto armazenado no local, tendo suas variações entre 64% e 66%, conforme pesquisa realizado com os grãos de café antes da torra.</w:t>
-      </w:r>
-    </w:p>
-    <w:p>
-      <w:pPr>
-        <w:pStyle w:val="paragraph"/>
-        <w:spacing w:before="0" w:beforeAutospacing="0" w:after="0" w:afterAutospacing="0"/>
-        <w:ind w:firstLine="360"/>
-        <w:jc w:val="both"/>
-        <w:textAlignment w:val="baseline"/>
-        <w:rPr>
-          <w:rFonts w:ascii="Segoe UI" w:hAnsi="Segoe UI" w:cs="Segoe UI"/>
-          <w:sz w:val="18"/>
-          <w:szCs w:val="18"/>
-        </w:rPr>
-      </w:pPr>
-      <w:r>
-        <w:rPr>
-          <w:rStyle w:val="normaltextrun"/>
-          <w:rFonts w:ascii="Arial" w:hAnsi="Arial" w:cs="Arial"/>
-          <w:color w:val="000000"/>
-        </w:rPr>
-        <w:t xml:space="preserve">Para ter uma base sobre os valores referenciados acima, abaixo pode ser conferido métricas conforme pesquisa realizada pela </w:t>
-      </w:r>
-      <w:proofErr w:type="spellStart"/>
-      <w:r>
-        <w:rPr>
-          <w:rStyle w:val="normaltextrun"/>
-          <w:rFonts w:ascii="Arial" w:hAnsi="Arial" w:cs="Arial"/>
-          <w:color w:val="000000"/>
-          <w:u w:val="single"/>
-        </w:rPr>
-        <w:t>Tech</w:t>
-      </w:r>
-      <w:r>
-        <w:rPr>
-          <w:rStyle w:val="normaltextrun"/>
-          <w:rFonts w:ascii="Arial" w:hAnsi="Arial" w:cs="Arial"/>
-          <w:color w:val="000000"/>
-          <w:u w:val="single"/>
-        </w:rPr>
-        <w:t>S</w:t>
-      </w:r>
-      <w:r>
-        <w:rPr>
-          <w:rStyle w:val="normaltextrun"/>
-          <w:rFonts w:ascii="Arial" w:hAnsi="Arial" w:cs="Arial"/>
-          <w:color w:val="000000"/>
-          <w:u w:val="single"/>
-        </w:rPr>
-        <w:t>olutions</w:t>
-      </w:r>
-      <w:proofErr w:type="spellEnd"/>
-      <w:r>
-        <w:rPr>
-          <w:rStyle w:val="normaltextrun"/>
-          <w:rFonts w:ascii="Arial" w:hAnsi="Arial" w:cs="Arial"/>
-          <w:color w:val="000000"/>
-        </w:rPr>
-        <w:t>. </w:t>
-      </w:r>
-      <w:r>
-        <w:rPr>
-          <w:rStyle w:val="eop"/>
-          <w:rFonts w:ascii="Arial" w:hAnsi="Arial" w:cs="Arial"/>
-          <w:color w:val="000000"/>
-        </w:rPr>
-        <w:t> </w:t>
-      </w:r>
-    </w:p>
-    <w:p>
-      <w:pPr>
-        <w:rPr>
-          <w:rStyle w:val="normaltextrun"/>
-          <w:rFonts w:ascii="Arial" w:hAnsi="Arial" w:cs="Arial"/>
-          <w:color w:val="000000"/>
-          <w:shd w:val="clear" w:color="auto" w:fill="FFFFFF"/>
-        </w:rPr>
-      </w:pPr>
-      <w:r>
-        <w:rPr>
-          <w:noProof/>
+          <w:sz w:val="24"/>
+          <w:szCs w:val="24"/>
+          <w:bdr w:val="none" w:sz="0" w:space="0" w:color="auto" w:frame="1"/>
+        </w:rPr>
+        <w:t>.</w:t>
+      </w:r>
+      <w:r>
+        <w:rPr>
+          <w:rStyle w:val="normaltextrun"/>
+          <w:rFonts w:ascii="Arial" w:hAnsi="Arial" w:cs="Arial"/>
+          <w:color w:val="000000"/>
+          <w:sz w:val="24"/>
+          <w:szCs w:val="24"/>
+          <w:bdr w:val="none" w:sz="0" w:space="0" w:color="auto" w:frame="1"/>
+        </w:rPr>
+        <w:t xml:space="preserve"> No modelo abaixo podemos visualizar a maneira que seria representado no banco de dados os registros dos sensores, de acordo com o seu identificador, modelo, armazém </w:t>
+      </w:r>
+      <w:proofErr w:type="gramStart"/>
+      <w:r>
+        <w:rPr>
+          <w:rStyle w:val="normaltextrun"/>
+          <w:rFonts w:ascii="Arial" w:hAnsi="Arial" w:cs="Arial"/>
+          <w:color w:val="000000"/>
+          <w:sz w:val="24"/>
+          <w:szCs w:val="24"/>
+          <w:bdr w:val="none" w:sz="0" w:space="0" w:color="auto" w:frame="1"/>
+        </w:rPr>
+        <w:t>correspondente ,</w:t>
+      </w:r>
+      <w:proofErr w:type="gramEnd"/>
+      <w:r>
+        <w:rPr>
+          <w:rStyle w:val="normaltextrun"/>
+          <w:rFonts w:ascii="Arial" w:hAnsi="Arial" w:cs="Arial"/>
+          <w:color w:val="000000"/>
+          <w:sz w:val="24"/>
+          <w:szCs w:val="24"/>
+          <w:bdr w:val="none" w:sz="0" w:space="0" w:color="auto" w:frame="1"/>
+        </w:rPr>
+        <w:t xml:space="preserve"> data e registro, além da umidade registrada.</w:t>
+      </w:r>
+    </w:p>
+    <w:p>
+      <w:pPr>
+        <w:jc w:val="both"/>
+        <w:rPr>
+          <w:rStyle w:val="normaltextrun"/>
+          <w:rFonts w:ascii="Arial" w:hAnsi="Arial" w:cs="Arial"/>
+          <w:color w:val="000000"/>
+          <w:sz w:val="24"/>
+          <w:szCs w:val="24"/>
+          <w:bdr w:val="none" w:sz="0" w:space="0" w:color="auto" w:frame="1"/>
+        </w:rPr>
+      </w:pPr>
+    </w:p>
+    <w:p>
+      <w:pPr>
+        <w:jc w:val="both"/>
+        <w:rPr>
+          <w:rStyle w:val="normaltextrun"/>
+          <w:rFonts w:ascii="Arial" w:hAnsi="Arial" w:cs="Arial"/>
+          <w:color w:val="000000"/>
+          <w:sz w:val="24"/>
+          <w:szCs w:val="24"/>
+          <w:bdr w:val="none" w:sz="0" w:space="0" w:color="auto" w:frame="1"/>
+        </w:rPr>
+      </w:pPr>
+      <w:r>
+        <w:rPr>
+          <w:rStyle w:val="normaltextrun"/>
+          <w:rFonts w:ascii="Arial" w:hAnsi="Arial" w:cs="Arial"/>
+          <w:color w:val="000000"/>
+          <w:sz w:val="24"/>
+          <w:szCs w:val="24"/>
+          <w:bdr w:val="none" w:sz="0" w:space="0" w:color="auto" w:frame="1"/>
         </w:rPr>
         <w:drawing>
-          <wp:anchor distT="0" distB="0" distL="114300" distR="114300" simplePos="0" relativeHeight="251663360" behindDoc="0" locked="0" layoutInCell="1" allowOverlap="1" wp14:anchorId="4A81D0B9" wp14:editId="5993DE91">
-            <wp:simplePos x="0" y="0"/>
-            <wp:positionH relativeFrom="margin">
-              <wp:align>right</wp:align>
-            </wp:positionH>
-            <wp:positionV relativeFrom="paragraph">
-              <wp:posOffset>149225</wp:posOffset>
-            </wp:positionV>
-            <wp:extent cx="5400040" cy="3037840"/>
-            <wp:effectExtent l="0" t="0" r="0" b="0"/>
-            <wp:wrapNone/>
-            <wp:docPr id="1006070368" name="Imagem 16"/>
+          <wp:inline distT="0" distB="0" distL="0" distR="0" wp14:anchorId="083F2417" wp14:editId="50519C51">
+            <wp:extent cx="5400040" cy="893445"/>
+            <wp:effectExtent l="0" t="0" r="0" b="1905"/>
+            <wp:docPr id="1517238080" name="Imagem 1" descr="Tabela&#10;&#10;Descrição gerada automaticamente"/>
             <wp:cNvGraphicFramePr>
               <a:graphicFrameLocks xmlns:a="http://schemas.openxmlformats.org/drawingml/2006/main" noChangeAspect="1"/>
             </wp:cNvGraphicFramePr>
@@ -4338,64 +4576,474 @@
               <a:graphicData uri="http://schemas.openxmlformats.org/drawingml/2006/picture">
                 <pic:pic xmlns:pic="http://schemas.openxmlformats.org/drawingml/2006/picture">
                   <pic:nvPicPr>
-                    <pic:cNvPr id="0" name="Picture 31"/>
-                    <pic:cNvPicPr>
-                      <a:picLocks noChangeAspect="1" noChangeArrowheads="1"/>
-                    </pic:cNvPicPr>
+                    <pic:cNvPr id="1517238080" name="Imagem 1" descr="Tabela&#10;&#10;Descrição gerada automaticamente"/>
+                    <pic:cNvPicPr/>
                   </pic:nvPicPr>
                   <pic:blipFill>
-                    <a:blip r:embed="rId15" cstate="print">
-                      <a:extLst>
-                        <a:ext uri="{28A0092B-C50C-407E-A947-70E740481C1C}">
-                          <a14:useLocalDpi xmlns:a14="http://schemas.microsoft.com/office/drawing/2010/main" val="0"/>
-                        </a:ext>
-                      </a:extLst>
-                    </a:blip>
-                    <a:srcRect/>
+                    <a:blip r:embed="rId15"/>
                     <a:stretch>
                       <a:fillRect/>
                     </a:stretch>
                   </pic:blipFill>
-                  <pic:spPr bwMode="auto">
+                  <pic:spPr>
                     <a:xfrm>
                       <a:off x="0" y="0"/>
-                      <a:ext cx="5400040" cy="3037840"/>
+                      <a:ext cx="5400040" cy="893445"/>
                     </a:xfrm>
                     <a:prstGeom prst="rect">
                       <a:avLst/>
                     </a:prstGeom>
-                    <a:noFill/>
-                    <a:ln>
-                      <a:noFill/>
-                    </a:ln>
                   </pic:spPr>
                 </pic:pic>
               </a:graphicData>
             </a:graphic>
-            <wp14:sizeRelV relativeFrom="margin">
-              <wp14:pctHeight>0</wp14:pctHeight>
-            </wp14:sizeRelV>
-          </wp:anchor>
+          </wp:inline>
         </w:drawing>
       </w:r>
     </w:p>
     <w:p>
       <w:pPr>
-        <w:rPr>
-          <w:rStyle w:val="normaltextrun"/>
-          <w:rFonts w:ascii="Arial" w:hAnsi="Arial" w:cs="Arial"/>
-          <w:color w:val="000000"/>
-          <w:shd w:val="clear" w:color="auto" w:fill="FFFFFF"/>
-        </w:rPr>
-      </w:pPr>
-    </w:p>
-    <w:p>
-      <w:pPr>
-        <w:rPr>
-          <w:rStyle w:val="normaltextrun"/>
-          <w:rFonts w:ascii="Arial" w:hAnsi="Arial" w:cs="Arial"/>
-          <w:color w:val="000000"/>
-          <w:shd w:val="clear" w:color="auto" w:fill="FFFFFF"/>
+        <w:jc w:val="both"/>
+        <w:rPr>
+          <w:rStyle w:val="normaltextrun"/>
+          <w:rFonts w:ascii="Arial" w:hAnsi="Arial" w:cs="Arial"/>
+          <w:color w:val="000000"/>
+          <w:sz w:val="24"/>
+          <w:szCs w:val="24"/>
+          <w:bdr w:val="none" w:sz="0" w:space="0" w:color="auto" w:frame="1"/>
+        </w:rPr>
+      </w:pPr>
+    </w:p>
+    <w:p>
+      <w:pPr>
+        <w:jc w:val="both"/>
+        <w:rPr>
+          <w:rStyle w:val="normaltextrun"/>
+          <w:rFonts w:ascii="Arial" w:hAnsi="Arial" w:cs="Arial"/>
+          <w:color w:val="000000"/>
+          <w:sz w:val="24"/>
+          <w:szCs w:val="24"/>
+          <w:bdr w:val="none" w:sz="0" w:space="0" w:color="auto" w:frame="1"/>
+        </w:rPr>
+      </w:pPr>
+    </w:p>
+    <w:p>
+      <w:pPr>
+        <w:jc w:val="both"/>
+        <w:rPr>
+          <w:rStyle w:val="normaltextrun"/>
+          <w:rFonts w:ascii="Arial" w:hAnsi="Arial" w:cs="Arial"/>
+          <w:color w:val="000000"/>
+          <w:sz w:val="24"/>
+          <w:szCs w:val="24"/>
+          <w:bdr w:val="none" w:sz="0" w:space="0" w:color="auto" w:frame="1"/>
+        </w:rPr>
+      </w:pPr>
+    </w:p>
+    <w:p>
+      <w:pPr>
+        <w:jc w:val="center"/>
+        <w:rPr>
+          <w:rStyle w:val="normaltextrun"/>
+          <w:rFonts w:ascii="Arial" w:hAnsi="Arial" w:cs="Arial"/>
+          <w:b/>
+          <w:bCs/>
+          <w:color w:val="000000"/>
+          <w:sz w:val="24"/>
+          <w:szCs w:val="24"/>
+          <w:bdr w:val="none" w:sz="0" w:space="0" w:color="auto" w:frame="1"/>
+        </w:rPr>
+      </w:pPr>
+      <w:r>
+        <w:rPr>
+          <w:rStyle w:val="normaltextrun"/>
+          <w:rFonts w:ascii="Arial" w:hAnsi="Arial" w:cs="Arial"/>
+          <w:b/>
+          <w:bCs/>
+          <w:color w:val="000000"/>
+          <w:sz w:val="24"/>
+          <w:szCs w:val="24"/>
+          <w:bdr w:val="none" w:sz="0" w:space="0" w:color="auto" w:frame="1"/>
+        </w:rPr>
+        <w:t>API</w:t>
+      </w:r>
+    </w:p>
+    <w:p>
+      <w:pPr>
+        <w:jc w:val="center"/>
+        <w:rPr>
+          <w:rStyle w:val="normaltextrun"/>
+          <w:rFonts w:ascii="Arial" w:hAnsi="Arial" w:cs="Arial"/>
+          <w:b/>
+          <w:bCs/>
+          <w:color w:val="000000"/>
+          <w:sz w:val="24"/>
+          <w:szCs w:val="24"/>
+          <w:bdr w:val="none" w:sz="0" w:space="0" w:color="auto" w:frame="1"/>
+        </w:rPr>
+      </w:pPr>
+    </w:p>
+    <w:p>
+      <w:pPr>
+        <w:pStyle w:val="PargrafodaLista"/>
+        <w:numPr>
+          <w:ilvl w:val="0"/>
+          <w:numId w:val="6"/>
+        </w:numPr>
+        <w:jc w:val="both"/>
+        <w:rPr>
+          <w:rStyle w:val="normaltextrun"/>
+          <w:rFonts w:ascii="Arial" w:hAnsi="Arial" w:cs="Arial"/>
+          <w:b/>
+          <w:bCs/>
+          <w:color w:val="000000"/>
+          <w:sz w:val="24"/>
+          <w:szCs w:val="24"/>
+          <w:bdr w:val="none" w:sz="0" w:space="0" w:color="auto" w:frame="1"/>
+        </w:rPr>
+      </w:pPr>
+      <w:r>
+        <w:rPr>
+          <w:rStyle w:val="normaltextrun"/>
+          <w:rFonts w:ascii="Arial" w:hAnsi="Arial" w:cs="Arial"/>
+          <w:color w:val="000000"/>
+          <w:sz w:val="24"/>
+          <w:szCs w:val="24"/>
+          <w:bdr w:val="none" w:sz="0" w:space="0" w:color="auto" w:frame="1"/>
+        </w:rPr>
+        <w:t>Faça o download dos arquivos necessários para o Arduino e o sensor.</w:t>
+      </w:r>
+    </w:p>
+    <w:p>
+      <w:pPr>
+        <w:pStyle w:val="PargrafodaLista"/>
+        <w:numPr>
+          <w:ilvl w:val="0"/>
+          <w:numId w:val="6"/>
+        </w:numPr>
+        <w:jc w:val="both"/>
+        <w:rPr>
+          <w:rStyle w:val="normaltextrun"/>
+          <w:rFonts w:ascii="Arial" w:hAnsi="Arial" w:cs="Arial"/>
+          <w:b/>
+          <w:bCs/>
+          <w:color w:val="000000"/>
+          <w:sz w:val="24"/>
+          <w:szCs w:val="24"/>
+          <w:bdr w:val="none" w:sz="0" w:space="0" w:color="auto" w:frame="1"/>
+        </w:rPr>
+      </w:pPr>
+      <w:r>
+        <w:rPr>
+          <w:rStyle w:val="normaltextrun"/>
+          <w:rFonts w:ascii="Arial" w:hAnsi="Arial" w:cs="Arial"/>
+          <w:color w:val="000000"/>
+          <w:sz w:val="24"/>
+          <w:szCs w:val="24"/>
+          <w:bdr w:val="none" w:sz="0" w:space="0" w:color="auto" w:frame="1"/>
+        </w:rPr>
+        <w:t xml:space="preserve">Abra o terminal na pasta do arquivo do Arduino utilizando </w:t>
+      </w:r>
+      <w:proofErr w:type="spellStart"/>
+      <w:r>
+        <w:rPr>
+          <w:rStyle w:val="normaltextrun"/>
+          <w:rFonts w:ascii="Arial" w:hAnsi="Arial" w:cs="Arial"/>
+          <w:color w:val="000000"/>
+          <w:sz w:val="24"/>
+          <w:szCs w:val="24"/>
+          <w:bdr w:val="none" w:sz="0" w:space="0" w:color="auto" w:frame="1"/>
+        </w:rPr>
+        <w:t>Git</w:t>
+      </w:r>
+      <w:proofErr w:type="spellEnd"/>
+      <w:r>
+        <w:rPr>
+          <w:rStyle w:val="normaltextrun"/>
+          <w:rFonts w:ascii="Arial" w:hAnsi="Arial" w:cs="Arial"/>
+          <w:color w:val="000000"/>
+          <w:sz w:val="24"/>
+          <w:szCs w:val="24"/>
+          <w:bdr w:val="none" w:sz="0" w:space="0" w:color="auto" w:frame="1"/>
+        </w:rPr>
+        <w:t xml:space="preserve"> </w:t>
+      </w:r>
+      <w:proofErr w:type="spellStart"/>
+      <w:r>
+        <w:rPr>
+          <w:rStyle w:val="normaltextrun"/>
+          <w:rFonts w:ascii="Arial" w:hAnsi="Arial" w:cs="Arial"/>
+          <w:color w:val="000000"/>
+          <w:sz w:val="24"/>
+          <w:szCs w:val="24"/>
+          <w:bdr w:val="none" w:sz="0" w:space="0" w:color="auto" w:frame="1"/>
+        </w:rPr>
+        <w:t>Bash</w:t>
+      </w:r>
+      <w:proofErr w:type="spellEnd"/>
+      <w:r>
+        <w:rPr>
+          <w:rStyle w:val="normaltextrun"/>
+          <w:rFonts w:ascii="Arial" w:hAnsi="Arial" w:cs="Arial"/>
+          <w:color w:val="000000"/>
+          <w:sz w:val="24"/>
+          <w:szCs w:val="24"/>
+          <w:bdr w:val="none" w:sz="0" w:space="0" w:color="auto" w:frame="1"/>
+        </w:rPr>
+        <w:t xml:space="preserve"> </w:t>
+      </w:r>
+      <w:proofErr w:type="spellStart"/>
+      <w:r>
+        <w:rPr>
+          <w:rStyle w:val="normaltextrun"/>
+          <w:rFonts w:ascii="Arial" w:hAnsi="Arial" w:cs="Arial"/>
+          <w:color w:val="000000"/>
+          <w:sz w:val="24"/>
+          <w:szCs w:val="24"/>
+          <w:bdr w:val="none" w:sz="0" w:space="0" w:color="auto" w:frame="1"/>
+        </w:rPr>
+        <w:t>Here</w:t>
+      </w:r>
+      <w:proofErr w:type="spellEnd"/>
+      <w:r>
+        <w:rPr>
+          <w:rStyle w:val="normaltextrun"/>
+          <w:rFonts w:ascii="Arial" w:hAnsi="Arial" w:cs="Arial"/>
+          <w:color w:val="000000"/>
+          <w:sz w:val="24"/>
+          <w:szCs w:val="24"/>
+          <w:bdr w:val="none" w:sz="0" w:space="0" w:color="auto" w:frame="1"/>
+        </w:rPr>
+        <w:t xml:space="preserve"> ou qualquer outra ferramenta que você esteja usando.</w:t>
+      </w:r>
+    </w:p>
+    <w:p>
+      <w:pPr>
+        <w:pStyle w:val="PargrafodaLista"/>
+        <w:numPr>
+          <w:ilvl w:val="0"/>
+          <w:numId w:val="6"/>
+        </w:numPr>
+        <w:jc w:val="both"/>
+        <w:rPr>
+          <w:rStyle w:val="normaltextrun"/>
+          <w:rFonts w:ascii="Arial" w:hAnsi="Arial" w:cs="Arial"/>
+          <w:b/>
+          <w:bCs/>
+          <w:color w:val="000000"/>
+          <w:sz w:val="24"/>
+          <w:szCs w:val="24"/>
+          <w:bdr w:val="none" w:sz="0" w:space="0" w:color="auto" w:frame="1"/>
+        </w:rPr>
+      </w:pPr>
+      <w:r>
+        <w:rPr>
+          <w:rStyle w:val="normaltextrun"/>
+          <w:rFonts w:ascii="Arial" w:hAnsi="Arial" w:cs="Arial"/>
+          <w:color w:val="000000"/>
+          <w:sz w:val="24"/>
+          <w:szCs w:val="24"/>
+          <w:bdr w:val="none" w:sz="0" w:space="0" w:color="auto" w:frame="1"/>
+        </w:rPr>
+        <w:t xml:space="preserve">No terminal, digite o comando </w:t>
+      </w:r>
+      <w:proofErr w:type="spellStart"/>
+      <w:r>
+        <w:rPr>
+          <w:rStyle w:val="normaltextrun"/>
+          <w:rFonts w:ascii="Arial" w:hAnsi="Arial" w:cs="Arial"/>
+          <w:color w:val="000000"/>
+          <w:sz w:val="24"/>
+          <w:szCs w:val="24"/>
+          <w:bdr w:val="none" w:sz="0" w:space="0" w:color="auto" w:frame="1"/>
+        </w:rPr>
+        <w:t>npm</w:t>
+      </w:r>
+      <w:proofErr w:type="spellEnd"/>
+      <w:r>
+        <w:rPr>
+          <w:rStyle w:val="normaltextrun"/>
+          <w:rFonts w:ascii="Arial" w:hAnsi="Arial" w:cs="Arial"/>
+          <w:color w:val="000000"/>
+          <w:sz w:val="24"/>
+          <w:szCs w:val="24"/>
+          <w:bdr w:val="none" w:sz="0" w:space="0" w:color="auto" w:frame="1"/>
+        </w:rPr>
+        <w:t xml:space="preserve"> </w:t>
+      </w:r>
+      <w:proofErr w:type="spellStart"/>
+      <w:r>
+        <w:rPr>
+          <w:rStyle w:val="normaltextrun"/>
+          <w:rFonts w:ascii="Arial" w:hAnsi="Arial" w:cs="Arial"/>
+          <w:color w:val="000000"/>
+          <w:sz w:val="24"/>
+          <w:szCs w:val="24"/>
+          <w:bdr w:val="none" w:sz="0" w:space="0" w:color="auto" w:frame="1"/>
+        </w:rPr>
+        <w:t>install</w:t>
+      </w:r>
+      <w:proofErr w:type="spellEnd"/>
+      <w:r>
+        <w:rPr>
+          <w:rStyle w:val="normaltextrun"/>
+          <w:rFonts w:ascii="Arial" w:hAnsi="Arial" w:cs="Arial"/>
+          <w:color w:val="000000"/>
+          <w:sz w:val="24"/>
+          <w:szCs w:val="24"/>
+          <w:bdr w:val="none" w:sz="0" w:space="0" w:color="auto" w:frame="1"/>
+        </w:rPr>
+        <w:t xml:space="preserve"> e aguarde a conclusão da instalação dos pacotes necessários definidos pelo Node.js.</w:t>
+      </w:r>
+    </w:p>
+    <w:p>
+      <w:pPr>
+        <w:pStyle w:val="PargrafodaLista"/>
+        <w:numPr>
+          <w:ilvl w:val="0"/>
+          <w:numId w:val="6"/>
+        </w:numPr>
+        <w:jc w:val="both"/>
+        <w:rPr>
+          <w:rStyle w:val="normaltextrun"/>
+          <w:rFonts w:ascii="Arial" w:hAnsi="Arial" w:cs="Arial"/>
+          <w:b/>
+          <w:bCs/>
+          <w:color w:val="000000"/>
+          <w:sz w:val="24"/>
+          <w:szCs w:val="24"/>
+          <w:bdr w:val="none" w:sz="0" w:space="0" w:color="auto" w:frame="1"/>
+        </w:rPr>
+      </w:pPr>
+      <w:r>
+        <w:rPr>
+          <w:rStyle w:val="normaltextrun"/>
+          <w:rFonts w:ascii="Arial" w:hAnsi="Arial" w:cs="Arial"/>
+          <w:color w:val="000000"/>
+          <w:sz w:val="24"/>
+          <w:szCs w:val="24"/>
+          <w:bdr w:val="none" w:sz="0" w:space="0" w:color="auto" w:frame="1"/>
+        </w:rPr>
+        <w:t>Prossiga com a atualização de bibliotecas e faça as configurações necessárias no script conforme as instruções fornecidas.</w:t>
+      </w:r>
+    </w:p>
+    <w:p>
+      <w:pPr>
+        <w:pStyle w:val="PargrafodaLista"/>
+        <w:numPr>
+          <w:ilvl w:val="0"/>
+          <w:numId w:val="6"/>
+        </w:numPr>
+        <w:jc w:val="both"/>
+        <w:rPr>
+          <w:rStyle w:val="normaltextrun"/>
+          <w:rFonts w:ascii="Arial" w:hAnsi="Arial" w:cs="Arial"/>
+          <w:b/>
+          <w:bCs/>
+          <w:color w:val="000000"/>
+          <w:sz w:val="24"/>
+          <w:szCs w:val="24"/>
+          <w:bdr w:val="none" w:sz="0" w:space="0" w:color="auto" w:frame="1"/>
+        </w:rPr>
+      </w:pPr>
+      <w:r>
+        <w:rPr>
+          <w:rStyle w:val="normaltextrun"/>
+          <w:rFonts w:ascii="Arial" w:hAnsi="Arial" w:cs="Arial"/>
+          <w:color w:val="000000"/>
+          <w:sz w:val="24"/>
+          <w:szCs w:val="24"/>
+          <w:bdr w:val="none" w:sz="0" w:space="0" w:color="auto" w:frame="1"/>
+        </w:rPr>
+        <w:t xml:space="preserve">Após a conclusão da atualização e configuração, abra novamente o terminal na pasta do projeto e insira o comando </w:t>
+      </w:r>
+      <w:proofErr w:type="spellStart"/>
+      <w:r>
+        <w:rPr>
+          <w:rStyle w:val="normaltextrun"/>
+          <w:rFonts w:ascii="Arial" w:hAnsi="Arial" w:cs="Arial"/>
+          <w:color w:val="000000"/>
+          <w:sz w:val="24"/>
+          <w:szCs w:val="24"/>
+          <w:bdr w:val="none" w:sz="0" w:space="0" w:color="auto" w:frame="1"/>
+        </w:rPr>
+        <w:t>npm</w:t>
+      </w:r>
+      <w:proofErr w:type="spellEnd"/>
+      <w:r>
+        <w:rPr>
+          <w:rStyle w:val="normaltextrun"/>
+          <w:rFonts w:ascii="Arial" w:hAnsi="Arial" w:cs="Arial"/>
+          <w:color w:val="000000"/>
+          <w:sz w:val="24"/>
+          <w:szCs w:val="24"/>
+          <w:bdr w:val="none" w:sz="0" w:space="0" w:color="auto" w:frame="1"/>
+        </w:rPr>
+        <w:t xml:space="preserve"> start para iniciar o projeto.</w:t>
+      </w:r>
+    </w:p>
+    <w:p>
+      <w:pPr>
+        <w:pStyle w:val="paragraph"/>
+        <w:spacing w:before="0" w:beforeAutospacing="0" w:after="0" w:afterAutospacing="0"/>
+        <w:jc w:val="both"/>
+        <w:textAlignment w:val="baseline"/>
+        <w:rPr>
+          <w:rStyle w:val="normaltextrun"/>
+          <w:rFonts w:ascii="Arial" w:hAnsi="Arial" w:cs="Arial"/>
+          <w:color w:val="000000"/>
+        </w:rPr>
+      </w:pPr>
+    </w:p>
+    <w:p>
+      <w:pPr>
+        <w:pStyle w:val="paragraph"/>
+        <w:spacing w:before="0" w:beforeAutospacing="0" w:after="0" w:afterAutospacing="0"/>
+        <w:jc w:val="both"/>
+        <w:textAlignment w:val="baseline"/>
+        <w:rPr>
+          <w:rStyle w:val="normaltextrun"/>
+          <w:rFonts w:ascii="Arial" w:hAnsi="Arial" w:cs="Arial"/>
+          <w:color w:val="000000"/>
+        </w:rPr>
+      </w:pPr>
+    </w:p>
+    <w:p>
+      <w:pPr>
+        <w:pStyle w:val="paragraph"/>
+        <w:spacing w:before="0" w:beforeAutospacing="0" w:after="0" w:afterAutospacing="0"/>
+        <w:jc w:val="both"/>
+        <w:textAlignment w:val="baseline"/>
+        <w:rPr>
+          <w:rStyle w:val="normaltextrun"/>
+          <w:rFonts w:ascii="Arial" w:hAnsi="Arial" w:cs="Arial"/>
+          <w:color w:val="000000"/>
+        </w:rPr>
+      </w:pPr>
+    </w:p>
+    <w:p>
+      <w:pPr>
+        <w:pStyle w:val="paragraph"/>
+        <w:spacing w:before="0" w:beforeAutospacing="0" w:after="0" w:afterAutospacing="0"/>
+        <w:jc w:val="both"/>
+        <w:textAlignment w:val="baseline"/>
+        <w:rPr>
+          <w:rStyle w:val="normaltextrun"/>
+          <w:rFonts w:ascii="Arial" w:hAnsi="Arial" w:cs="Arial"/>
+          <w:color w:val="000000"/>
+        </w:rPr>
+      </w:pPr>
+    </w:p>
+    <w:p>
+      <w:pPr>
+        <w:pStyle w:val="paragraph"/>
+        <w:spacing w:before="0" w:beforeAutospacing="0" w:after="0" w:afterAutospacing="0"/>
+        <w:jc w:val="both"/>
+        <w:textAlignment w:val="baseline"/>
+        <w:rPr>
+          <w:rStyle w:val="normaltextrun"/>
+          <w:rFonts w:ascii="Arial" w:hAnsi="Arial" w:cs="Arial"/>
+          <w:color w:val="000000"/>
         </w:rPr>
       </w:pPr>
     </w:p>
@@ -5981,6 +6629,119 @@
 <file path=word/numbering.xml><?xml version="1.0" encoding="utf-8"?>
 <w:numbering xmlns:wpc="http://schemas.microsoft.com/office/word/2010/wordprocessingCanvas" xmlns:cx="http://schemas.microsoft.com/office/drawing/2014/chartex" xmlns:cx1="http://schemas.microsoft.com/office/drawing/2015/9/8/chartex" xmlns:cx2="http://schemas.microsoft.com/office/drawing/2015/10/21/chartex" xmlns:cx3="http://schemas.microsoft.com/office/drawing/2016/5/9/chartex" xmlns:cx4="http://schemas.microsoft.com/office/drawing/2016/5/10/chartex" xmlns:cx5="http://schemas.microsoft.com/office/drawing/2016/5/11/chartex" xmlns:cx6="http://schemas.microsoft.com/office/drawing/2016/5/12/chartex" xmlns:cx7="http://schemas.microsoft.com/office/drawing/2016/5/13/chartex" xmlns:cx8="http://schemas.microsoft.com/office/drawing/2016/5/14/chartex" xmlns:mc="http://schemas.openxmlformats.org/markup-compatibility/2006" xmlns:aink="http://schemas.microsoft.com/office/drawing/2016/ink" xmlns:am3d="http://schemas.microsoft.com/office/drawing/2017/model3d" xmlns:o="urn:schemas-microsoft-com:office:office" xmlns:oel="http://schemas.microsoft.com/office/2019/extlst" xmlns:r="http://schemas.openxmlformats.org/officeDocument/2006/relationships" xmlns:m="http://schemas.openxmlformats.org/officeDocument/2006/math" xmlns:v="urn:schemas-microsoft-com:vml" xmlns:wp14="http://schemas.microsoft.com/office/word/2010/wordprocessingDrawing" xmlns:wp="http://schemas.openxmlformats.org/drawingml/2006/wordprocessingDrawing" xmlns:w10="urn:schemas-microsoft-com:office:word" xmlns:w="http://schemas.openxmlformats.org/wordprocessingml/2006/main" xmlns:w14="http://schemas.microsoft.com/office/word/2010/wordml" xmlns:w15="http://schemas.microsoft.com/office/word/2012/wordml" xmlns:w16cex="http://schemas.microsoft.com/office/word/2018/wordml/cex" xmlns:w16cid="http://schemas.microsoft.com/office/word/2016/wordml/cid" xmlns:w16="http://schemas.microsoft.com/office/word/2018/wordml" xmlns:w16sdtdh="http://schemas.microsoft.com/office/word/2020/wordml/sdtdatahash" xmlns:w16se="http://schemas.microsoft.com/office/word/2015/wordml/symex" xmlns:wpg="http://schemas.microsoft.com/office/word/2010/wordprocessingGroup" xmlns:wpi="http://schemas.microsoft.com/office/word/2010/wordprocessingInk" xmlns:wne="http://schemas.microsoft.com/office/word/2006/wordml" xmlns:wps="http://schemas.microsoft.com/office/word/2010/wordprocessingShape" mc:Ignorable="w14 w15 w16se w16cid w16 w16cex w16sdtdh wp14">
   <w:abstractNum w:abstractNumId="0" w15:restartNumberingAfterBreak="0">
+    <w:nsid w:val="052C282C"/>
+    <w:multiLevelType w:val="hybridMultilevel"/>
+    <w:tmpl w:val="CEF06E7E"/>
+    <w:lvl w:ilvl="0" w:tplc="04160001">
+      <w:start w:val="1"/>
+      <w:numFmt w:val="bullet"/>
+      <w:lvlText w:val=""/>
+      <w:lvlJc w:val="left"/>
+      <w:pPr>
+        <w:ind w:left="720" w:hanging="360"/>
+      </w:pPr>
+      <w:rPr>
+        <w:rFonts w:ascii="Symbol" w:hAnsi="Symbol" w:hint="default"/>
+      </w:rPr>
+    </w:lvl>
+    <w:lvl w:ilvl="1" w:tplc="04160003" w:tentative="1">
+      <w:start w:val="1"/>
+      <w:numFmt w:val="bullet"/>
+      <w:lvlText w:val="o"/>
+      <w:lvlJc w:val="left"/>
+      <w:pPr>
+        <w:ind w:left="1440" w:hanging="360"/>
+      </w:pPr>
+      <w:rPr>
+        <w:rFonts w:ascii="Courier New" w:hAnsi="Courier New" w:cs="Courier New" w:hint="default"/>
+      </w:rPr>
+    </w:lvl>
+    <w:lvl w:ilvl="2" w:tplc="04160005" w:tentative="1">
+      <w:start w:val="1"/>
+      <w:numFmt w:val="bullet"/>
+      <w:lvlText w:val=""/>
+      <w:lvlJc w:val="left"/>
+      <w:pPr>
+        <w:ind w:left="2160" w:hanging="360"/>
+      </w:pPr>
+      <w:rPr>
+        <w:rFonts w:ascii="Wingdings" w:hAnsi="Wingdings" w:hint="default"/>
+      </w:rPr>
+    </w:lvl>
+    <w:lvl w:ilvl="3" w:tplc="04160001" w:tentative="1">
+      <w:start w:val="1"/>
+      <w:numFmt w:val="bullet"/>
+      <w:lvlText w:val=""/>
+      <w:lvlJc w:val="left"/>
+      <w:pPr>
+        <w:ind w:left="2880" w:hanging="360"/>
+      </w:pPr>
+      <w:rPr>
+        <w:rFonts w:ascii="Symbol" w:hAnsi="Symbol" w:hint="default"/>
+      </w:rPr>
+    </w:lvl>
+    <w:lvl w:ilvl="4" w:tplc="04160003" w:tentative="1">
+      <w:start w:val="1"/>
+      <w:numFmt w:val="bullet"/>
+      <w:lvlText w:val="o"/>
+      <w:lvlJc w:val="left"/>
+      <w:pPr>
+        <w:ind w:left="3600" w:hanging="360"/>
+      </w:pPr>
+      <w:rPr>
+        <w:rFonts w:ascii="Courier New" w:hAnsi="Courier New" w:cs="Courier New" w:hint="default"/>
+      </w:rPr>
+    </w:lvl>
+    <w:lvl w:ilvl="5" w:tplc="04160005" w:tentative="1">
+      <w:start w:val="1"/>
+      <w:numFmt w:val="bullet"/>
+      <w:lvlText w:val=""/>
+      <w:lvlJc w:val="left"/>
+      <w:pPr>
+        <w:ind w:left="4320" w:hanging="360"/>
+      </w:pPr>
+      <w:rPr>
+        <w:rFonts w:ascii="Wingdings" w:hAnsi="Wingdings" w:hint="default"/>
+      </w:rPr>
+    </w:lvl>
+    <w:lvl w:ilvl="6" w:tplc="04160001" w:tentative="1">
+      <w:start w:val="1"/>
+      <w:numFmt w:val="bullet"/>
+      <w:lvlText w:val=""/>
+      <w:lvlJc w:val="left"/>
+      <w:pPr>
+        <w:ind w:left="5040" w:hanging="360"/>
+      </w:pPr>
+      <w:rPr>
+        <w:rFonts w:ascii="Symbol" w:hAnsi="Symbol" w:hint="default"/>
+      </w:rPr>
+    </w:lvl>
+    <w:lvl w:ilvl="7" w:tplc="04160003" w:tentative="1">
+      <w:start w:val="1"/>
+      <w:numFmt w:val="bullet"/>
+      <w:lvlText w:val="o"/>
+      <w:lvlJc w:val="left"/>
+      <w:pPr>
+        <w:ind w:left="5760" w:hanging="360"/>
+      </w:pPr>
+      <w:rPr>
+        <w:rFonts w:ascii="Courier New" w:hAnsi="Courier New" w:cs="Courier New" w:hint="default"/>
+      </w:rPr>
+    </w:lvl>
+    <w:lvl w:ilvl="8" w:tplc="04160005" w:tentative="1">
+      <w:start w:val="1"/>
+      <w:numFmt w:val="bullet"/>
+      <w:lvlText w:val=""/>
+      <w:lvlJc w:val="left"/>
+      <w:pPr>
+        <w:ind w:left="6480" w:hanging="360"/>
+      </w:pPr>
+      <w:rPr>
+        <w:rFonts w:ascii="Wingdings" w:hAnsi="Wingdings" w:hint="default"/>
+      </w:rPr>
+    </w:lvl>
+  </w:abstractNum>
+  <w:abstractNum w:abstractNumId="1" w15:restartNumberingAfterBreak="0">
     <w:nsid w:val="17386C2D"/>
     <w:multiLevelType w:val="multilevel"/>
     <w:tmpl w:val="A62447BA"/>
@@ -6093,7 +6854,233 @@
       </w:pPr>
     </w:lvl>
   </w:abstractNum>
-  <w:abstractNum w:abstractNumId="1" w15:restartNumberingAfterBreak="0">
+  <w:abstractNum w:abstractNumId="2" w15:restartNumberingAfterBreak="0">
+    <w:nsid w:val="41B4686F"/>
+    <w:multiLevelType w:val="hybridMultilevel"/>
+    <w:tmpl w:val="83DAEA64"/>
+    <w:lvl w:ilvl="0" w:tplc="04160001">
+      <w:start w:val="1"/>
+      <w:numFmt w:val="bullet"/>
+      <w:lvlText w:val=""/>
+      <w:lvlJc w:val="left"/>
+      <w:pPr>
+        <w:ind w:left="720" w:hanging="360"/>
+      </w:pPr>
+      <w:rPr>
+        <w:rFonts w:ascii="Symbol" w:hAnsi="Symbol" w:hint="default"/>
+      </w:rPr>
+    </w:lvl>
+    <w:lvl w:ilvl="1" w:tplc="04160003" w:tentative="1">
+      <w:start w:val="1"/>
+      <w:numFmt w:val="bullet"/>
+      <w:lvlText w:val="o"/>
+      <w:lvlJc w:val="left"/>
+      <w:pPr>
+        <w:ind w:left="1440" w:hanging="360"/>
+      </w:pPr>
+      <w:rPr>
+        <w:rFonts w:ascii="Courier New" w:hAnsi="Courier New" w:cs="Courier New" w:hint="default"/>
+      </w:rPr>
+    </w:lvl>
+    <w:lvl w:ilvl="2" w:tplc="04160005" w:tentative="1">
+      <w:start w:val="1"/>
+      <w:numFmt w:val="bullet"/>
+      <w:lvlText w:val=""/>
+      <w:lvlJc w:val="left"/>
+      <w:pPr>
+        <w:ind w:left="2160" w:hanging="360"/>
+      </w:pPr>
+      <w:rPr>
+        <w:rFonts w:ascii="Wingdings" w:hAnsi="Wingdings" w:hint="default"/>
+      </w:rPr>
+    </w:lvl>
+    <w:lvl w:ilvl="3" w:tplc="04160001" w:tentative="1">
+      <w:start w:val="1"/>
+      <w:numFmt w:val="bullet"/>
+      <w:lvlText w:val=""/>
+      <w:lvlJc w:val="left"/>
+      <w:pPr>
+        <w:ind w:left="2880" w:hanging="360"/>
+      </w:pPr>
+      <w:rPr>
+        <w:rFonts w:ascii="Symbol" w:hAnsi="Symbol" w:hint="default"/>
+      </w:rPr>
+    </w:lvl>
+    <w:lvl w:ilvl="4" w:tplc="04160003" w:tentative="1">
+      <w:start w:val="1"/>
+      <w:numFmt w:val="bullet"/>
+      <w:lvlText w:val="o"/>
+      <w:lvlJc w:val="left"/>
+      <w:pPr>
+        <w:ind w:left="3600" w:hanging="360"/>
+      </w:pPr>
+      <w:rPr>
+        <w:rFonts w:ascii="Courier New" w:hAnsi="Courier New" w:cs="Courier New" w:hint="default"/>
+      </w:rPr>
+    </w:lvl>
+    <w:lvl w:ilvl="5" w:tplc="04160005" w:tentative="1">
+      <w:start w:val="1"/>
+      <w:numFmt w:val="bullet"/>
+      <w:lvlText w:val=""/>
+      <w:lvlJc w:val="left"/>
+      <w:pPr>
+        <w:ind w:left="4320" w:hanging="360"/>
+      </w:pPr>
+      <w:rPr>
+        <w:rFonts w:ascii="Wingdings" w:hAnsi="Wingdings" w:hint="default"/>
+      </w:rPr>
+    </w:lvl>
+    <w:lvl w:ilvl="6" w:tplc="04160001" w:tentative="1">
+      <w:start w:val="1"/>
+      <w:numFmt w:val="bullet"/>
+      <w:lvlText w:val=""/>
+      <w:lvlJc w:val="left"/>
+      <w:pPr>
+        <w:ind w:left="5040" w:hanging="360"/>
+      </w:pPr>
+      <w:rPr>
+        <w:rFonts w:ascii="Symbol" w:hAnsi="Symbol" w:hint="default"/>
+      </w:rPr>
+    </w:lvl>
+    <w:lvl w:ilvl="7" w:tplc="04160003" w:tentative="1">
+      <w:start w:val="1"/>
+      <w:numFmt w:val="bullet"/>
+      <w:lvlText w:val="o"/>
+      <w:lvlJc w:val="left"/>
+      <w:pPr>
+        <w:ind w:left="5760" w:hanging="360"/>
+      </w:pPr>
+      <w:rPr>
+        <w:rFonts w:ascii="Courier New" w:hAnsi="Courier New" w:cs="Courier New" w:hint="default"/>
+      </w:rPr>
+    </w:lvl>
+    <w:lvl w:ilvl="8" w:tplc="04160005" w:tentative="1">
+      <w:start w:val="1"/>
+      <w:numFmt w:val="bullet"/>
+      <w:lvlText w:val=""/>
+      <w:lvlJc w:val="left"/>
+      <w:pPr>
+        <w:ind w:left="6480" w:hanging="360"/>
+      </w:pPr>
+      <w:rPr>
+        <w:rFonts w:ascii="Wingdings" w:hAnsi="Wingdings" w:hint="default"/>
+      </w:rPr>
+    </w:lvl>
+  </w:abstractNum>
+  <w:abstractNum w:abstractNumId="3" w15:restartNumberingAfterBreak="0">
+    <w:nsid w:val="6BDF12B2"/>
+    <w:multiLevelType w:val="hybridMultilevel"/>
+    <w:tmpl w:val="B98E1A30"/>
+    <w:lvl w:ilvl="0" w:tplc="04160001">
+      <w:start w:val="1"/>
+      <w:numFmt w:val="bullet"/>
+      <w:lvlText w:val=""/>
+      <w:lvlJc w:val="left"/>
+      <w:pPr>
+        <w:ind w:left="720" w:hanging="360"/>
+      </w:pPr>
+      <w:rPr>
+        <w:rFonts w:ascii="Symbol" w:hAnsi="Symbol" w:hint="default"/>
+      </w:rPr>
+    </w:lvl>
+    <w:lvl w:ilvl="1" w:tplc="04160003" w:tentative="1">
+      <w:start w:val="1"/>
+      <w:numFmt w:val="bullet"/>
+      <w:lvlText w:val="o"/>
+      <w:lvlJc w:val="left"/>
+      <w:pPr>
+        <w:ind w:left="1440" w:hanging="360"/>
+      </w:pPr>
+      <w:rPr>
+        <w:rFonts w:ascii="Courier New" w:hAnsi="Courier New" w:cs="Courier New" w:hint="default"/>
+      </w:rPr>
+    </w:lvl>
+    <w:lvl w:ilvl="2" w:tplc="04160005" w:tentative="1">
+      <w:start w:val="1"/>
+      <w:numFmt w:val="bullet"/>
+      <w:lvlText w:val=""/>
+      <w:lvlJc w:val="left"/>
+      <w:pPr>
+        <w:ind w:left="2160" w:hanging="360"/>
+      </w:pPr>
+      <w:rPr>
+        <w:rFonts w:ascii="Wingdings" w:hAnsi="Wingdings" w:hint="default"/>
+      </w:rPr>
+    </w:lvl>
+    <w:lvl w:ilvl="3" w:tplc="04160001" w:tentative="1">
+      <w:start w:val="1"/>
+      <w:numFmt w:val="bullet"/>
+      <w:lvlText w:val=""/>
+      <w:lvlJc w:val="left"/>
+      <w:pPr>
+        <w:ind w:left="2880" w:hanging="360"/>
+      </w:pPr>
+      <w:rPr>
+        <w:rFonts w:ascii="Symbol" w:hAnsi="Symbol" w:hint="default"/>
+      </w:rPr>
+    </w:lvl>
+    <w:lvl w:ilvl="4" w:tplc="04160003" w:tentative="1">
+      <w:start w:val="1"/>
+      <w:numFmt w:val="bullet"/>
+      <w:lvlText w:val="o"/>
+      <w:lvlJc w:val="left"/>
+      <w:pPr>
+        <w:ind w:left="3600" w:hanging="360"/>
+      </w:pPr>
+      <w:rPr>
+        <w:rFonts w:ascii="Courier New" w:hAnsi="Courier New" w:cs="Courier New" w:hint="default"/>
+      </w:rPr>
+    </w:lvl>
+    <w:lvl w:ilvl="5" w:tplc="04160005" w:tentative="1">
+      <w:start w:val="1"/>
+      <w:numFmt w:val="bullet"/>
+      <w:lvlText w:val=""/>
+      <w:lvlJc w:val="left"/>
+      <w:pPr>
+        <w:ind w:left="4320" w:hanging="360"/>
+      </w:pPr>
+      <w:rPr>
+        <w:rFonts w:ascii="Wingdings" w:hAnsi="Wingdings" w:hint="default"/>
+      </w:rPr>
+    </w:lvl>
+    <w:lvl w:ilvl="6" w:tplc="04160001" w:tentative="1">
+      <w:start w:val="1"/>
+      <w:numFmt w:val="bullet"/>
+      <w:lvlText w:val=""/>
+      <w:lvlJc w:val="left"/>
+      <w:pPr>
+        <w:ind w:left="5040" w:hanging="360"/>
+      </w:pPr>
+      <w:rPr>
+        <w:rFonts w:ascii="Symbol" w:hAnsi="Symbol" w:hint="default"/>
+      </w:rPr>
+    </w:lvl>
+    <w:lvl w:ilvl="7" w:tplc="04160003" w:tentative="1">
+      <w:start w:val="1"/>
+      <w:numFmt w:val="bullet"/>
+      <w:lvlText w:val="o"/>
+      <w:lvlJc w:val="left"/>
+      <w:pPr>
+        <w:ind w:left="5760" w:hanging="360"/>
+      </w:pPr>
+      <w:rPr>
+        <w:rFonts w:ascii="Courier New" w:hAnsi="Courier New" w:cs="Courier New" w:hint="default"/>
+      </w:rPr>
+    </w:lvl>
+    <w:lvl w:ilvl="8" w:tplc="04160005" w:tentative="1">
+      <w:start w:val="1"/>
+      <w:numFmt w:val="bullet"/>
+      <w:lvlText w:val=""/>
+      <w:lvlJc w:val="left"/>
+      <w:pPr>
+        <w:ind w:left="6480" w:hanging="360"/>
+      </w:pPr>
+      <w:rPr>
+        <w:rFonts w:ascii="Wingdings" w:hAnsi="Wingdings" w:hint="default"/>
+      </w:rPr>
+    </w:lvl>
+  </w:abstractNum>
+  <w:abstractNum w:abstractNumId="4" w15:restartNumberingAfterBreak="0">
     <w:nsid w:val="70942AF3"/>
     <w:multiLevelType w:val="multilevel"/>
     <w:tmpl w:val="BB543CD4"/>
@@ -6206,7 +7193,7 @@
       </w:pPr>
     </w:lvl>
   </w:abstractNum>
-  <w:abstractNum w:abstractNumId="2" w15:restartNumberingAfterBreak="0">
+  <w:abstractNum w:abstractNumId="5" w15:restartNumberingAfterBreak="0">
     <w:nsid w:val="75807008"/>
     <w:multiLevelType w:val="multilevel"/>
     <w:tmpl w:val="82A8E2B4"/>
@@ -6320,13 +7307,22 @@
     </w:lvl>
   </w:abstractNum>
   <w:num w:numId="1" w16cid:durableId="1969505886">
+    <w:abstractNumId w:val="4"/>
+  </w:num>
+  <w:num w:numId="2" w16cid:durableId="202013524">
     <w:abstractNumId w:val="1"/>
   </w:num>
-  <w:num w:numId="2" w16cid:durableId="202013524">
+  <w:num w:numId="3" w16cid:durableId="1618368379">
+    <w:abstractNumId w:val="5"/>
+  </w:num>
+  <w:num w:numId="4" w16cid:durableId="855731216">
+    <w:abstractNumId w:val="3"/>
+  </w:num>
+  <w:num w:numId="5" w16cid:durableId="1329748792">
+    <w:abstractNumId w:val="2"/>
+  </w:num>
+  <w:num w:numId="6" w16cid:durableId="43875019">
     <w:abstractNumId w:val="0"/>
-  </w:num>
-  <w:num w:numId="3" w16cid:durableId="1618368379">
-    <w:abstractNumId w:val="2"/>
   </w:num>
 </w:numbering>
 </file>
@@ -6806,6 +7802,17 @@
     <w:basedOn w:val="Fontepargpadro"/>
     <w:rsid w:val="004D60EA"/>
   </w:style>
+  <w:style w:type="paragraph" w:styleId="PargrafodaLista">
+    <w:name w:val="List Paragraph"/>
+    <w:basedOn w:val="Normal"/>
+    <w:uiPriority w:val="34"/>
+    <w:qFormat/>
+    <w:rsid w:val="00C12701"/>
+    <w:pPr>
+      <w:ind w:left="720"/>
+      <w:contextualSpacing/>
+    </w:pPr>
+  </w:style>
 </w:styles>
 </file>
 

</xml_diff>

<commit_message>
adicionando configuração do script
</commit_message>
<xml_diff>
--- a/Arquivos/arquivos gerais/Manual de Instalação.docx
+++ b/Arquivos/arquivos gerais/Manual de Instalação.docx
@@ -179,7 +179,6 @@
           <w:szCs w:val="18"/>
         </w:rPr>
       </w:pPr>
-      <w:proofErr w:type="spellStart"/>
       <w:r>
         <w:rPr>
           <w:rStyle w:val="normaltextrun"/>
@@ -190,7 +189,6 @@
         </w:rPr>
         <w:t>TechSolutions</w:t>
       </w:r>
-      <w:proofErr w:type="spellEnd"/>
     </w:p>
     <w:p>
       <w:pPr>
@@ -518,23 +516,13 @@
           <w:szCs w:val="18"/>
         </w:rPr>
       </w:pPr>
-      <w:proofErr w:type="spellStart"/>
-      <w:r>
-        <w:rPr>
-          <w:rStyle w:val="normaltextrun"/>
-          <w:rFonts w:ascii="Arial" w:hAnsi="Arial" w:cs="Arial"/>
-          <w:color w:val="000000"/>
-        </w:rPr>
-        <w:t>Emmily</w:t>
-      </w:r>
-      <w:proofErr w:type="spellEnd"/>
-      <w:r>
-        <w:rPr>
-          <w:rStyle w:val="normaltextrun"/>
-          <w:rFonts w:ascii="Arial" w:hAnsi="Arial" w:cs="Arial"/>
-          <w:color w:val="000000"/>
-        </w:rPr>
-        <w:t xml:space="preserve"> Ferreira | RA: </w:t>
+      <w:r>
+        <w:rPr>
+          <w:rStyle w:val="normaltextrun"/>
+          <w:rFonts w:ascii="Arial" w:hAnsi="Arial" w:cs="Arial"/>
+          <w:color w:val="000000"/>
+        </w:rPr>
+        <w:t xml:space="preserve">Emmily Ferreira | RA: </w:t>
       </w:r>
       <w:r>
         <w:rPr>
@@ -602,23 +590,13 @@
           <w:szCs w:val="18"/>
         </w:rPr>
       </w:pPr>
-      <w:proofErr w:type="spellStart"/>
-      <w:r>
-        <w:rPr>
-          <w:rStyle w:val="normaltextrun"/>
-          <w:rFonts w:ascii="Arial" w:hAnsi="Arial" w:cs="Arial"/>
-          <w:color w:val="000000"/>
-        </w:rPr>
-        <w:t>Kauã</w:t>
-      </w:r>
-      <w:proofErr w:type="spellEnd"/>
-      <w:r>
-        <w:rPr>
-          <w:rStyle w:val="normaltextrun"/>
-          <w:rFonts w:ascii="Arial" w:hAnsi="Arial" w:cs="Arial"/>
-          <w:color w:val="000000"/>
-        </w:rPr>
-        <w:t xml:space="preserve"> Vidal | RA:</w:t>
+      <w:r>
+        <w:rPr>
+          <w:rStyle w:val="normaltextrun"/>
+          <w:rFonts w:ascii="Arial" w:hAnsi="Arial" w:cs="Arial"/>
+          <w:color w:val="000000"/>
+        </w:rPr>
+        <w:t>Kauã Vidal | RA:</w:t>
       </w:r>
       <w:r>
         <w:rPr>
@@ -1054,27 +1032,7 @@
           <w:sz w:val="24"/>
           <w:szCs w:val="24"/>
         </w:rPr>
-        <w:t xml:space="preserve"> leituras de temperaturas entre 0 </w:t>
-      </w:r>
-      <w:proofErr w:type="gramStart"/>
-      <w:r>
-        <w:rPr>
-          <w:rFonts w:ascii="Arial" w:hAnsi="Arial" w:cs="Arial"/>
-          <w:color w:val="000000" w:themeColor="text1"/>
-          <w:sz w:val="24"/>
-          <w:szCs w:val="24"/>
-        </w:rPr>
-        <w:t>a</w:t>
-      </w:r>
-      <w:proofErr w:type="gramEnd"/>
-      <w:r>
-        <w:rPr>
-          <w:rFonts w:ascii="Arial" w:hAnsi="Arial" w:cs="Arial"/>
-          <w:color w:val="000000" w:themeColor="text1"/>
-          <w:sz w:val="24"/>
-          <w:szCs w:val="24"/>
-        </w:rPr>
-        <w:t xml:space="preserve"> 50 Celsius e umidade entre 20</w:t>
+        <w:t xml:space="preserve"> leituras de temperaturas entre 0 a 50 Celsius e umidade entre 20</w:t>
       </w:r>
       <w:r>
         <w:rPr>
@@ -1350,27 +1308,7 @@
           <w:color w:val="000000"/>
           <w:shd w:val="clear" w:color="auto" w:fill="FFFFFF"/>
         </w:rPr>
-        <w:t xml:space="preserve">s e equipamento para montagem e configurações básicas para que </w:t>
-      </w:r>
-      <w:proofErr w:type="gramStart"/>
-      <w:r>
-        <w:rPr>
-          <w:rStyle w:val="normaltextrun"/>
-          <w:rFonts w:ascii="Arial" w:hAnsi="Arial" w:cs="Arial"/>
-          <w:color w:val="000000"/>
-          <w:shd w:val="clear" w:color="auto" w:fill="FFFFFF"/>
-        </w:rPr>
-        <w:t>o mesmo</w:t>
-      </w:r>
-      <w:proofErr w:type="gramEnd"/>
-      <w:r>
-        <w:rPr>
-          <w:rStyle w:val="normaltextrun"/>
-          <w:rFonts w:ascii="Arial" w:hAnsi="Arial" w:cs="Arial"/>
-          <w:color w:val="000000"/>
-          <w:shd w:val="clear" w:color="auto" w:fill="FFFFFF"/>
-        </w:rPr>
-        <w:t xml:space="preserve"> possa ler, e mostrar os dados corretamente. </w:t>
+        <w:t xml:space="preserve">s e equipamento para montagem e configurações básicas para que o mesmo possa ler, e mostrar os dados corretamente. </w:t>
       </w:r>
       <w:r>
         <w:rPr>
@@ -1516,29 +1454,7 @@
           <w:sz w:val="18"/>
           <w:szCs w:val="18"/>
         </w:rPr>
-        <w:t xml:space="preserve">Arduino Uno R3 </w:t>
-      </w:r>
-      <w:proofErr w:type="spellStart"/>
-      <w:r>
-        <w:rPr>
-          <w:rStyle w:val="normaltextrun"/>
-          <w:rFonts w:ascii="Arial" w:hAnsi="Arial" w:cs="Arial"/>
-          <w:color w:val="000000"/>
-          <w:sz w:val="18"/>
-          <w:szCs w:val="18"/>
-        </w:rPr>
-        <w:t>Atmega</w:t>
-      </w:r>
-      <w:proofErr w:type="spellEnd"/>
-      <w:r>
-        <w:rPr>
-          <w:rStyle w:val="normaltextrun"/>
-          <w:rFonts w:ascii="Arial" w:hAnsi="Arial" w:cs="Arial"/>
-          <w:color w:val="000000"/>
-          <w:sz w:val="18"/>
-          <w:szCs w:val="18"/>
-        </w:rPr>
-        <w:t xml:space="preserve"> 328p-pu</w:t>
+        <w:t>Arduino Uno R3 Atmega 328p-pu</w:t>
       </w:r>
       <w:r>
         <w:rPr>
@@ -2362,7 +2278,7 @@
           <w:szCs w:val="18"/>
         </w:rPr>
         <w:drawing>
-          <wp:inline distT="0" distB="0" distL="0" distR="0" wp14:anchorId="06C1E2EF" wp14:editId="7197CB6B">
+          <wp:inline distT="0" distB="0" distL="0" distR="0" wp14:anchorId="06C1E2EF" wp14:editId="1E6C039B">
             <wp:extent cx="1143000" cy="1143000"/>
             <wp:effectExtent l="0" t="0" r="0" b="0"/>
             <wp:docPr id="1638973868" name="Imagem 10"/>
@@ -2512,7 +2428,7 @@
           <w:szCs w:val="18"/>
         </w:rPr>
         <w:drawing>
-          <wp:inline distT="0" distB="0" distL="0" distR="0" wp14:anchorId="405ED665" wp14:editId="1DFF98DB">
+          <wp:inline distT="0" distB="0" distL="0" distR="0" wp14:anchorId="405ED665" wp14:editId="46EA1D1F">
             <wp:extent cx="1028700" cy="1247775"/>
             <wp:effectExtent l="0" t="0" r="0" b="9525"/>
             <wp:docPr id="221411307" name="Imagem 8"/>
@@ -2947,43 +2863,7 @@
           <w:rFonts w:ascii="Arial" w:hAnsi="Arial" w:cs="Arial"/>
           <w:color w:val="000000"/>
         </w:rPr>
-        <w:t xml:space="preserve"> 90 % relativo à umidade e 0 </w:t>
-      </w:r>
-      <w:proofErr w:type="gramStart"/>
-      <w:r>
-        <w:rPr>
-          <w:rStyle w:val="normaltextrun"/>
-          <w:rFonts w:ascii="Arial" w:hAnsi="Arial" w:cs="Arial"/>
-          <w:color w:val="000000"/>
-        </w:rPr>
-        <w:t>à</w:t>
-      </w:r>
-      <w:proofErr w:type="gramEnd"/>
-      <w:r>
-        <w:rPr>
-          <w:rStyle w:val="normaltextrun"/>
-          <w:rFonts w:ascii="Arial" w:hAnsi="Arial" w:cs="Arial"/>
-          <w:color w:val="000000"/>
-        </w:rPr>
-        <w:t xml:space="preserve"> 50°C de temperatura. O sensor tem uma precisão em sua escala linear de +/- 5% da umidade, +/- 2ºC. Esta variação não necessariamente precisa ser implementada em software. Vamos considerar inicialmente uma variação de temperatura ambiente, entre 18ºC </w:t>
-      </w:r>
-      <w:proofErr w:type="gramStart"/>
-      <w:r>
-        <w:rPr>
-          <w:rStyle w:val="normaltextrun"/>
-          <w:rFonts w:ascii="Arial" w:hAnsi="Arial" w:cs="Arial"/>
-          <w:color w:val="000000"/>
-        </w:rPr>
-        <w:t>a</w:t>
-      </w:r>
-      <w:proofErr w:type="gramEnd"/>
-      <w:r>
-        <w:rPr>
-          <w:rStyle w:val="normaltextrun"/>
-          <w:rFonts w:ascii="Arial" w:hAnsi="Arial" w:cs="Arial"/>
-          <w:color w:val="000000"/>
-        </w:rPr>
-        <w:t xml:space="preserve"> 25ºC e a umidade 20% a 80%. Dependendo da aplicação do projeto, esta faixa deverá ser ajustada.</w:t>
+        <w:t xml:space="preserve"> 90 % relativo à umidade e 0 à 50°C de temperatura. O sensor tem uma precisão em sua escala linear de +/- 5% da umidade, +/- 2ºC. Esta variação não necessariamente precisa ser implementada em software. Vamos considerar inicialmente uma variação de temperatura ambiente, entre 18ºC a 25ºC e a umidade 20% a 80%. Dependendo da aplicação do projeto, esta faixa deverá ser ajustada.</w:t>
       </w:r>
       <w:r>
         <w:rPr>
@@ -4367,9 +4247,12 @@
           <w:szCs w:val="24"/>
           <w:bdr w:val="none" w:sz="0" w:space="0" w:color="auto" w:frame="1"/>
         </w:rPr>
-        <w:t>oferecer</w:t>
-      </w:r>
-      <w:r>
+        <w:t>oferecer um controle preciso dos dados adquiridos, permitindo identificar a localização de cada tipo de café nos armazéns e monitorar as condições ideais de umidade para garantir a qualidade e frescor do café armazenado.</w:t>
+      </w:r>
+    </w:p>
+    <w:p>
+      <w:pPr>
+        <w:jc w:val="both"/>
         <w:rPr>
           <w:rStyle w:val="normaltextrun"/>
           <w:rFonts w:ascii="Arial" w:hAnsi="Arial" w:cs="Arial"/>
@@ -4378,12 +4261,8 @@
           <w:szCs w:val="24"/>
           <w:bdr w:val="none" w:sz="0" w:space="0" w:color="auto" w:frame="1"/>
         </w:rPr>
-        <w:t xml:space="preserve"> um controle preciso dos dados adquiridos, permitindo identificar a localização de cada tipo de café nos armazéns e monitorar as condições ideais de umidade para garantir a qualidade e frescor do café armazenado.</w:t>
-      </w:r>
-    </w:p>
-    <w:p>
-      <w:pPr>
-        <w:jc w:val="both"/>
+      </w:pPr>
+      <w:r>
         <w:rPr>
           <w:rStyle w:val="normaltextrun"/>
           <w:rFonts w:ascii="Arial" w:hAnsi="Arial" w:cs="Arial"/>
@@ -4392,7 +4271,8 @@
           <w:szCs w:val="24"/>
           <w:bdr w:val="none" w:sz="0" w:space="0" w:color="auto" w:frame="1"/>
         </w:rPr>
-      </w:pPr>
+        <w:t>Dessa forma, o banco de dados é estruturado para registrar de maneira</w:t>
+      </w:r>
       <w:r>
         <w:rPr>
           <w:rStyle w:val="normaltextrun"/>
@@ -4402,7 +4282,7 @@
           <w:szCs w:val="24"/>
           <w:bdr w:val="none" w:sz="0" w:space="0" w:color="auto" w:frame="1"/>
         </w:rPr>
-        <w:t>Dessa forma, o banco de dados é estruturado para registrar de maneira</w:t>
+        <w:t xml:space="preserve"> eficiente, além de,</w:t>
       </w:r>
       <w:r>
         <w:rPr>
@@ -4413,7 +4293,7 @@
           <w:szCs w:val="24"/>
           <w:bdr w:val="none" w:sz="0" w:space="0" w:color="auto" w:frame="1"/>
         </w:rPr>
-        <w:t xml:space="preserve"> eficiente, além de,</w:t>
+        <w:t xml:space="preserve"> possibilita</w:t>
       </w:r>
       <w:r>
         <w:rPr>
@@ -4424,7 +4304,7 @@
           <w:szCs w:val="24"/>
           <w:bdr w:val="none" w:sz="0" w:space="0" w:color="auto" w:frame="1"/>
         </w:rPr>
-        <w:t xml:space="preserve"> possibilita</w:t>
+        <w:t>r</w:t>
       </w:r>
       <w:r>
         <w:rPr>
@@ -4435,7 +4315,7 @@
           <w:szCs w:val="24"/>
           <w:bdr w:val="none" w:sz="0" w:space="0" w:color="auto" w:frame="1"/>
         </w:rPr>
-        <w:t>r</w:t>
+        <w:t xml:space="preserve"> o acompanhamento em tempo real</w:t>
       </w:r>
       <w:r>
         <w:rPr>
@@ -4446,7 +4326,7 @@
           <w:szCs w:val="24"/>
           <w:bdr w:val="none" w:sz="0" w:space="0" w:color="auto" w:frame="1"/>
         </w:rPr>
-        <w:t xml:space="preserve"> o acompanhamento em tempo real</w:t>
+        <w:t>,</w:t>
       </w:r>
       <w:r>
         <w:rPr>
@@ -4457,7 +4337,7 @@
           <w:szCs w:val="24"/>
           <w:bdr w:val="none" w:sz="0" w:space="0" w:color="auto" w:frame="1"/>
         </w:rPr>
-        <w:t>,</w:t>
+        <w:t xml:space="preserve"> das condições ambientais, assegurando que a umidade esteja sempre alinhada com os padrões ideais para a preservação das características únicas de cada variedade de café. Essa abordagem contribui significativamente para a gestão eficaz do estoque de café, otimizando os processos de monitoramento e garantindo a qualidade do produto final.</w:t>
       </w:r>
       <w:r>
         <w:rPr>
@@ -4468,10 +4348,12 @@
           <w:szCs w:val="24"/>
           <w:bdr w:val="none" w:sz="0" w:space="0" w:color="auto" w:frame="1"/>
         </w:rPr>
-        <w:t xml:space="preserve"> das condições ambientais, assegurando que a umidade esteja sempre alinhada com os padrões ideais para a preservação das características únicas de cada variedade de café. Essa abordagem contribui significativamente para a gestão eficaz do estoque de café, otimizando os processos de monitoramento e garantindo a qualidade do </w:t>
-      </w:r>
-      <w:proofErr w:type="gramStart"/>
-      <w:r>
+        <w:t xml:space="preserve"> No modelo abaixo podemos visualizar a maneira que seria representado no banco de dados os registros dos sensores, de acordo com o seu identificador, modelo, armazém correspondente , data e registro, além da umidade registrada.</w:t>
+      </w:r>
+    </w:p>
+    <w:p>
+      <w:pPr>
+        <w:jc w:val="both"/>
         <w:rPr>
           <w:rStyle w:val="normaltextrun"/>
           <w:rFonts w:ascii="Arial" w:hAnsi="Arial" w:cs="Arial"/>
@@ -4480,10 +4362,11 @@
           <w:szCs w:val="24"/>
           <w:bdr w:val="none" w:sz="0" w:space="0" w:color="auto" w:frame="1"/>
         </w:rPr>
-        <w:t>produto final</w:t>
-      </w:r>
-      <w:proofErr w:type="gramEnd"/>
-      <w:r>
+      </w:pPr>
+    </w:p>
+    <w:p>
+      <w:pPr>
+        <w:jc w:val="both"/>
         <w:rPr>
           <w:rStyle w:val="normaltextrun"/>
           <w:rFonts w:ascii="Arial" w:hAnsi="Arial" w:cs="Arial"/>
@@ -4492,73 +4375,12 @@
           <w:szCs w:val="24"/>
           <w:bdr w:val="none" w:sz="0" w:space="0" w:color="auto" w:frame="1"/>
         </w:rPr>
-        <w:t>.</w:t>
-      </w:r>
-      <w:r>
-        <w:rPr>
-          <w:rStyle w:val="normaltextrun"/>
-          <w:rFonts w:ascii="Arial" w:hAnsi="Arial" w:cs="Arial"/>
-          <w:color w:val="000000"/>
-          <w:sz w:val="24"/>
-          <w:szCs w:val="24"/>
-          <w:bdr w:val="none" w:sz="0" w:space="0" w:color="auto" w:frame="1"/>
-        </w:rPr>
-        <w:t xml:space="preserve"> No modelo abaixo podemos visualizar a maneira que seria representado no banco de dados os registros dos sensores, de acordo com o seu identificador, modelo, armazém </w:t>
-      </w:r>
-      <w:proofErr w:type="gramStart"/>
-      <w:r>
-        <w:rPr>
-          <w:rStyle w:val="normaltextrun"/>
-          <w:rFonts w:ascii="Arial" w:hAnsi="Arial" w:cs="Arial"/>
-          <w:color w:val="000000"/>
-          <w:sz w:val="24"/>
-          <w:szCs w:val="24"/>
-          <w:bdr w:val="none" w:sz="0" w:space="0" w:color="auto" w:frame="1"/>
-        </w:rPr>
-        <w:t>correspondente ,</w:t>
-      </w:r>
-      <w:proofErr w:type="gramEnd"/>
-      <w:r>
-        <w:rPr>
-          <w:rStyle w:val="normaltextrun"/>
-          <w:rFonts w:ascii="Arial" w:hAnsi="Arial" w:cs="Arial"/>
-          <w:color w:val="000000"/>
-          <w:sz w:val="24"/>
-          <w:szCs w:val="24"/>
-          <w:bdr w:val="none" w:sz="0" w:space="0" w:color="auto" w:frame="1"/>
-        </w:rPr>
-        <w:t xml:space="preserve"> data e registro, além da umidade registrada.</w:t>
-      </w:r>
-    </w:p>
-    <w:p>
-      <w:pPr>
-        <w:jc w:val="both"/>
-        <w:rPr>
-          <w:rStyle w:val="normaltextrun"/>
-          <w:rFonts w:ascii="Arial" w:hAnsi="Arial" w:cs="Arial"/>
-          <w:color w:val="000000"/>
-          <w:sz w:val="24"/>
-          <w:szCs w:val="24"/>
-          <w:bdr w:val="none" w:sz="0" w:space="0" w:color="auto" w:frame="1"/>
-        </w:rPr>
-      </w:pPr>
-    </w:p>
-    <w:p>
-      <w:pPr>
-        <w:jc w:val="both"/>
-        <w:rPr>
-          <w:rStyle w:val="normaltextrun"/>
-          <w:rFonts w:ascii="Arial" w:hAnsi="Arial" w:cs="Arial"/>
-          <w:color w:val="000000"/>
-          <w:sz w:val="24"/>
-          <w:szCs w:val="24"/>
-          <w:bdr w:val="none" w:sz="0" w:space="0" w:color="auto" w:frame="1"/>
-        </w:rPr>
-      </w:pPr>
-      <w:r>
-        <w:rPr>
-          <w:rStyle w:val="normaltextrun"/>
-          <w:rFonts w:ascii="Arial" w:hAnsi="Arial" w:cs="Arial"/>
+      </w:pPr>
+      <w:r>
+        <w:rPr>
+          <w:rStyle w:val="normaltextrun"/>
+          <w:rFonts w:ascii="Arial" w:hAnsi="Arial" w:cs="Arial"/>
+          <w:noProof/>
           <w:color w:val="000000"/>
           <w:sz w:val="24"/>
           <w:szCs w:val="24"/>
@@ -4742,79 +4564,7 @@
           <w:szCs w:val="24"/>
           <w:bdr w:val="none" w:sz="0" w:space="0" w:color="auto" w:frame="1"/>
         </w:rPr>
-        <w:t xml:space="preserve">Abra o terminal na pasta do arquivo do Arduino utilizando </w:t>
-      </w:r>
-      <w:proofErr w:type="spellStart"/>
-      <w:r>
-        <w:rPr>
-          <w:rStyle w:val="normaltextrun"/>
-          <w:rFonts w:ascii="Arial" w:hAnsi="Arial" w:cs="Arial"/>
-          <w:color w:val="000000"/>
-          <w:sz w:val="24"/>
-          <w:szCs w:val="24"/>
-          <w:bdr w:val="none" w:sz="0" w:space="0" w:color="auto" w:frame="1"/>
-        </w:rPr>
-        <w:t>Git</w:t>
-      </w:r>
-      <w:proofErr w:type="spellEnd"/>
-      <w:r>
-        <w:rPr>
-          <w:rStyle w:val="normaltextrun"/>
-          <w:rFonts w:ascii="Arial" w:hAnsi="Arial" w:cs="Arial"/>
-          <w:color w:val="000000"/>
-          <w:sz w:val="24"/>
-          <w:szCs w:val="24"/>
-          <w:bdr w:val="none" w:sz="0" w:space="0" w:color="auto" w:frame="1"/>
-        </w:rPr>
-        <w:t xml:space="preserve"> </w:t>
-      </w:r>
-      <w:proofErr w:type="spellStart"/>
-      <w:r>
-        <w:rPr>
-          <w:rStyle w:val="normaltextrun"/>
-          <w:rFonts w:ascii="Arial" w:hAnsi="Arial" w:cs="Arial"/>
-          <w:color w:val="000000"/>
-          <w:sz w:val="24"/>
-          <w:szCs w:val="24"/>
-          <w:bdr w:val="none" w:sz="0" w:space="0" w:color="auto" w:frame="1"/>
-        </w:rPr>
-        <w:t>Bash</w:t>
-      </w:r>
-      <w:proofErr w:type="spellEnd"/>
-      <w:r>
-        <w:rPr>
-          <w:rStyle w:val="normaltextrun"/>
-          <w:rFonts w:ascii="Arial" w:hAnsi="Arial" w:cs="Arial"/>
-          <w:color w:val="000000"/>
-          <w:sz w:val="24"/>
-          <w:szCs w:val="24"/>
-          <w:bdr w:val="none" w:sz="0" w:space="0" w:color="auto" w:frame="1"/>
-        </w:rPr>
-        <w:t xml:space="preserve"> </w:t>
-      </w:r>
-      <w:proofErr w:type="spellStart"/>
-      <w:r>
-        <w:rPr>
-          <w:rStyle w:val="normaltextrun"/>
-          <w:rFonts w:ascii="Arial" w:hAnsi="Arial" w:cs="Arial"/>
-          <w:color w:val="000000"/>
-          <w:sz w:val="24"/>
-          <w:szCs w:val="24"/>
-          <w:bdr w:val="none" w:sz="0" w:space="0" w:color="auto" w:frame="1"/>
-        </w:rPr>
-        <w:t>Here</w:t>
-      </w:r>
-      <w:proofErr w:type="spellEnd"/>
-      <w:r>
-        <w:rPr>
-          <w:rStyle w:val="normaltextrun"/>
-          <w:rFonts w:ascii="Arial" w:hAnsi="Arial" w:cs="Arial"/>
-          <w:color w:val="000000"/>
-          <w:sz w:val="24"/>
-          <w:szCs w:val="24"/>
-          <w:bdr w:val="none" w:sz="0" w:space="0" w:color="auto" w:frame="1"/>
-        </w:rPr>
-        <w:t xml:space="preserve"> ou qualquer outra ferramenta que você esteja usando.</w:t>
+        <w:t>Abra o terminal na pasta do arquivo do Arduino utilizando Git Bash Here ou qualquer outra ferramenta que você esteja usando.</w:t>
       </w:r>
     </w:p>
     <w:p>
@@ -4845,55 +4595,7 @@
           <w:szCs w:val="24"/>
           <w:bdr w:val="none" w:sz="0" w:space="0" w:color="auto" w:frame="1"/>
         </w:rPr>
-        <w:t xml:space="preserve">No terminal, digite o comando </w:t>
-      </w:r>
-      <w:proofErr w:type="spellStart"/>
-      <w:r>
-        <w:rPr>
-          <w:rStyle w:val="normaltextrun"/>
-          <w:rFonts w:ascii="Arial" w:hAnsi="Arial" w:cs="Arial"/>
-          <w:color w:val="000000"/>
-          <w:sz w:val="24"/>
-          <w:szCs w:val="24"/>
-          <w:bdr w:val="none" w:sz="0" w:space="0" w:color="auto" w:frame="1"/>
-        </w:rPr>
-        <w:t>npm</w:t>
-      </w:r>
-      <w:proofErr w:type="spellEnd"/>
-      <w:r>
-        <w:rPr>
-          <w:rStyle w:val="normaltextrun"/>
-          <w:rFonts w:ascii="Arial" w:hAnsi="Arial" w:cs="Arial"/>
-          <w:color w:val="000000"/>
-          <w:sz w:val="24"/>
-          <w:szCs w:val="24"/>
-          <w:bdr w:val="none" w:sz="0" w:space="0" w:color="auto" w:frame="1"/>
-        </w:rPr>
-        <w:t xml:space="preserve"> </w:t>
-      </w:r>
-      <w:proofErr w:type="spellStart"/>
-      <w:r>
-        <w:rPr>
-          <w:rStyle w:val="normaltextrun"/>
-          <w:rFonts w:ascii="Arial" w:hAnsi="Arial" w:cs="Arial"/>
-          <w:color w:val="000000"/>
-          <w:sz w:val="24"/>
-          <w:szCs w:val="24"/>
-          <w:bdr w:val="none" w:sz="0" w:space="0" w:color="auto" w:frame="1"/>
-        </w:rPr>
-        <w:t>install</w:t>
-      </w:r>
-      <w:proofErr w:type="spellEnd"/>
-      <w:r>
-        <w:rPr>
-          <w:rStyle w:val="normaltextrun"/>
-          <w:rFonts w:ascii="Arial" w:hAnsi="Arial" w:cs="Arial"/>
-          <w:color w:val="000000"/>
-          <w:sz w:val="24"/>
-          <w:szCs w:val="24"/>
-          <w:bdr w:val="none" w:sz="0" w:space="0" w:color="auto" w:frame="1"/>
-        </w:rPr>
-        <w:t xml:space="preserve"> e aguarde a conclusão da instalação dos pacotes necessários definidos pelo Node.js.</w:t>
+        <w:t>No terminal, digite o comando npm install e aguarde a conclusão da instalação dos pacotes necessários definidos pelo Node.js.</w:t>
       </w:r>
     </w:p>
     <w:p>
@@ -4955,97 +4657,172 @@
           <w:szCs w:val="24"/>
           <w:bdr w:val="none" w:sz="0" w:space="0" w:color="auto" w:frame="1"/>
         </w:rPr>
-        <w:t xml:space="preserve">Após a conclusão da atualização e configuração, abra novamente o terminal na pasta do projeto e insira o comando </w:t>
-      </w:r>
-      <w:proofErr w:type="spellStart"/>
-      <w:r>
-        <w:rPr>
-          <w:rStyle w:val="normaltextrun"/>
-          <w:rFonts w:ascii="Arial" w:hAnsi="Arial" w:cs="Arial"/>
-          <w:color w:val="000000"/>
+        <w:t>Após a conclusão da atualização e configuração, abra novamente o terminal na pasta do projeto e insira o comando npm start para iniciar o projeto.</w:t>
+      </w:r>
+    </w:p>
+    <w:p>
+      <w:pPr>
+        <w:pStyle w:val="paragraph"/>
+        <w:spacing w:before="0" w:beforeAutospacing="0" w:after="0" w:afterAutospacing="0"/>
+        <w:jc w:val="both"/>
+        <w:textAlignment w:val="baseline"/>
+        <w:rPr>
+          <w:rStyle w:val="normaltextrun"/>
+          <w:rFonts w:ascii="Arial" w:hAnsi="Arial" w:cs="Arial"/>
+          <w:color w:val="000000"/>
+        </w:rPr>
+      </w:pPr>
+    </w:p>
+    <w:p>
+      <w:pPr>
+        <w:pStyle w:val="paragraph"/>
+        <w:spacing w:before="0" w:beforeAutospacing="0" w:after="0" w:afterAutospacing="0"/>
+        <w:jc w:val="both"/>
+        <w:textAlignment w:val="baseline"/>
+        <w:rPr>
+          <w:rStyle w:val="normaltextrun"/>
+          <w:rFonts w:ascii="Arial" w:hAnsi="Arial" w:cs="Arial"/>
+          <w:color w:val="000000"/>
+        </w:rPr>
+      </w:pPr>
+    </w:p>
+    <w:p>
+      <w:pPr>
+        <w:pStyle w:val="paragraph"/>
+        <w:spacing w:before="0" w:beforeAutospacing="0" w:after="0" w:afterAutospacing="0"/>
+        <w:jc w:val="both"/>
+        <w:textAlignment w:val="baseline"/>
+        <w:rPr>
+          <w:rStyle w:val="normaltextrun"/>
+          <w:rFonts w:ascii="Arial" w:hAnsi="Arial" w:cs="Arial"/>
+          <w:color w:val="000000"/>
+        </w:rPr>
+      </w:pPr>
+    </w:p>
+    <w:p>
+      <w:pPr>
+        <w:pStyle w:val="paragraph"/>
+        <w:spacing w:before="0" w:beforeAutospacing="0" w:after="0" w:afterAutospacing="0"/>
+        <w:jc w:val="both"/>
+        <w:textAlignment w:val="baseline"/>
+        <w:rPr>
+          <w:rStyle w:val="normaltextrun"/>
+          <w:rFonts w:ascii="Arial" w:hAnsi="Arial" w:cs="Arial"/>
+          <w:color w:val="000000"/>
+        </w:rPr>
+      </w:pPr>
+    </w:p>
+    <w:p>
+      <w:pPr>
+        <w:pStyle w:val="paragraph"/>
+        <w:spacing w:before="0" w:beforeAutospacing="0" w:after="0" w:afterAutospacing="0"/>
+        <w:jc w:val="center"/>
+        <w:textAlignment w:val="baseline"/>
+        <w:rPr>
+          <w:rStyle w:val="normaltextrun"/>
+          <w:rFonts w:ascii="Arial" w:hAnsi="Arial" w:cs="Arial"/>
+          <w:b/>
+          <w:bCs/>
+          <w:color w:val="000000"/>
+          <w:sz w:val="28"/>
+          <w:szCs w:val="28"/>
+        </w:rPr>
+      </w:pPr>
+      <w:r>
+        <w:rPr>
+          <w:rStyle w:val="normaltextrun"/>
+          <w:rFonts w:ascii="Arial" w:hAnsi="Arial" w:cs="Arial"/>
+          <w:b/>
+          <w:bCs/>
+          <w:color w:val="000000"/>
+          <w:sz w:val="28"/>
+          <w:szCs w:val="28"/>
+        </w:rPr>
+        <w:lastRenderedPageBreak/>
+        <w:t>Configurando o script</w:t>
+      </w:r>
+    </w:p>
+    <w:p>
+      <w:pPr>
+        <w:rPr>
+          <w:rStyle w:val="normaltextrun"/>
+          <w:rFonts w:ascii="Arial" w:hAnsi="Arial" w:cs="Arial"/>
+          <w:color w:val="000000"/>
+          <w:shd w:val="clear" w:color="auto" w:fill="FFFFFF"/>
+        </w:rPr>
+      </w:pPr>
+    </w:p>
+    <w:p>
+      <w:pPr>
+        <w:rPr>
+          <w:rStyle w:val="normaltextrun"/>
+          <w:rFonts w:ascii="Arial" w:hAnsi="Arial" w:cs="Arial"/>
+          <w:color w:val="000000"/>
+          <w:shd w:val="clear" w:color="auto" w:fill="FFFFFF"/>
+        </w:rPr>
+      </w:pPr>
+    </w:p>
+    <w:p>
+      <w:pPr>
+        <w:spacing w:line="360" w:lineRule="auto"/>
+        <w:ind w:firstLine="708"/>
+        <w:jc w:val="both"/>
+        <w:rPr>
+          <w:rFonts w:ascii="Arial" w:hAnsi="Arial" w:cs="Arial"/>
+          <w:color w:val="000000" w:themeColor="text1"/>
           <w:sz w:val="24"/>
           <w:szCs w:val="24"/>
-          <w:bdr w:val="none" w:sz="0" w:space="0" w:color="auto" w:frame="1"/>
-        </w:rPr>
-        <w:t>npm</w:t>
-      </w:r>
-      <w:proofErr w:type="spellEnd"/>
-      <w:r>
-        <w:rPr>
-          <w:rStyle w:val="normaltextrun"/>
-          <w:rFonts w:ascii="Arial" w:hAnsi="Arial" w:cs="Arial"/>
-          <w:color w:val="000000"/>
+        </w:rPr>
+      </w:pPr>
+      <w:r>
+        <w:rPr>
+          <w:rFonts w:ascii="Arial" w:hAnsi="Arial" w:cs="Arial"/>
+          <w:color w:val="000000" w:themeColor="text1"/>
           <w:sz w:val="24"/>
           <w:szCs w:val="24"/>
-          <w:bdr w:val="none" w:sz="0" w:space="0" w:color="auto" w:frame="1"/>
-        </w:rPr>
-        <w:t xml:space="preserve"> start para iniciar o projeto.</w:t>
-      </w:r>
-    </w:p>
-    <w:p>
-      <w:pPr>
-        <w:pStyle w:val="paragraph"/>
-        <w:spacing w:before="0" w:beforeAutospacing="0" w:after="0" w:afterAutospacing="0"/>
-        <w:jc w:val="both"/>
-        <w:textAlignment w:val="baseline"/>
-        <w:rPr>
-          <w:rStyle w:val="normaltextrun"/>
-          <w:rFonts w:ascii="Arial" w:hAnsi="Arial" w:cs="Arial"/>
-          <w:color w:val="000000"/>
-        </w:rPr>
-      </w:pPr>
-    </w:p>
-    <w:p>
-      <w:pPr>
-        <w:pStyle w:val="paragraph"/>
-        <w:spacing w:before="0" w:beforeAutospacing="0" w:after="0" w:afterAutospacing="0"/>
-        <w:jc w:val="both"/>
-        <w:textAlignment w:val="baseline"/>
-        <w:rPr>
-          <w:rStyle w:val="normaltextrun"/>
-          <w:rFonts w:ascii="Arial" w:hAnsi="Arial" w:cs="Arial"/>
-          <w:color w:val="000000"/>
-        </w:rPr>
-      </w:pPr>
-    </w:p>
-    <w:p>
-      <w:pPr>
-        <w:pStyle w:val="paragraph"/>
-        <w:spacing w:before="0" w:beforeAutospacing="0" w:after="0" w:afterAutospacing="0"/>
-        <w:jc w:val="both"/>
-        <w:textAlignment w:val="baseline"/>
-        <w:rPr>
-          <w:rStyle w:val="normaltextrun"/>
-          <w:rFonts w:ascii="Arial" w:hAnsi="Arial" w:cs="Arial"/>
-          <w:color w:val="000000"/>
-        </w:rPr>
-      </w:pPr>
-    </w:p>
-    <w:p>
-      <w:pPr>
-        <w:pStyle w:val="paragraph"/>
-        <w:spacing w:before="0" w:beforeAutospacing="0" w:after="0" w:afterAutospacing="0"/>
-        <w:jc w:val="both"/>
-        <w:textAlignment w:val="baseline"/>
-        <w:rPr>
-          <w:rStyle w:val="normaltextrun"/>
-          <w:rFonts w:ascii="Arial" w:hAnsi="Arial" w:cs="Arial"/>
-          <w:color w:val="000000"/>
-        </w:rPr>
-      </w:pPr>
-    </w:p>
-    <w:p>
-      <w:pPr>
-        <w:pStyle w:val="paragraph"/>
-        <w:spacing w:before="0" w:beforeAutospacing="0" w:after="0" w:afterAutospacing="0"/>
-        <w:jc w:val="both"/>
-        <w:textAlignment w:val="baseline"/>
-        <w:rPr>
-          <w:rStyle w:val="normaltextrun"/>
-          <w:rFonts w:ascii="Arial" w:hAnsi="Arial" w:cs="Arial"/>
-          <w:color w:val="000000"/>
-        </w:rPr>
-      </w:pPr>
+        </w:rPr>
+        <w:t xml:space="preserve">O código abaixo </w:t>
+      </w:r>
+      <w:r>
+        <w:rPr>
+          <w:rFonts w:ascii="Arial" w:hAnsi="Arial" w:cs="Arial"/>
+          <w:color w:val="000000" w:themeColor="text1"/>
+          <w:sz w:val="24"/>
+          <w:szCs w:val="24"/>
+        </w:rPr>
+        <w:t xml:space="preserve">serve </w:t>
+      </w:r>
+      <w:r>
+        <w:rPr>
+          <w:rFonts w:ascii="Arial" w:hAnsi="Arial" w:cs="Arial"/>
+          <w:color w:val="000000" w:themeColor="text1"/>
+          <w:sz w:val="24"/>
+          <w:szCs w:val="24"/>
+        </w:rPr>
+        <w:t xml:space="preserve">para obter os dados do sensor DTH11, onde são conectados os fios em cada portal ou barramento e conectado via USB no laptop. </w:t>
+      </w:r>
+    </w:p>
+    <w:p>
+      <w:pPr>
+        <w:spacing w:line="360" w:lineRule="auto"/>
+        <w:ind w:firstLine="708"/>
+        <w:jc w:val="both"/>
+        <w:rPr>
+          <w:rFonts w:ascii="Arial" w:hAnsi="Arial" w:cs="Arial"/>
+          <w:color w:val="000000" w:themeColor="text1"/>
+          <w:sz w:val="24"/>
+          <w:szCs w:val="24"/>
+        </w:rPr>
+      </w:pPr>
+      <w:r>
+        <w:rPr>
+          <w:rFonts w:ascii="Arial" w:hAnsi="Arial" w:cs="Arial"/>
+          <w:color w:val="000000" w:themeColor="text1"/>
+          <w:sz w:val="24"/>
+          <w:szCs w:val="24"/>
+        </w:rPr>
+        <w:t xml:space="preserve">O mesmo deve ser adicionado na tela de ARDUINO IDE, já pré-instalado em seu computador. </w:t>
+      </w:r>
     </w:p>
     <w:p>
       <w:pPr>
@@ -5069,38 +4846,30 @@
     </w:p>
     <w:p>
       <w:pPr>
-        <w:rPr>
-          <w:rStyle w:val="normaltextrun"/>
-          <w:rFonts w:ascii="Arial" w:hAnsi="Arial" w:cs="Arial"/>
-          <w:color w:val="000000"/>
-          <w:shd w:val="clear" w:color="auto" w:fill="FFFFFF"/>
-        </w:rPr>
-      </w:pPr>
-    </w:p>
-    <w:p>
-      <w:pPr>
-        <w:rPr>
-          <w:rStyle w:val="normaltextrun"/>
-          <w:rFonts w:ascii="Arial" w:hAnsi="Arial" w:cs="Arial"/>
-          <w:color w:val="000000"/>
-          <w:shd w:val="clear" w:color="auto" w:fill="FFFFFF"/>
-        </w:rPr>
-      </w:pPr>
-    </w:p>
-    <w:p>
-      <w:pPr>
-        <w:rPr>
-          <w:rStyle w:val="normaltextrun"/>
-          <w:rFonts w:ascii="Arial" w:hAnsi="Arial" w:cs="Arial"/>
-          <w:color w:val="000000"/>
-          <w:shd w:val="clear" w:color="auto" w:fill="FFFFFF"/>
-        </w:rPr>
-      </w:pPr>
-    </w:p>
-    <w:p>
-      <w:pPr>
-        <w:pStyle w:val="paragraph"/>
-        <w:spacing w:before="0" w:beforeAutospacing="0" w:after="0" w:afterAutospacing="0"/>
+        <w:pStyle w:val="paragraph"/>
+        <w:spacing w:after="0"/>
+        <w:ind w:firstLine="360"/>
+        <w:jc w:val="both"/>
+        <w:textAlignment w:val="baseline"/>
+        <w:rPr>
+          <w:rStyle w:val="normaltextrun"/>
+          <w:rFonts w:ascii="Arial" w:hAnsi="Arial" w:cs="Arial"/>
+          <w:color w:val="000000"/>
+        </w:rPr>
+      </w:pPr>
+      <w:r>
+        <w:rPr>
+          <w:rStyle w:val="normaltextrun"/>
+          <w:rFonts w:ascii="Arial" w:hAnsi="Arial" w:cs="Arial"/>
+          <w:color w:val="000000"/>
+        </w:rPr>
+        <w:t>#include &lt;DHT.h&gt;</w:t>
+      </w:r>
+    </w:p>
+    <w:p>
+      <w:pPr>
+        <w:pStyle w:val="paragraph"/>
+        <w:spacing w:after="0"/>
         <w:ind w:left="360"/>
         <w:jc w:val="both"/>
         <w:textAlignment w:val="baseline"/>
@@ -5110,14 +4879,882 @@
           <w:color w:val="000000"/>
         </w:rPr>
       </w:pPr>
-      <w:r>
-        <w:rPr>
-          <w:rStyle w:val="normaltextrun"/>
-          <w:rFonts w:ascii="Arial" w:hAnsi="Arial" w:cs="Arial"/>
-          <w:color w:val="000000"/>
-        </w:rPr>
-        <w:t xml:space="preserve">    </w:t>
-      </w:r>
+    </w:p>
+    <w:p>
+      <w:pPr>
+        <w:pStyle w:val="paragraph"/>
+        <w:spacing w:after="0"/>
+        <w:ind w:left="360"/>
+        <w:jc w:val="both"/>
+        <w:textAlignment w:val="baseline"/>
+        <w:rPr>
+          <w:rStyle w:val="normaltextrun"/>
+          <w:rFonts w:ascii="Arial" w:hAnsi="Arial" w:cs="Arial"/>
+          <w:color w:val="000000"/>
+          <w:lang w:val="en-US"/>
+        </w:rPr>
+      </w:pPr>
+      <w:r>
+        <w:rPr>
+          <w:rStyle w:val="normaltextrun"/>
+          <w:rFonts w:ascii="Arial" w:hAnsi="Arial" w:cs="Arial"/>
+          <w:color w:val="000000"/>
+          <w:lang w:val="en-US"/>
+        </w:rPr>
+        <w:t>#define DHTPIN A1</w:t>
+      </w:r>
+    </w:p>
+    <w:p>
+      <w:pPr>
+        <w:pStyle w:val="paragraph"/>
+        <w:spacing w:after="0"/>
+        <w:ind w:left="360"/>
+        <w:jc w:val="both"/>
+        <w:textAlignment w:val="baseline"/>
+        <w:rPr>
+          <w:rStyle w:val="normaltextrun"/>
+          <w:rFonts w:ascii="Arial" w:hAnsi="Arial" w:cs="Arial"/>
+          <w:color w:val="000000"/>
+          <w:lang w:val="en-US"/>
+        </w:rPr>
+      </w:pPr>
+    </w:p>
+    <w:p>
+      <w:pPr>
+        <w:pStyle w:val="paragraph"/>
+        <w:spacing w:after="0"/>
+        <w:ind w:left="360"/>
+        <w:jc w:val="both"/>
+        <w:textAlignment w:val="baseline"/>
+        <w:rPr>
+          <w:rStyle w:val="normaltextrun"/>
+          <w:rFonts w:ascii="Arial" w:hAnsi="Arial" w:cs="Arial"/>
+          <w:color w:val="000000"/>
+        </w:rPr>
+      </w:pPr>
+      <w:r>
+        <w:rPr>
+          <w:rStyle w:val="normaltextrun"/>
+          <w:rFonts w:ascii="Arial" w:hAnsi="Arial" w:cs="Arial"/>
+          <w:color w:val="000000"/>
+        </w:rPr>
+        <w:t>DHT dht(DHTPIN, DHT11);</w:t>
+      </w:r>
+    </w:p>
+    <w:p>
+      <w:pPr>
+        <w:pStyle w:val="paragraph"/>
+        <w:spacing w:after="0"/>
+        <w:ind w:left="360"/>
+        <w:jc w:val="both"/>
+        <w:textAlignment w:val="baseline"/>
+        <w:rPr>
+          <w:rStyle w:val="normaltextrun"/>
+          <w:rFonts w:ascii="Arial" w:hAnsi="Arial" w:cs="Arial"/>
+          <w:color w:val="000000"/>
+        </w:rPr>
+      </w:pPr>
+    </w:p>
+    <w:p>
+      <w:pPr>
+        <w:pStyle w:val="paragraph"/>
+        <w:spacing w:after="0"/>
+        <w:ind w:left="360"/>
+        <w:jc w:val="both"/>
+        <w:textAlignment w:val="baseline"/>
+        <w:rPr>
+          <w:rStyle w:val="normaltextrun"/>
+          <w:rFonts w:ascii="Arial" w:hAnsi="Arial" w:cs="Arial"/>
+          <w:color w:val="000000"/>
+        </w:rPr>
+      </w:pPr>
+      <w:r>
+        <w:rPr>
+          <w:rStyle w:val="normaltextrun"/>
+          <w:rFonts w:ascii="Arial" w:hAnsi="Arial" w:cs="Arial"/>
+          <w:color w:val="000000"/>
+        </w:rPr>
+        <w:t>void setup() {</w:t>
+      </w:r>
+    </w:p>
+    <w:p>
+      <w:pPr>
+        <w:pStyle w:val="paragraph"/>
+        <w:spacing w:after="0"/>
+        <w:ind w:left="360"/>
+        <w:jc w:val="both"/>
+        <w:textAlignment w:val="baseline"/>
+        <w:rPr>
+          <w:rStyle w:val="normaltextrun"/>
+          <w:rFonts w:ascii="Arial" w:hAnsi="Arial" w:cs="Arial"/>
+          <w:color w:val="000000"/>
+          <w:lang w:val="en-US"/>
+        </w:rPr>
+      </w:pPr>
+      <w:r>
+        <w:rPr>
+          <w:rStyle w:val="normaltextrun"/>
+          <w:rFonts w:ascii="Arial" w:hAnsi="Arial" w:cs="Arial"/>
+          <w:color w:val="000000"/>
+        </w:rPr>
+        <w:t xml:space="preserve">  </w:t>
+      </w:r>
+      <w:r>
+        <w:rPr>
+          <w:rStyle w:val="normaltextrun"/>
+          <w:rFonts w:ascii="Arial" w:hAnsi="Arial" w:cs="Arial"/>
+          <w:color w:val="000000"/>
+          <w:lang w:val="en-US"/>
+        </w:rPr>
+        <w:t>pinMode(DHTPIN, INPUT);</w:t>
+      </w:r>
+    </w:p>
+    <w:p>
+      <w:pPr>
+        <w:pStyle w:val="paragraph"/>
+        <w:spacing w:after="0"/>
+        <w:ind w:left="360"/>
+        <w:jc w:val="both"/>
+        <w:textAlignment w:val="baseline"/>
+        <w:rPr>
+          <w:rStyle w:val="normaltextrun"/>
+          <w:rFonts w:ascii="Arial" w:hAnsi="Arial" w:cs="Arial"/>
+          <w:color w:val="000000"/>
+          <w:lang w:val="en-US"/>
+        </w:rPr>
+      </w:pPr>
+      <w:r>
+        <w:rPr>
+          <w:rStyle w:val="normaltextrun"/>
+          <w:rFonts w:ascii="Arial" w:hAnsi="Arial" w:cs="Arial"/>
+          <w:color w:val="000000"/>
+          <w:lang w:val="en-US"/>
+        </w:rPr>
+        <w:t xml:space="preserve">  Serial.begin(9600);</w:t>
+      </w:r>
+    </w:p>
+    <w:p>
+      <w:pPr>
+        <w:pStyle w:val="paragraph"/>
+        <w:spacing w:after="0"/>
+        <w:ind w:left="360"/>
+        <w:jc w:val="both"/>
+        <w:textAlignment w:val="baseline"/>
+        <w:rPr>
+          <w:rStyle w:val="normaltextrun"/>
+          <w:rFonts w:ascii="Arial" w:hAnsi="Arial" w:cs="Arial"/>
+          <w:color w:val="000000"/>
+        </w:rPr>
+      </w:pPr>
+      <w:r>
+        <w:rPr>
+          <w:rStyle w:val="normaltextrun"/>
+          <w:rFonts w:ascii="Arial" w:hAnsi="Arial" w:cs="Arial"/>
+          <w:color w:val="000000"/>
+          <w:lang w:val="en-US"/>
+        </w:rPr>
+        <w:t xml:space="preserve">  </w:t>
+      </w:r>
+      <w:r>
+        <w:rPr>
+          <w:rStyle w:val="normaltextrun"/>
+          <w:rFonts w:ascii="Arial" w:hAnsi="Arial" w:cs="Arial"/>
+          <w:color w:val="000000"/>
+        </w:rPr>
+        <w:t>dht.begin();</w:t>
+      </w:r>
+    </w:p>
+    <w:p>
+      <w:pPr>
+        <w:pStyle w:val="paragraph"/>
+        <w:spacing w:after="0"/>
+        <w:ind w:left="360"/>
+        <w:jc w:val="both"/>
+        <w:textAlignment w:val="baseline"/>
+        <w:rPr>
+          <w:rStyle w:val="normaltextrun"/>
+          <w:rFonts w:ascii="Arial" w:hAnsi="Arial" w:cs="Arial"/>
+          <w:color w:val="000000"/>
+        </w:rPr>
+      </w:pPr>
+      <w:r>
+        <w:rPr>
+          <w:rStyle w:val="normaltextrun"/>
+          <w:rFonts w:ascii="Arial" w:hAnsi="Arial" w:cs="Arial"/>
+          <w:color w:val="000000"/>
+        </w:rPr>
+        <w:t>}</w:t>
+      </w:r>
+    </w:p>
+    <w:p>
+      <w:pPr>
+        <w:pStyle w:val="paragraph"/>
+        <w:spacing w:after="0"/>
+        <w:ind w:left="360"/>
+        <w:jc w:val="both"/>
+        <w:textAlignment w:val="baseline"/>
+        <w:rPr>
+          <w:rStyle w:val="normaltextrun"/>
+          <w:rFonts w:ascii="Arial" w:hAnsi="Arial" w:cs="Arial"/>
+          <w:color w:val="000000"/>
+        </w:rPr>
+      </w:pPr>
+    </w:p>
+    <w:p>
+      <w:pPr>
+        <w:pStyle w:val="paragraph"/>
+        <w:spacing w:after="0"/>
+        <w:ind w:left="360"/>
+        <w:jc w:val="both"/>
+        <w:textAlignment w:val="baseline"/>
+        <w:rPr>
+          <w:rStyle w:val="normaltextrun"/>
+          <w:rFonts w:ascii="Arial" w:hAnsi="Arial" w:cs="Arial"/>
+          <w:color w:val="000000"/>
+        </w:rPr>
+      </w:pPr>
+      <w:r>
+        <w:rPr>
+          <w:rStyle w:val="normaltextrun"/>
+          <w:rFonts w:ascii="Arial" w:hAnsi="Arial" w:cs="Arial"/>
+          <w:color w:val="000000"/>
+        </w:rPr>
+        <w:t>void loop() {</w:t>
+      </w:r>
+    </w:p>
+    <w:p>
+      <w:pPr>
+        <w:pStyle w:val="paragraph"/>
+        <w:spacing w:after="0"/>
+        <w:ind w:left="360"/>
+        <w:jc w:val="both"/>
+        <w:textAlignment w:val="baseline"/>
+        <w:rPr>
+          <w:rStyle w:val="normaltextrun"/>
+          <w:rFonts w:ascii="Arial" w:hAnsi="Arial" w:cs="Arial"/>
+          <w:color w:val="000000"/>
+        </w:rPr>
+      </w:pPr>
+      <w:r>
+        <w:rPr>
+          <w:rStyle w:val="normaltextrun"/>
+          <w:rFonts w:ascii="Arial" w:hAnsi="Arial" w:cs="Arial"/>
+          <w:color w:val="000000"/>
+        </w:rPr>
+        <w:t xml:space="preserve">  /* Definifição para o Sensor de Temperatura e Umidade */</w:t>
+      </w:r>
+    </w:p>
+    <w:p>
+      <w:pPr>
+        <w:pStyle w:val="paragraph"/>
+        <w:spacing w:after="0"/>
+        <w:ind w:left="360"/>
+        <w:jc w:val="both"/>
+        <w:textAlignment w:val="baseline"/>
+        <w:rPr>
+          <w:rStyle w:val="normaltextrun"/>
+          <w:rFonts w:ascii="Arial" w:hAnsi="Arial" w:cs="Arial"/>
+          <w:color w:val="000000"/>
+        </w:rPr>
+      </w:pPr>
+      <w:r>
+        <w:rPr>
+          <w:rStyle w:val="normaltextrun"/>
+          <w:rFonts w:ascii="Arial" w:hAnsi="Arial" w:cs="Arial"/>
+          <w:color w:val="000000"/>
+        </w:rPr>
+        <w:t xml:space="preserve">  float dht11_umidade = dht.readHumidity();</w:t>
+      </w:r>
+    </w:p>
+    <w:p>
+      <w:pPr>
+        <w:pStyle w:val="paragraph"/>
+        <w:spacing w:after="0"/>
+        <w:ind w:left="360"/>
+        <w:jc w:val="both"/>
+        <w:textAlignment w:val="baseline"/>
+        <w:rPr>
+          <w:rStyle w:val="normaltextrun"/>
+          <w:rFonts w:ascii="Arial" w:hAnsi="Arial" w:cs="Arial"/>
+          <w:color w:val="000000"/>
+        </w:rPr>
+      </w:pPr>
+      <w:r>
+        <w:rPr>
+          <w:rStyle w:val="normaltextrun"/>
+          <w:rFonts w:ascii="Arial" w:hAnsi="Arial" w:cs="Arial"/>
+          <w:color w:val="000000"/>
+        </w:rPr>
+        <w:t xml:space="preserve">  float dht11_temperatura = dht.readTemperature();</w:t>
+      </w:r>
+    </w:p>
+    <w:p>
+      <w:pPr>
+        <w:pStyle w:val="paragraph"/>
+        <w:spacing w:after="0"/>
+        <w:ind w:left="360"/>
+        <w:jc w:val="both"/>
+        <w:textAlignment w:val="baseline"/>
+        <w:rPr>
+          <w:rStyle w:val="normaltextrun"/>
+          <w:rFonts w:ascii="Arial" w:hAnsi="Arial" w:cs="Arial"/>
+          <w:color w:val="000000"/>
+        </w:rPr>
+      </w:pPr>
+      <w:r>
+        <w:rPr>
+          <w:rStyle w:val="normaltextrun"/>
+          <w:rFonts w:ascii="Arial" w:hAnsi="Arial" w:cs="Arial"/>
+          <w:color w:val="000000"/>
+        </w:rPr>
+        <w:t xml:space="preserve">  Serial.print(dht11_umidade);</w:t>
+      </w:r>
+    </w:p>
+    <w:p>
+      <w:pPr>
+        <w:pStyle w:val="paragraph"/>
+        <w:spacing w:after="0"/>
+        <w:ind w:left="360"/>
+        <w:jc w:val="both"/>
+        <w:textAlignment w:val="baseline"/>
+        <w:rPr>
+          <w:rStyle w:val="normaltextrun"/>
+          <w:rFonts w:ascii="Arial" w:hAnsi="Arial" w:cs="Arial"/>
+          <w:color w:val="000000"/>
+        </w:rPr>
+      </w:pPr>
+      <w:r>
+        <w:rPr>
+          <w:rStyle w:val="normaltextrun"/>
+          <w:rFonts w:ascii="Arial" w:hAnsi="Arial" w:cs="Arial"/>
+          <w:color w:val="000000"/>
+        </w:rPr>
+        <w:t xml:space="preserve">  Serial.print(";");</w:t>
+      </w:r>
+    </w:p>
+    <w:p>
+      <w:pPr>
+        <w:pStyle w:val="paragraph"/>
+        <w:spacing w:after="0"/>
+        <w:ind w:left="360"/>
+        <w:jc w:val="both"/>
+        <w:textAlignment w:val="baseline"/>
+        <w:rPr>
+          <w:rStyle w:val="normaltextrun"/>
+          <w:rFonts w:ascii="Arial" w:hAnsi="Arial" w:cs="Arial"/>
+          <w:color w:val="000000"/>
+        </w:rPr>
+      </w:pPr>
+      <w:r>
+        <w:rPr>
+          <w:rStyle w:val="normaltextrun"/>
+          <w:rFonts w:ascii="Arial" w:hAnsi="Arial" w:cs="Arial"/>
+          <w:color w:val="000000"/>
+        </w:rPr>
+        <w:lastRenderedPageBreak/>
+        <w:t xml:space="preserve">  Serial.print(dht11_temperatura);</w:t>
+      </w:r>
+    </w:p>
+    <w:p>
+      <w:pPr>
+        <w:pStyle w:val="paragraph"/>
+        <w:spacing w:after="0"/>
+        <w:ind w:left="360"/>
+        <w:jc w:val="both"/>
+        <w:textAlignment w:val="baseline"/>
+        <w:rPr>
+          <w:rStyle w:val="normaltextrun"/>
+          <w:rFonts w:ascii="Arial" w:hAnsi="Arial" w:cs="Arial"/>
+          <w:color w:val="000000"/>
+        </w:rPr>
+      </w:pPr>
+      <w:r>
+        <w:rPr>
+          <w:rStyle w:val="normaltextrun"/>
+          <w:rFonts w:ascii="Arial" w:hAnsi="Arial" w:cs="Arial"/>
+          <w:color w:val="000000"/>
+        </w:rPr>
+        <w:t xml:space="preserve">  Serial.println();</w:t>
+      </w:r>
+    </w:p>
+    <w:p>
+      <w:pPr>
+        <w:pStyle w:val="paragraph"/>
+        <w:spacing w:after="0"/>
+        <w:ind w:left="360"/>
+        <w:jc w:val="both"/>
+        <w:textAlignment w:val="baseline"/>
+        <w:rPr>
+          <w:rStyle w:val="normaltextrun"/>
+          <w:rFonts w:ascii="Arial" w:hAnsi="Arial" w:cs="Arial"/>
+          <w:color w:val="000000"/>
+        </w:rPr>
+      </w:pPr>
+      <w:r>
+        <w:rPr>
+          <w:rStyle w:val="normaltextrun"/>
+          <w:rFonts w:ascii="Arial" w:hAnsi="Arial" w:cs="Arial"/>
+          <w:color w:val="000000"/>
+        </w:rPr>
+        <w:t xml:space="preserve">  delay(1000);</w:t>
+      </w:r>
+    </w:p>
+    <w:p>
+      <w:pPr>
+        <w:pStyle w:val="paragraph"/>
+        <w:spacing w:before="0" w:beforeAutospacing="0" w:after="0" w:afterAutospacing="0"/>
+        <w:ind w:left="360"/>
+        <w:jc w:val="both"/>
+        <w:textAlignment w:val="baseline"/>
+        <w:rPr>
+          <w:rStyle w:val="normaltextrun"/>
+          <w:rFonts w:ascii="Arial" w:hAnsi="Arial" w:cs="Arial"/>
+          <w:color w:val="000000"/>
+        </w:rPr>
+      </w:pPr>
+      <w:r>
+        <w:rPr>
+          <w:rStyle w:val="normaltextrun"/>
+          <w:rFonts w:ascii="Arial" w:hAnsi="Arial" w:cs="Arial"/>
+          <w:color w:val="000000"/>
+        </w:rPr>
+        <w:t>}</w:t>
+      </w:r>
+    </w:p>
+    <w:p>
+      <w:pPr>
+        <w:pStyle w:val="paragraph"/>
+        <w:spacing w:before="0" w:beforeAutospacing="0" w:after="0" w:afterAutospacing="0"/>
+        <w:ind w:left="360"/>
+        <w:jc w:val="both"/>
+        <w:textAlignment w:val="baseline"/>
+        <w:rPr>
+          <w:rStyle w:val="normaltextrun"/>
+          <w:rFonts w:ascii="Arial" w:hAnsi="Arial" w:cs="Arial"/>
+          <w:color w:val="000000"/>
+        </w:rPr>
+      </w:pPr>
+    </w:p>
+    <w:p>
+      <w:pPr>
+        <w:pStyle w:val="paragraph"/>
+        <w:spacing w:before="0" w:beforeAutospacing="0" w:after="0" w:afterAutospacing="0"/>
+        <w:ind w:left="360"/>
+        <w:jc w:val="both"/>
+        <w:textAlignment w:val="baseline"/>
+        <w:rPr>
+          <w:rStyle w:val="normaltextrun"/>
+          <w:rFonts w:ascii="Arial" w:hAnsi="Arial" w:cs="Arial"/>
+          <w:color w:val="000000"/>
+        </w:rPr>
+      </w:pPr>
+    </w:p>
+    <w:tbl>
+      <w:tblPr>
+        <w:tblStyle w:val="Tabelacomgrade"/>
+        <w:tblW w:w="10207" w:type="dxa"/>
+        <w:tblInd w:w="-856" w:type="dxa"/>
+        <w:tblLook w:val="04A0" w:firstRow="1" w:lastRow="0" w:firstColumn="1" w:lastColumn="0" w:noHBand="0" w:noVBand="1"/>
+      </w:tblPr>
+      <w:tblGrid>
+        <w:gridCol w:w="10207"/>
+      </w:tblGrid>
+      <w:tr>
+        <w:tc>
+          <w:tcPr>
+            <w:tcW w:w="10207" w:type="dxa"/>
+          </w:tcPr>
+          <w:p>
+            <w:pPr>
+              <w:pStyle w:val="paragraph"/>
+              <w:numPr>
+                <w:ilvl w:val="0"/>
+                <w:numId w:val="7"/>
+              </w:numPr>
+              <w:spacing w:after="0"/>
+              <w:jc w:val="both"/>
+              <w:textAlignment w:val="baseline"/>
+              <w:rPr>
+                <w:rStyle w:val="normaltextrun"/>
+                <w:rFonts w:ascii="Arial" w:hAnsi="Arial" w:cs="Arial"/>
+                <w:color w:val="000000"/>
+              </w:rPr>
+            </w:pPr>
+            <w:r>
+              <w:rPr>
+                <w:rStyle w:val="normaltextrun"/>
+                <w:rFonts w:ascii="Arial" w:hAnsi="Arial" w:cs="Arial"/>
+                <w:color w:val="000000"/>
+              </w:rPr>
+              <w:t>#include &lt;DHT.h&gt;: Esta linha inclui a biblioteca do sensor DHT. Isso permite que você se comunique com sensores da série DHT, como DHT11, DHT22, etc.</w:t>
+            </w:r>
+          </w:p>
+          <w:p>
+            <w:pPr>
+              <w:pStyle w:val="paragraph"/>
+              <w:numPr>
+                <w:ilvl w:val="0"/>
+                <w:numId w:val="7"/>
+              </w:numPr>
+              <w:spacing w:after="0"/>
+              <w:jc w:val="both"/>
+              <w:textAlignment w:val="baseline"/>
+              <w:rPr>
+                <w:rStyle w:val="normaltextrun"/>
+                <w:rFonts w:ascii="Arial" w:hAnsi="Arial" w:cs="Arial"/>
+                <w:color w:val="000000"/>
+              </w:rPr>
+            </w:pPr>
+            <w:r>
+              <w:rPr>
+                <w:rStyle w:val="normaltextrun"/>
+                <w:rFonts w:ascii="Arial" w:hAnsi="Arial" w:cs="Arial"/>
+                <w:color w:val="000000"/>
+              </w:rPr>
+              <w:t>#define DHTPIN A1: Esta linha define o pino ao qual o pino de dados do sensor DHT está conectado. Neste caso, está definido como A1.</w:t>
+            </w:r>
+          </w:p>
+          <w:p>
+            <w:pPr>
+              <w:pStyle w:val="paragraph"/>
+              <w:numPr>
+                <w:ilvl w:val="0"/>
+                <w:numId w:val="7"/>
+              </w:numPr>
+              <w:spacing w:after="0"/>
+              <w:jc w:val="both"/>
+              <w:textAlignment w:val="baseline"/>
+              <w:rPr>
+                <w:rStyle w:val="normaltextrun"/>
+                <w:rFonts w:ascii="Arial" w:hAnsi="Arial" w:cs="Arial"/>
+                <w:color w:val="000000"/>
+              </w:rPr>
+            </w:pPr>
+            <w:r>
+              <w:rPr>
+                <w:rStyle w:val="normaltextrun"/>
+                <w:rFonts w:ascii="Arial" w:hAnsi="Arial" w:cs="Arial"/>
+                <w:color w:val="000000"/>
+              </w:rPr>
+              <w:t>DHT dht(DHTPIN, DHT11);: Esta linha declara um objeto DHT chamado dht e o inicializa com o pino de dados (DHTPIN) e o tipo de sensor (DHT11). Você pode mudar DHT11 para DHT22 se estiver usando um sensor DHT22.</w:t>
+            </w:r>
+          </w:p>
+          <w:p>
+            <w:pPr>
+              <w:pStyle w:val="paragraph"/>
+              <w:numPr>
+                <w:ilvl w:val="0"/>
+                <w:numId w:val="7"/>
+              </w:numPr>
+              <w:spacing w:after="0"/>
+              <w:jc w:val="both"/>
+              <w:textAlignment w:val="baseline"/>
+              <w:rPr>
+                <w:rStyle w:val="normaltextrun"/>
+                <w:rFonts w:ascii="Arial" w:hAnsi="Arial" w:cs="Arial"/>
+                <w:color w:val="000000"/>
+              </w:rPr>
+            </w:pPr>
+            <w:r>
+              <w:rPr>
+                <w:rStyle w:val="normaltextrun"/>
+                <w:rFonts w:ascii="Arial" w:hAnsi="Arial" w:cs="Arial"/>
+                <w:color w:val="000000"/>
+              </w:rPr>
+              <w:t>void setup() {...}: A função setup é chamada uma vez quando o Arduino é iniciado. Ela inicializa o sensor DHT e configura a comunicação serial.</w:t>
+            </w:r>
+          </w:p>
+          <w:p>
+            <w:pPr>
+              <w:pStyle w:val="paragraph"/>
+              <w:numPr>
+                <w:ilvl w:val="0"/>
+                <w:numId w:val="7"/>
+              </w:numPr>
+              <w:spacing w:after="0"/>
+              <w:jc w:val="both"/>
+              <w:textAlignment w:val="baseline"/>
+              <w:rPr>
+                <w:rStyle w:val="normaltextrun"/>
+                <w:rFonts w:ascii="Arial" w:hAnsi="Arial" w:cs="Arial"/>
+                <w:color w:val="000000"/>
+              </w:rPr>
+            </w:pPr>
+            <w:r>
+              <w:rPr>
+                <w:rStyle w:val="normaltextrun"/>
+                <w:rFonts w:ascii="Arial" w:hAnsi="Arial" w:cs="Arial"/>
+                <w:color w:val="000000"/>
+              </w:rPr>
+              <w:t>pinMode(DHTPIN, INPUT);: Configura o pino do sensor DHT como entrada.</w:t>
+            </w:r>
+          </w:p>
+          <w:p>
+            <w:pPr>
+              <w:pStyle w:val="paragraph"/>
+              <w:numPr>
+                <w:ilvl w:val="0"/>
+                <w:numId w:val="7"/>
+              </w:numPr>
+              <w:spacing w:after="0"/>
+              <w:jc w:val="both"/>
+              <w:textAlignment w:val="baseline"/>
+              <w:rPr>
+                <w:rStyle w:val="normaltextrun"/>
+                <w:rFonts w:ascii="Arial" w:hAnsi="Arial" w:cs="Arial"/>
+                <w:color w:val="000000"/>
+              </w:rPr>
+            </w:pPr>
+            <w:r>
+              <w:rPr>
+                <w:rStyle w:val="normaltextrun"/>
+                <w:rFonts w:ascii="Arial" w:hAnsi="Arial" w:cs="Arial"/>
+                <w:color w:val="000000"/>
+              </w:rPr>
+              <w:t>Serial.begin(9600);: Inicializa a comunicação serial com uma taxa de transmissão de 9600 bps.</w:t>
+            </w:r>
+          </w:p>
+          <w:p>
+            <w:pPr>
+              <w:pStyle w:val="paragraph"/>
+              <w:numPr>
+                <w:ilvl w:val="0"/>
+                <w:numId w:val="7"/>
+              </w:numPr>
+              <w:spacing w:after="0"/>
+              <w:jc w:val="both"/>
+              <w:textAlignment w:val="baseline"/>
+              <w:rPr>
+                <w:rStyle w:val="normaltextrun"/>
+                <w:rFonts w:ascii="Arial" w:hAnsi="Arial" w:cs="Arial"/>
+                <w:color w:val="000000"/>
+              </w:rPr>
+            </w:pPr>
+            <w:r>
+              <w:rPr>
+                <w:rStyle w:val="normaltextrun"/>
+                <w:rFonts w:ascii="Arial" w:hAnsi="Arial" w:cs="Arial"/>
+                <w:color w:val="000000"/>
+              </w:rPr>
+              <w:t>dht.begin();: Inicializa o sensor DHT.</w:t>
+            </w:r>
+          </w:p>
+          <w:p>
+            <w:pPr>
+              <w:pStyle w:val="paragraph"/>
+              <w:numPr>
+                <w:ilvl w:val="0"/>
+                <w:numId w:val="7"/>
+              </w:numPr>
+              <w:spacing w:after="0"/>
+              <w:jc w:val="both"/>
+              <w:textAlignment w:val="baseline"/>
+              <w:rPr>
+                <w:rStyle w:val="normaltextrun"/>
+                <w:rFonts w:ascii="Arial" w:hAnsi="Arial" w:cs="Arial"/>
+                <w:color w:val="000000"/>
+              </w:rPr>
+            </w:pPr>
+            <w:r>
+              <w:rPr>
+                <w:rStyle w:val="normaltextrun"/>
+                <w:rFonts w:ascii="Arial" w:hAnsi="Arial" w:cs="Arial"/>
+                <w:color w:val="000000"/>
+              </w:rPr>
+              <w:t>void loop() {...}: A função loop é executada continuamente após a função setup. Ela lê os valores de umidade e temperatura do sensor DHT e os imprime no monitor serial.</w:t>
+            </w:r>
+          </w:p>
+          <w:p>
+            <w:pPr>
+              <w:pStyle w:val="paragraph"/>
+              <w:numPr>
+                <w:ilvl w:val="0"/>
+                <w:numId w:val="7"/>
+              </w:numPr>
+              <w:spacing w:after="0"/>
+              <w:jc w:val="both"/>
+              <w:textAlignment w:val="baseline"/>
+              <w:rPr>
+                <w:rStyle w:val="normaltextrun"/>
+                <w:rFonts w:ascii="Arial" w:hAnsi="Arial" w:cs="Arial"/>
+                <w:color w:val="000000"/>
+              </w:rPr>
+            </w:pPr>
+            <w:r>
+              <w:rPr>
+                <w:rStyle w:val="normaltextrun"/>
+                <w:rFonts w:ascii="Arial" w:hAnsi="Arial" w:cs="Arial"/>
+                <w:color w:val="000000"/>
+              </w:rPr>
+              <w:t>float dht11_umidade = dht.readHumidity();: Lê o valor de umidade do sensor DHT e o armazena na variável dht11_umidade.</w:t>
+            </w:r>
+          </w:p>
+          <w:p>
+            <w:pPr>
+              <w:pStyle w:val="paragraph"/>
+              <w:numPr>
+                <w:ilvl w:val="0"/>
+                <w:numId w:val="7"/>
+              </w:numPr>
+              <w:spacing w:after="0"/>
+              <w:jc w:val="both"/>
+              <w:textAlignment w:val="baseline"/>
+              <w:rPr>
+                <w:rStyle w:val="normaltextrun"/>
+                <w:rFonts w:ascii="Arial" w:hAnsi="Arial" w:cs="Arial"/>
+                <w:color w:val="000000"/>
+              </w:rPr>
+            </w:pPr>
+            <w:r>
+              <w:rPr>
+                <w:rStyle w:val="normaltextrun"/>
+                <w:rFonts w:ascii="Arial" w:hAnsi="Arial" w:cs="Arial"/>
+                <w:color w:val="000000"/>
+              </w:rPr>
+              <w:t>float dht11_temperatura = dht.readTemperature();: Lê o valor de temperatura do sensor DHT e o armazena na variável dht11_temperatura.</w:t>
+            </w:r>
+          </w:p>
+          <w:p>
+            <w:pPr>
+              <w:pStyle w:val="paragraph"/>
+              <w:numPr>
+                <w:ilvl w:val="0"/>
+                <w:numId w:val="7"/>
+              </w:numPr>
+              <w:spacing w:after="0"/>
+              <w:jc w:val="both"/>
+              <w:textAlignment w:val="baseline"/>
+              <w:rPr>
+                <w:rStyle w:val="normaltextrun"/>
+                <w:rFonts w:ascii="Arial" w:hAnsi="Arial" w:cs="Arial"/>
+                <w:color w:val="000000"/>
+              </w:rPr>
+            </w:pPr>
+            <w:r>
+              <w:rPr>
+                <w:rStyle w:val="normaltextrun"/>
+                <w:rFonts w:ascii="Arial" w:hAnsi="Arial" w:cs="Arial"/>
+                <w:color w:val="000000"/>
+              </w:rPr>
+              <w:t>Serial.print(dht11_umidade);: Imprime o valor de umidade no monitor serial.</w:t>
+            </w:r>
+          </w:p>
+          <w:p>
+            <w:pPr>
+              <w:pStyle w:val="paragraph"/>
+              <w:numPr>
+                <w:ilvl w:val="0"/>
+                <w:numId w:val="7"/>
+              </w:numPr>
+              <w:spacing w:after="0"/>
+              <w:jc w:val="both"/>
+              <w:textAlignment w:val="baseline"/>
+              <w:rPr>
+                <w:rStyle w:val="normaltextrun"/>
+                <w:rFonts w:ascii="Arial" w:hAnsi="Arial" w:cs="Arial"/>
+                <w:color w:val="000000"/>
+              </w:rPr>
+            </w:pPr>
+            <w:r>
+              <w:rPr>
+                <w:rStyle w:val="normaltextrun"/>
+                <w:rFonts w:ascii="Arial" w:hAnsi="Arial" w:cs="Arial"/>
+                <w:color w:val="000000"/>
+              </w:rPr>
+              <w:t>Serial.print(";");: Imprime um ponto e vírgula como separador.</w:t>
+            </w:r>
+          </w:p>
+          <w:p>
+            <w:pPr>
+              <w:pStyle w:val="paragraph"/>
+              <w:numPr>
+                <w:ilvl w:val="0"/>
+                <w:numId w:val="7"/>
+              </w:numPr>
+              <w:spacing w:after="0"/>
+              <w:jc w:val="both"/>
+              <w:textAlignment w:val="baseline"/>
+              <w:rPr>
+                <w:rStyle w:val="normaltextrun"/>
+                <w:rFonts w:ascii="Arial" w:hAnsi="Arial" w:cs="Arial"/>
+                <w:color w:val="000000"/>
+              </w:rPr>
+            </w:pPr>
+            <w:r>
+              <w:rPr>
+                <w:rStyle w:val="normaltextrun"/>
+                <w:rFonts w:ascii="Arial" w:hAnsi="Arial" w:cs="Arial"/>
+                <w:color w:val="000000"/>
+              </w:rPr>
+              <w:t>Serial.print(dht11_temperatura);: Imprime o valor de temperatura no monitor serial.</w:t>
+            </w:r>
+          </w:p>
+          <w:p>
+            <w:pPr>
+              <w:pStyle w:val="paragraph"/>
+              <w:numPr>
+                <w:ilvl w:val="0"/>
+                <w:numId w:val="7"/>
+              </w:numPr>
+              <w:spacing w:after="0"/>
+              <w:jc w:val="both"/>
+              <w:textAlignment w:val="baseline"/>
+              <w:rPr>
+                <w:rStyle w:val="normaltextrun"/>
+                <w:rFonts w:ascii="Arial" w:hAnsi="Arial" w:cs="Arial"/>
+                <w:color w:val="000000"/>
+              </w:rPr>
+            </w:pPr>
+            <w:r>
+              <w:rPr>
+                <w:rStyle w:val="normaltextrun"/>
+                <w:rFonts w:ascii="Arial" w:hAnsi="Arial" w:cs="Arial"/>
+                <w:color w:val="000000"/>
+              </w:rPr>
+              <w:t>Serial.println();: Imprime um caractere de nova linha para passar para a próxima linha no monitor serial.</w:t>
+            </w:r>
+          </w:p>
+          <w:p>
+            <w:pPr>
+              <w:pStyle w:val="paragraph"/>
+              <w:numPr>
+                <w:ilvl w:val="0"/>
+                <w:numId w:val="7"/>
+              </w:numPr>
+              <w:spacing w:before="0" w:beforeAutospacing="0" w:after="0" w:afterAutospacing="0"/>
+              <w:jc w:val="both"/>
+              <w:textAlignment w:val="baseline"/>
+              <w:rPr>
+                <w:rStyle w:val="normaltextrun"/>
+                <w:rFonts w:ascii="Arial" w:hAnsi="Arial" w:cs="Arial"/>
+                <w:color w:val="000000"/>
+              </w:rPr>
+            </w:pPr>
+            <w:r>
+              <w:rPr>
+                <w:rStyle w:val="normaltextrun"/>
+                <w:rFonts w:ascii="Arial" w:hAnsi="Arial" w:cs="Arial"/>
+                <w:color w:val="000000"/>
+              </w:rPr>
+              <w:t>delay(1000);: Pausa o programa por 1000 milissegundos (1 segundo) antes da próxima iteração.</w:t>
+            </w:r>
+          </w:p>
+        </w:tc>
+      </w:tr>
+    </w:tbl>
+    <w:p>
+      <w:pPr>
+        <w:pStyle w:val="paragraph"/>
+        <w:spacing w:before="0" w:beforeAutospacing="0" w:after="0" w:afterAutospacing="0"/>
+        <w:ind w:left="360"/>
+        <w:jc w:val="both"/>
+        <w:textAlignment w:val="baseline"/>
+        <w:rPr>
+          <w:rStyle w:val="normaltextrun"/>
+          <w:rFonts w:ascii="Arial" w:hAnsi="Arial" w:cs="Arial"/>
+          <w:color w:val="000000"/>
+        </w:rPr>
+      </w:pPr>
     </w:p>
     <w:p>
       <w:pPr>
@@ -5480,7 +6117,6 @@
           <w:sz w:val="18"/>
           <w:szCs w:val="18"/>
         </w:rPr>
-        <w:lastRenderedPageBreak/>
         <w:drawing>
           <wp:inline distT="0" distB="0" distL="0" distR="0" wp14:anchorId="1C708DAC" wp14:editId="0AF0667E">
             <wp:extent cx="4914900" cy="3724275"/>
@@ -5793,6 +6429,7 @@
           <w:rFonts w:ascii="Arial" w:hAnsi="Arial" w:cs="Arial"/>
           <w:color w:val="000000"/>
         </w:rPr>
+        <w:lastRenderedPageBreak/>
         <w:t> </w:t>
       </w:r>
     </w:p>
@@ -5900,7 +6537,6 @@
           <w:sz w:val="18"/>
           <w:szCs w:val="18"/>
         </w:rPr>
-        <w:lastRenderedPageBreak/>
         <w:drawing>
           <wp:inline distT="0" distB="0" distL="0" distR="0" wp14:anchorId="511D108F" wp14:editId="3F7EA4DB">
             <wp:extent cx="5400040" cy="2322830"/>
@@ -6855,9 +7491,9 @@
     </w:lvl>
   </w:abstractNum>
   <w:abstractNum w:abstractNumId="2" w15:restartNumberingAfterBreak="0">
-    <w:nsid w:val="41B4686F"/>
+    <w:nsid w:val="23C04017"/>
     <w:multiLevelType w:val="hybridMultilevel"/>
-    <w:tmpl w:val="83DAEA64"/>
+    <w:tmpl w:val="5EF8ADEA"/>
     <w:lvl w:ilvl="0" w:tplc="04160001">
       <w:start w:val="1"/>
       <w:numFmt w:val="bullet"/>
@@ -6968,9 +7604,9 @@
     </w:lvl>
   </w:abstractNum>
   <w:abstractNum w:abstractNumId="3" w15:restartNumberingAfterBreak="0">
-    <w:nsid w:val="6BDF12B2"/>
+    <w:nsid w:val="41B4686F"/>
     <w:multiLevelType w:val="hybridMultilevel"/>
-    <w:tmpl w:val="B98E1A30"/>
+    <w:tmpl w:val="83DAEA64"/>
     <w:lvl w:ilvl="0" w:tplc="04160001">
       <w:start w:val="1"/>
       <w:numFmt w:val="bullet"/>
@@ -7081,6 +7717,119 @@
     </w:lvl>
   </w:abstractNum>
   <w:abstractNum w:abstractNumId="4" w15:restartNumberingAfterBreak="0">
+    <w:nsid w:val="6BDF12B2"/>
+    <w:multiLevelType w:val="hybridMultilevel"/>
+    <w:tmpl w:val="B98E1A30"/>
+    <w:lvl w:ilvl="0" w:tplc="04160001">
+      <w:start w:val="1"/>
+      <w:numFmt w:val="bullet"/>
+      <w:lvlText w:val=""/>
+      <w:lvlJc w:val="left"/>
+      <w:pPr>
+        <w:ind w:left="720" w:hanging="360"/>
+      </w:pPr>
+      <w:rPr>
+        <w:rFonts w:ascii="Symbol" w:hAnsi="Symbol" w:hint="default"/>
+      </w:rPr>
+    </w:lvl>
+    <w:lvl w:ilvl="1" w:tplc="04160003" w:tentative="1">
+      <w:start w:val="1"/>
+      <w:numFmt w:val="bullet"/>
+      <w:lvlText w:val="o"/>
+      <w:lvlJc w:val="left"/>
+      <w:pPr>
+        <w:ind w:left="1440" w:hanging="360"/>
+      </w:pPr>
+      <w:rPr>
+        <w:rFonts w:ascii="Courier New" w:hAnsi="Courier New" w:cs="Courier New" w:hint="default"/>
+      </w:rPr>
+    </w:lvl>
+    <w:lvl w:ilvl="2" w:tplc="04160005" w:tentative="1">
+      <w:start w:val="1"/>
+      <w:numFmt w:val="bullet"/>
+      <w:lvlText w:val=""/>
+      <w:lvlJc w:val="left"/>
+      <w:pPr>
+        <w:ind w:left="2160" w:hanging="360"/>
+      </w:pPr>
+      <w:rPr>
+        <w:rFonts w:ascii="Wingdings" w:hAnsi="Wingdings" w:hint="default"/>
+      </w:rPr>
+    </w:lvl>
+    <w:lvl w:ilvl="3" w:tplc="04160001" w:tentative="1">
+      <w:start w:val="1"/>
+      <w:numFmt w:val="bullet"/>
+      <w:lvlText w:val=""/>
+      <w:lvlJc w:val="left"/>
+      <w:pPr>
+        <w:ind w:left="2880" w:hanging="360"/>
+      </w:pPr>
+      <w:rPr>
+        <w:rFonts w:ascii="Symbol" w:hAnsi="Symbol" w:hint="default"/>
+      </w:rPr>
+    </w:lvl>
+    <w:lvl w:ilvl="4" w:tplc="04160003" w:tentative="1">
+      <w:start w:val="1"/>
+      <w:numFmt w:val="bullet"/>
+      <w:lvlText w:val="o"/>
+      <w:lvlJc w:val="left"/>
+      <w:pPr>
+        <w:ind w:left="3600" w:hanging="360"/>
+      </w:pPr>
+      <w:rPr>
+        <w:rFonts w:ascii="Courier New" w:hAnsi="Courier New" w:cs="Courier New" w:hint="default"/>
+      </w:rPr>
+    </w:lvl>
+    <w:lvl w:ilvl="5" w:tplc="04160005" w:tentative="1">
+      <w:start w:val="1"/>
+      <w:numFmt w:val="bullet"/>
+      <w:lvlText w:val=""/>
+      <w:lvlJc w:val="left"/>
+      <w:pPr>
+        <w:ind w:left="4320" w:hanging="360"/>
+      </w:pPr>
+      <w:rPr>
+        <w:rFonts w:ascii="Wingdings" w:hAnsi="Wingdings" w:hint="default"/>
+      </w:rPr>
+    </w:lvl>
+    <w:lvl w:ilvl="6" w:tplc="04160001" w:tentative="1">
+      <w:start w:val="1"/>
+      <w:numFmt w:val="bullet"/>
+      <w:lvlText w:val=""/>
+      <w:lvlJc w:val="left"/>
+      <w:pPr>
+        <w:ind w:left="5040" w:hanging="360"/>
+      </w:pPr>
+      <w:rPr>
+        <w:rFonts w:ascii="Symbol" w:hAnsi="Symbol" w:hint="default"/>
+      </w:rPr>
+    </w:lvl>
+    <w:lvl w:ilvl="7" w:tplc="04160003" w:tentative="1">
+      <w:start w:val="1"/>
+      <w:numFmt w:val="bullet"/>
+      <w:lvlText w:val="o"/>
+      <w:lvlJc w:val="left"/>
+      <w:pPr>
+        <w:ind w:left="5760" w:hanging="360"/>
+      </w:pPr>
+      <w:rPr>
+        <w:rFonts w:ascii="Courier New" w:hAnsi="Courier New" w:cs="Courier New" w:hint="default"/>
+      </w:rPr>
+    </w:lvl>
+    <w:lvl w:ilvl="8" w:tplc="04160005" w:tentative="1">
+      <w:start w:val="1"/>
+      <w:numFmt w:val="bullet"/>
+      <w:lvlText w:val=""/>
+      <w:lvlJc w:val="left"/>
+      <w:pPr>
+        <w:ind w:left="6480" w:hanging="360"/>
+      </w:pPr>
+      <w:rPr>
+        <w:rFonts w:ascii="Wingdings" w:hAnsi="Wingdings" w:hint="default"/>
+      </w:rPr>
+    </w:lvl>
+  </w:abstractNum>
+  <w:abstractNum w:abstractNumId="5" w15:restartNumberingAfterBreak="0">
     <w:nsid w:val="70942AF3"/>
     <w:multiLevelType w:val="multilevel"/>
     <w:tmpl w:val="BB543CD4"/>
@@ -7193,7 +7942,7 @@
       </w:pPr>
     </w:lvl>
   </w:abstractNum>
-  <w:abstractNum w:abstractNumId="5" w15:restartNumberingAfterBreak="0">
+  <w:abstractNum w:abstractNumId="6" w15:restartNumberingAfterBreak="0">
     <w:nsid w:val="75807008"/>
     <w:multiLevelType w:val="multilevel"/>
     <w:tmpl w:val="82A8E2B4"/>
@@ -7307,22 +8056,25 @@
     </w:lvl>
   </w:abstractNum>
   <w:num w:numId="1" w16cid:durableId="1969505886">
-    <w:abstractNumId w:val="4"/>
+    <w:abstractNumId w:val="5"/>
   </w:num>
   <w:num w:numId="2" w16cid:durableId="202013524">
     <w:abstractNumId w:val="1"/>
   </w:num>
   <w:num w:numId="3" w16cid:durableId="1618368379">
-    <w:abstractNumId w:val="5"/>
+    <w:abstractNumId w:val="6"/>
   </w:num>
   <w:num w:numId="4" w16cid:durableId="855731216">
-    <w:abstractNumId w:val="3"/>
+    <w:abstractNumId w:val="4"/>
   </w:num>
   <w:num w:numId="5" w16cid:durableId="1329748792">
-    <w:abstractNumId w:val="2"/>
+    <w:abstractNumId w:val="3"/>
   </w:num>
   <w:num w:numId="6" w16cid:durableId="43875019">
     <w:abstractNumId w:val="0"/>
+  </w:num>
+  <w:num w:numId="7" w16cid:durableId="1779255197">
+    <w:abstractNumId w:val="2"/>
   </w:num>
 </w:numbering>
 </file>
@@ -7813,6 +8565,25 @@
       <w:contextualSpacing/>
     </w:pPr>
   </w:style>
+  <w:style w:type="table" w:styleId="Tabelacomgrade">
+    <w:name w:val="Table Grid"/>
+    <w:basedOn w:val="Tabelanormal"/>
+    <w:uiPriority w:val="39"/>
+    <w:rsid w:val="00A75CB6"/>
+    <w:pPr>
+      <w:spacing w:after="0" w:line="240" w:lineRule="auto"/>
+    </w:pPr>
+    <w:tblPr>
+      <w:tblBorders>
+        <w:top w:val="single" w:sz="4" w:space="0" w:color="auto"/>
+        <w:left w:val="single" w:sz="4" w:space="0" w:color="auto"/>
+        <w:bottom w:val="single" w:sz="4" w:space="0" w:color="auto"/>
+        <w:right w:val="single" w:sz="4" w:space="0" w:color="auto"/>
+        <w:insideH w:val="single" w:sz="4" w:space="0" w:color="auto"/>
+        <w:insideV w:val="single" w:sz="4" w:space="0" w:color="auto"/>
+      </w:tblBorders>
+    </w:tblPr>
+  </w:style>
 </w:styles>
 </file>
 

</xml_diff>

<commit_message>
Versão final do manual de instrução
</commit_message>
<xml_diff>
--- a/Arquivos/arquivos gerais/Manual de Instalação.docx
+++ b/Arquivos/arquivos gerais/Manual de Instalação.docx
@@ -14,6 +14,8 @@
           <w:szCs w:val="18"/>
         </w:rPr>
       </w:pPr>
+      <w:bookmarkStart w:id="0" w:name="_Hlk152853858"/>
+      <w:bookmarkEnd w:id="0"/>
       <w:r>
         <w:rPr>
           <w:rStyle w:val="normaltextrun"/>
@@ -2278,7 +2280,7 @@
           <w:szCs w:val="18"/>
         </w:rPr>
         <w:drawing>
-          <wp:inline distT="0" distB="0" distL="0" distR="0" wp14:anchorId="06C1E2EF" wp14:editId="1E6C039B">
+          <wp:inline distT="0" distB="0" distL="0" distR="0" wp14:anchorId="06C1E2EF" wp14:editId="2309E608">
             <wp:extent cx="1143000" cy="1143000"/>
             <wp:effectExtent l="0" t="0" r="0" b="0"/>
             <wp:docPr id="1638973868" name="Imagem 10"/>
@@ -2428,7 +2430,7 @@
           <w:szCs w:val="18"/>
         </w:rPr>
         <w:drawing>
-          <wp:inline distT="0" distB="0" distL="0" distR="0" wp14:anchorId="405ED665" wp14:editId="46EA1D1F">
+          <wp:inline distT="0" distB="0" distL="0" distR="0" wp14:anchorId="405ED665" wp14:editId="6DCB15A2">
             <wp:extent cx="1028700" cy="1247775"/>
             <wp:effectExtent l="0" t="0" r="0" b="9525"/>
             <wp:docPr id="221411307" name="Imagem 8"/>
@@ -3980,7 +3982,6 @@
         <w:jc w:val="both"/>
         <w:textAlignment w:val="baseline"/>
         <w:rPr>
-          <w:rStyle w:val="normaltextrun"/>
           <w:rFonts w:ascii="Arial" w:hAnsi="Arial" w:cs="Arial"/>
         </w:rPr>
       </w:pPr>
@@ -3993,6 +3994,77 @@
     </w:p>
     <w:p>
       <w:pPr>
+        <w:pStyle w:val="PargrafodaLista"/>
+        <w:rPr>
+          <w:rStyle w:val="normaltextrun"/>
+          <w:rFonts w:ascii="Arial" w:hAnsi="Arial" w:cs="Arial"/>
+        </w:rPr>
+      </w:pPr>
+    </w:p>
+    <w:p>
+      <w:pPr>
+        <w:pStyle w:val="paragraph"/>
+        <w:numPr>
+          <w:ilvl w:val="0"/>
+          <w:numId w:val="5"/>
+        </w:numPr>
+        <w:spacing w:before="0" w:beforeAutospacing="0" w:after="0" w:afterAutospacing="0"/>
+        <w:jc w:val="both"/>
+        <w:textAlignment w:val="baseline"/>
+        <w:rPr>
+          <w:rStyle w:val="normaltextrun"/>
+          <w:rFonts w:ascii="Arial" w:hAnsi="Arial" w:cs="Arial"/>
+        </w:rPr>
+      </w:pPr>
+      <w:r>
+        <w:rPr>
+          <w:rStyle w:val="normaltextrun"/>
+          <w:rFonts w:ascii="Arial" w:hAnsi="Arial" w:cs="Arial"/>
+          <w:color w:val="000000"/>
+        </w:rPr>
+        <w:t>Conexão com o sensor</w:t>
+      </w:r>
+      <w:r>
+        <w:rPr>
+          <w:rStyle w:val="normaltextrun"/>
+          <w:rFonts w:ascii="Arial" w:hAnsi="Arial" w:cs="Arial"/>
+          <w:color w:val="000000"/>
+          <w:sz w:val="20"/>
+          <w:szCs w:val="20"/>
+        </w:rPr>
+        <w:t>.</w:t>
+      </w:r>
+      <w:r>
+        <w:rPr>
+          <w:rStyle w:val="eop"/>
+          <w:rFonts w:ascii="Arial" w:hAnsi="Arial" w:cs="Arial"/>
+          <w:color w:val="000000"/>
+          <w:sz w:val="20"/>
+          <w:szCs w:val="20"/>
+        </w:rPr>
+        <w:t> </w:t>
+      </w:r>
+      <w:r>
+        <w:rPr>
+          <w:rStyle w:val="eop"/>
+          <w:rFonts w:ascii="Arial" w:hAnsi="Arial" w:cs="Arial"/>
+          <w:color w:val="000000"/>
+          <w:sz w:val="20"/>
+          <w:szCs w:val="20"/>
+        </w:rPr>
+        <w:t xml:space="preserve"> </w:t>
+      </w:r>
+      <w:r>
+        <w:rPr>
+          <w:rStyle w:val="eop"/>
+          <w:rFonts w:ascii="Arial" w:hAnsi="Arial" w:cs="Arial"/>
+          <w:color w:val="000000"/>
+        </w:rPr>
+        <w:t>A seguir:</w:t>
+      </w:r>
+    </w:p>
+    <w:p>
+      <w:pPr>
         <w:pStyle w:val="paragraph"/>
         <w:spacing w:before="0" w:beforeAutospacing="0" w:after="0" w:afterAutospacing="0"/>
         <w:jc w:val="both"/>
@@ -4017,51 +4089,77 @@
           <w:u w:val="single"/>
         </w:rPr>
       </w:pPr>
+      <w:r>
+        <w:rPr>
+          <w:rStyle w:val="wacimagecontainer"/>
+          <w:rFonts w:ascii="Segoe UI" w:hAnsi="Segoe UI" w:cs="Segoe UI"/>
+          <w:noProof/>
+          <w:sz w:val="18"/>
+          <w:szCs w:val="18"/>
+        </w:rPr>
+        <w:drawing>
+          <wp:anchor distT="0" distB="0" distL="114300" distR="114300" simplePos="0" relativeHeight="251666432" behindDoc="0" locked="0" layoutInCell="1" allowOverlap="1" wp14:anchorId="7BA77037" wp14:editId="39099B5F">
+            <wp:simplePos x="0" y="0"/>
+            <wp:positionH relativeFrom="margin">
+              <wp:align>left</wp:align>
+            </wp:positionH>
+            <wp:positionV relativeFrom="paragraph">
+              <wp:posOffset>23850</wp:posOffset>
+            </wp:positionV>
+            <wp:extent cx="5400040" cy="2322830"/>
+            <wp:effectExtent l="0" t="0" r="0" b="1270"/>
+            <wp:wrapNone/>
+            <wp:docPr id="931527116" name="Imagem 13"/>
+            <wp:cNvGraphicFramePr>
+              <a:graphicFrameLocks xmlns:a="http://schemas.openxmlformats.org/drawingml/2006/main" noChangeAspect="1"/>
+            </wp:cNvGraphicFramePr>
+            <a:graphic xmlns:a="http://schemas.openxmlformats.org/drawingml/2006/main">
+              <a:graphicData uri="http://schemas.openxmlformats.org/drawingml/2006/picture">
+                <pic:pic xmlns:pic="http://schemas.openxmlformats.org/drawingml/2006/picture">
+                  <pic:nvPicPr>
+                    <pic:cNvPr id="0" name="Picture 25"/>
+                    <pic:cNvPicPr>
+                      <a:picLocks noChangeAspect="1" noChangeArrowheads="1"/>
+                    </pic:cNvPicPr>
+                  </pic:nvPicPr>
+                  <pic:blipFill>
+                    <a:blip r:embed="rId15">
+                      <a:extLst>
+                        <a:ext uri="{28A0092B-C50C-407E-A947-70E740481C1C}">
+                          <a14:useLocalDpi xmlns:a14="http://schemas.microsoft.com/office/drawing/2010/main" val="0"/>
+                        </a:ext>
+                      </a:extLst>
+                    </a:blip>
+                    <a:srcRect/>
+                    <a:stretch>
+                      <a:fillRect/>
+                    </a:stretch>
+                  </pic:blipFill>
+                  <pic:spPr bwMode="auto">
+                    <a:xfrm>
+                      <a:off x="0" y="0"/>
+                      <a:ext cx="5400040" cy="2322830"/>
+                    </a:xfrm>
+                    <a:prstGeom prst="rect">
+                      <a:avLst/>
+                    </a:prstGeom>
+                    <a:noFill/>
+                    <a:ln>
+                      <a:noFill/>
+                    </a:ln>
+                  </pic:spPr>
+                </pic:pic>
+              </a:graphicData>
+            </a:graphic>
+          </wp:anchor>
+        </w:drawing>
+      </w:r>
     </w:p>
     <w:p>
       <w:pPr>
         <w:pStyle w:val="paragraph"/>
         <w:spacing w:before="0" w:beforeAutospacing="0" w:after="0" w:afterAutospacing="0"/>
         <w:ind w:left="1080"/>
-        <w:jc w:val="both"/>
-        <w:textAlignment w:val="baseline"/>
-        <w:rPr>
-          <w:rStyle w:val="normaltextrun"/>
-          <w:rFonts w:ascii="Arial" w:hAnsi="Arial" w:cs="Arial"/>
-          <w:color w:val="000000"/>
-        </w:rPr>
-      </w:pPr>
-    </w:p>
-    <w:p>
-      <w:pPr>
-        <w:pStyle w:val="paragraph"/>
-        <w:spacing w:before="0" w:beforeAutospacing="0" w:after="0" w:afterAutospacing="0"/>
-        <w:jc w:val="both"/>
-        <w:textAlignment w:val="baseline"/>
-        <w:rPr>
-          <w:rStyle w:val="normaltextrun"/>
-          <w:rFonts w:ascii="Arial" w:hAnsi="Arial" w:cs="Arial"/>
-          <w:color w:val="000000"/>
-        </w:rPr>
-      </w:pPr>
-    </w:p>
-    <w:p>
-      <w:pPr>
-        <w:pStyle w:val="paragraph"/>
-        <w:spacing w:before="0" w:beforeAutospacing="0" w:after="0" w:afterAutospacing="0"/>
-        <w:jc w:val="both"/>
-        <w:textAlignment w:val="baseline"/>
-        <w:rPr>
-          <w:rStyle w:val="normaltextrun"/>
-          <w:rFonts w:ascii="Arial" w:hAnsi="Arial" w:cs="Arial"/>
-          <w:color w:val="000000"/>
-        </w:rPr>
-      </w:pPr>
-    </w:p>
-    <w:p>
-      <w:pPr>
-        <w:pStyle w:val="paragraph"/>
-        <w:spacing w:before="0" w:beforeAutospacing="0" w:after="0" w:afterAutospacing="0"/>
         <w:jc w:val="both"/>
         <w:textAlignment w:val="baseline"/>
         <w:rPr>
@@ -4191,6 +4289,81 @@
       </w:pPr>
       <w:r>
         <w:rPr>
+          <w:rStyle w:val="wacimagecontainer"/>
+          <w:rFonts w:ascii="Segoe UI" w:hAnsi="Segoe UI" w:cs="Segoe UI"/>
+          <w:noProof/>
+          <w:sz w:val="18"/>
+          <w:szCs w:val="18"/>
+        </w:rPr>
+        <w:lastRenderedPageBreak/>
+        <w:drawing>
+          <wp:anchor distT="0" distB="0" distL="114300" distR="114300" simplePos="0" relativeHeight="251667456" behindDoc="0" locked="0" layoutInCell="1" allowOverlap="1" wp14:anchorId="1FF37BF7" wp14:editId="71CB8B35">
+            <wp:simplePos x="0" y="0"/>
+            <wp:positionH relativeFrom="column">
+              <wp:posOffset>535792</wp:posOffset>
+            </wp:positionH>
+            <wp:positionV relativeFrom="paragraph">
+              <wp:posOffset>-644613</wp:posOffset>
+            </wp:positionV>
+            <wp:extent cx="4425226" cy="3353224"/>
+            <wp:effectExtent l="0" t="0" r="0" b="0"/>
+            <wp:wrapNone/>
+            <wp:docPr id="2029007594" name="Imagem 15" descr="Arduino — Ready"/>
+            <wp:cNvGraphicFramePr>
+              <a:graphicFrameLocks xmlns:a="http://schemas.openxmlformats.org/drawingml/2006/main" noChangeAspect="1"/>
+            </wp:cNvGraphicFramePr>
+            <a:graphic xmlns:a="http://schemas.openxmlformats.org/drawingml/2006/main">
+              <a:graphicData uri="http://schemas.openxmlformats.org/drawingml/2006/picture">
+                <pic:pic xmlns:pic="http://schemas.openxmlformats.org/drawingml/2006/picture">
+                  <pic:nvPicPr>
+                    <pic:cNvPr id="0" name="Picture 23" descr="Arduino — Ready"/>
+                    <pic:cNvPicPr>
+                      <a:picLocks noChangeAspect="1" noChangeArrowheads="1"/>
+                    </pic:cNvPicPr>
+                  </pic:nvPicPr>
+                  <pic:blipFill>
+                    <a:blip r:embed="rId16">
+                      <a:extLst>
+                        <a:ext uri="{28A0092B-C50C-407E-A947-70E740481C1C}">
+                          <a14:useLocalDpi xmlns:a14="http://schemas.microsoft.com/office/drawing/2010/main" val="0"/>
+                        </a:ext>
+                      </a:extLst>
+                    </a:blip>
+                    <a:srcRect/>
+                    <a:stretch>
+                      <a:fillRect/>
+                    </a:stretch>
+                  </pic:blipFill>
+                  <pic:spPr bwMode="auto">
+                    <a:xfrm>
+                      <a:off x="0" y="0"/>
+                      <a:ext cx="4425226" cy="3353224"/>
+                    </a:xfrm>
+                    <a:prstGeom prst="rect">
+                      <a:avLst/>
+                    </a:prstGeom>
+                    <a:noFill/>
+                    <a:ln>
+                      <a:noFill/>
+                    </a:ln>
+                  </pic:spPr>
+                </pic:pic>
+              </a:graphicData>
+            </a:graphic>
+            <wp14:sizeRelH relativeFrom="margin">
+              <wp14:pctWidth>0</wp14:pctWidth>
+            </wp14:sizeRelH>
+            <wp14:sizeRelV relativeFrom="margin">
+              <wp14:pctHeight>0</wp14:pctHeight>
+            </wp14:sizeRelV>
+          </wp:anchor>
+        </w:drawing>
+      </w:r>
+    </w:p>
+    <w:p>
+      <w:pPr>
+        <w:jc w:val="center"/>
+        <w:rPr>
           <w:rStyle w:val="normaltextrun"/>
           <w:rFonts w:ascii="Arial" w:hAnsi="Arial" w:cs="Arial"/>
           <w:b/>
@@ -4200,7 +4373,207 @@
           <w:szCs w:val="28"/>
           <w:bdr w:val="none" w:sz="0" w:space="0" w:color="auto" w:frame="1"/>
         </w:rPr>
-        <w:lastRenderedPageBreak/>
+      </w:pPr>
+    </w:p>
+    <w:p>
+      <w:pPr>
+        <w:jc w:val="center"/>
+        <w:rPr>
+          <w:rStyle w:val="normaltextrun"/>
+          <w:rFonts w:ascii="Arial" w:hAnsi="Arial" w:cs="Arial"/>
+          <w:b/>
+          <w:bCs/>
+          <w:color w:val="000000"/>
+          <w:sz w:val="28"/>
+          <w:szCs w:val="28"/>
+          <w:bdr w:val="none" w:sz="0" w:space="0" w:color="auto" w:frame="1"/>
+        </w:rPr>
+      </w:pPr>
+    </w:p>
+    <w:p>
+      <w:pPr>
+        <w:jc w:val="center"/>
+        <w:rPr>
+          <w:rStyle w:val="normaltextrun"/>
+          <w:rFonts w:ascii="Arial" w:hAnsi="Arial" w:cs="Arial"/>
+          <w:b/>
+          <w:bCs/>
+          <w:color w:val="000000"/>
+          <w:sz w:val="28"/>
+          <w:szCs w:val="28"/>
+          <w:bdr w:val="none" w:sz="0" w:space="0" w:color="auto" w:frame="1"/>
+        </w:rPr>
+      </w:pPr>
+    </w:p>
+    <w:p>
+      <w:pPr>
+        <w:jc w:val="center"/>
+        <w:rPr>
+          <w:rStyle w:val="normaltextrun"/>
+          <w:rFonts w:ascii="Arial" w:hAnsi="Arial" w:cs="Arial"/>
+          <w:b/>
+          <w:bCs/>
+          <w:color w:val="000000"/>
+          <w:sz w:val="28"/>
+          <w:szCs w:val="28"/>
+          <w:bdr w:val="none" w:sz="0" w:space="0" w:color="auto" w:frame="1"/>
+        </w:rPr>
+      </w:pPr>
+    </w:p>
+    <w:p>
+      <w:pPr>
+        <w:jc w:val="center"/>
+        <w:rPr>
+          <w:rStyle w:val="normaltextrun"/>
+          <w:rFonts w:ascii="Arial" w:hAnsi="Arial" w:cs="Arial"/>
+          <w:b/>
+          <w:bCs/>
+          <w:color w:val="000000"/>
+          <w:sz w:val="28"/>
+          <w:szCs w:val="28"/>
+          <w:bdr w:val="none" w:sz="0" w:space="0" w:color="auto" w:frame="1"/>
+        </w:rPr>
+      </w:pPr>
+    </w:p>
+    <w:p>
+      <w:pPr>
+        <w:jc w:val="center"/>
+        <w:rPr>
+          <w:rStyle w:val="normaltextrun"/>
+          <w:rFonts w:ascii="Arial" w:hAnsi="Arial" w:cs="Arial"/>
+          <w:b/>
+          <w:bCs/>
+          <w:color w:val="000000"/>
+          <w:sz w:val="28"/>
+          <w:szCs w:val="28"/>
+          <w:bdr w:val="none" w:sz="0" w:space="0" w:color="auto" w:frame="1"/>
+        </w:rPr>
+      </w:pPr>
+    </w:p>
+    <w:p>
+      <w:pPr>
+        <w:jc w:val="center"/>
+        <w:rPr>
+          <w:rStyle w:val="normaltextrun"/>
+          <w:rFonts w:ascii="Arial" w:hAnsi="Arial" w:cs="Arial"/>
+          <w:b/>
+          <w:bCs/>
+          <w:color w:val="000000"/>
+          <w:sz w:val="28"/>
+          <w:szCs w:val="28"/>
+          <w:bdr w:val="none" w:sz="0" w:space="0" w:color="auto" w:frame="1"/>
+        </w:rPr>
+      </w:pPr>
+    </w:p>
+    <w:p>
+      <w:pPr>
+        <w:jc w:val="center"/>
+        <w:rPr>
+          <w:rStyle w:val="normaltextrun"/>
+          <w:rFonts w:ascii="Arial" w:hAnsi="Arial" w:cs="Arial"/>
+          <w:b/>
+          <w:bCs/>
+          <w:color w:val="000000"/>
+          <w:sz w:val="28"/>
+          <w:szCs w:val="28"/>
+          <w:bdr w:val="none" w:sz="0" w:space="0" w:color="auto" w:frame="1"/>
+        </w:rPr>
+      </w:pPr>
+    </w:p>
+    <w:p>
+      <w:pPr>
+        <w:jc w:val="center"/>
+        <w:rPr>
+          <w:rStyle w:val="normaltextrun"/>
+          <w:rFonts w:ascii="Arial" w:hAnsi="Arial" w:cs="Arial"/>
+          <w:b/>
+          <w:bCs/>
+          <w:color w:val="000000"/>
+          <w:sz w:val="24"/>
+          <w:szCs w:val="24"/>
+          <w:bdr w:val="none" w:sz="0" w:space="0" w:color="auto" w:frame="1"/>
+        </w:rPr>
+      </w:pPr>
+      <w:r>
+        <w:rPr>
+          <w:rStyle w:val="normaltextrun"/>
+          <w:rFonts w:ascii="Arial" w:hAnsi="Arial" w:cs="Arial"/>
+          <w:color w:val="000000"/>
+          <w:sz w:val="24"/>
+          <w:szCs w:val="24"/>
+        </w:rPr>
+        <w:t>Conexão via USB</w:t>
+      </w:r>
+    </w:p>
+    <w:p>
+      <w:pPr>
+        <w:jc w:val="center"/>
+        <w:rPr>
+          <w:rStyle w:val="normaltextrun"/>
+          <w:rFonts w:ascii="Arial" w:hAnsi="Arial" w:cs="Arial"/>
+          <w:b/>
+          <w:bCs/>
+          <w:color w:val="000000"/>
+          <w:sz w:val="28"/>
+          <w:szCs w:val="28"/>
+          <w:bdr w:val="none" w:sz="0" w:space="0" w:color="auto" w:frame="1"/>
+        </w:rPr>
+      </w:pPr>
+    </w:p>
+    <w:p>
+      <w:pPr>
+        <w:jc w:val="center"/>
+        <w:rPr>
+          <w:rStyle w:val="normaltextrun"/>
+          <w:rFonts w:ascii="Arial" w:hAnsi="Arial" w:cs="Arial"/>
+          <w:b/>
+          <w:bCs/>
+          <w:color w:val="000000"/>
+          <w:sz w:val="28"/>
+          <w:szCs w:val="28"/>
+          <w:bdr w:val="none" w:sz="0" w:space="0" w:color="auto" w:frame="1"/>
+        </w:rPr>
+      </w:pPr>
+    </w:p>
+    <w:p>
+      <w:pPr>
+        <w:rPr>
+          <w:rStyle w:val="normaltextrun"/>
+          <w:rFonts w:ascii="Arial" w:hAnsi="Arial" w:cs="Arial"/>
+          <w:b/>
+          <w:bCs/>
+          <w:color w:val="000000"/>
+          <w:sz w:val="28"/>
+          <w:szCs w:val="28"/>
+          <w:bdr w:val="none" w:sz="0" w:space="0" w:color="auto" w:frame="1"/>
+        </w:rPr>
+      </w:pPr>
+    </w:p>
+    <w:p>
+      <w:pPr>
+        <w:jc w:val="center"/>
+        <w:rPr>
+          <w:rStyle w:val="normaltextrun"/>
+          <w:rFonts w:ascii="Arial" w:hAnsi="Arial" w:cs="Arial"/>
+          <w:b/>
+          <w:bCs/>
+          <w:color w:val="000000"/>
+          <w:sz w:val="28"/>
+          <w:szCs w:val="28"/>
+          <w:bdr w:val="none" w:sz="0" w:space="0" w:color="auto" w:frame="1"/>
+        </w:rPr>
+      </w:pPr>
+      <w:r>
+        <w:rPr>
+          <w:rStyle w:val="normaltextrun"/>
+          <w:rFonts w:ascii="Arial" w:hAnsi="Arial" w:cs="Arial"/>
+          <w:b/>
+          <w:bCs/>
+          <w:color w:val="000000"/>
+          <w:sz w:val="28"/>
+          <w:szCs w:val="28"/>
+          <w:bdr w:val="none" w:sz="0" w:space="0" w:color="auto" w:frame="1"/>
+        </w:rPr>
         <w:t>Banco de Dados</w:t>
       </w:r>
     </w:p>
@@ -4402,7 +4775,7 @@
                     <pic:cNvPicPr/>
                   </pic:nvPicPr>
                   <pic:blipFill>
-                    <a:blip r:embed="rId15"/>
+                    <a:blip r:embed="rId17"/>
                     <a:stretch>
                       <a:fillRect/>
                     </a:stretch>
@@ -4738,7 +5111,6 @@
           <w:sz w:val="28"/>
           <w:szCs w:val="28"/>
         </w:rPr>
-        <w:lastRenderedPageBreak/>
         <w:t>Configurando o script</w:t>
       </w:r>
     </w:p>
@@ -4781,17 +5153,21 @@
           <w:sz w:val="24"/>
           <w:szCs w:val="24"/>
         </w:rPr>
-        <w:t xml:space="preserve">O código abaixo </w:t>
-      </w:r>
-      <w:r>
+        <w:t xml:space="preserve">O código abaixo serve para obter os dados do sensor DTH11, onde são conectados os fios em cada portal ou barramento e conectado via USB no laptop. </w:t>
+      </w:r>
+    </w:p>
+    <w:p>
+      <w:pPr>
+        <w:spacing w:line="360" w:lineRule="auto"/>
+        <w:ind w:firstLine="708"/>
+        <w:jc w:val="both"/>
         <w:rPr>
           <w:rFonts w:ascii="Arial" w:hAnsi="Arial" w:cs="Arial"/>
           <w:color w:val="000000" w:themeColor="text1"/>
           <w:sz w:val="24"/>
           <w:szCs w:val="24"/>
         </w:rPr>
-        <w:t xml:space="preserve">serve </w:t>
-      </w:r>
+      </w:pPr>
       <w:r>
         <w:rPr>
           <w:rFonts w:ascii="Arial" w:hAnsi="Arial" w:cs="Arial"/>
@@ -4799,28 +5175,6 @@
           <w:sz w:val="24"/>
           <w:szCs w:val="24"/>
         </w:rPr>
-        <w:t xml:space="preserve">para obter os dados do sensor DTH11, onde são conectados os fios em cada portal ou barramento e conectado via USB no laptop. </w:t>
-      </w:r>
-    </w:p>
-    <w:p>
-      <w:pPr>
-        <w:spacing w:line="360" w:lineRule="auto"/>
-        <w:ind w:firstLine="708"/>
-        <w:jc w:val="both"/>
-        <w:rPr>
-          <w:rFonts w:ascii="Arial" w:hAnsi="Arial" w:cs="Arial"/>
-          <w:color w:val="000000" w:themeColor="text1"/>
-          <w:sz w:val="24"/>
-          <w:szCs w:val="24"/>
-        </w:rPr>
-      </w:pPr>
-      <w:r>
-        <w:rPr>
-          <w:rFonts w:ascii="Arial" w:hAnsi="Arial" w:cs="Arial"/>
-          <w:color w:val="000000" w:themeColor="text1"/>
-          <w:sz w:val="24"/>
-          <w:szCs w:val="24"/>
-        </w:rPr>
         <w:t xml:space="preserve">O mesmo deve ser adicionado na tela de ARDUINO IDE, já pré-instalado em seu computador. </w:t>
       </w:r>
     </w:p>
@@ -4974,6 +5328,7 @@
           <w:rFonts w:ascii="Arial" w:hAnsi="Arial" w:cs="Arial"/>
           <w:color w:val="000000"/>
         </w:rPr>
+        <w:lastRenderedPageBreak/>
         <w:t>void setup() {</w:t>
       </w:r>
     </w:p>
@@ -5251,7 +5606,6 @@
           <w:rFonts w:ascii="Arial" w:hAnsi="Arial" w:cs="Arial"/>
           <w:color w:val="000000"/>
         </w:rPr>
-        <w:lastRenderedPageBreak/>
         <w:t xml:space="preserve">  Serial.print(dht11_temperatura);</w:t>
       </w:r>
     </w:p>
@@ -5586,6 +5940,7 @@
                 <w:rFonts w:ascii="Arial" w:hAnsi="Arial" w:cs="Arial"/>
                 <w:color w:val="000000"/>
               </w:rPr>
+              <w:lastRenderedPageBreak/>
               <w:t>float dht11_umidade = dht.readHumidity();: Lê o valor de umidade do sensor DHT e o armazena na variável dht11_umidade.</w:t>
             </w:r>
           </w:p>
@@ -5825,290 +6180,6 @@
           <w:color w:val="000000"/>
         </w:rPr>
       </w:pPr>
-    </w:p>
-    <w:p>
-      <w:pPr>
-        <w:pStyle w:val="paragraph"/>
-        <w:spacing w:before="0" w:beforeAutospacing="0" w:after="0" w:afterAutospacing="0"/>
-        <w:ind w:left="360"/>
-        <w:jc w:val="both"/>
-        <w:textAlignment w:val="baseline"/>
-        <w:rPr>
-          <w:rStyle w:val="normaltextrun"/>
-          <w:rFonts w:ascii="Arial" w:hAnsi="Arial" w:cs="Arial"/>
-          <w:color w:val="000000"/>
-        </w:rPr>
-      </w:pPr>
-    </w:p>
-    <w:p>
-      <w:pPr>
-        <w:pStyle w:val="paragraph"/>
-        <w:spacing w:before="0" w:beforeAutospacing="0" w:after="0" w:afterAutospacing="0"/>
-        <w:ind w:left="360"/>
-        <w:jc w:val="both"/>
-        <w:textAlignment w:val="baseline"/>
-        <w:rPr>
-          <w:rStyle w:val="normaltextrun"/>
-          <w:rFonts w:ascii="Arial" w:hAnsi="Arial" w:cs="Arial"/>
-          <w:color w:val="000000"/>
-        </w:rPr>
-      </w:pPr>
-    </w:p>
-    <w:p>
-      <w:pPr>
-        <w:pStyle w:val="paragraph"/>
-        <w:spacing w:before="0" w:beforeAutospacing="0" w:after="0" w:afterAutospacing="0"/>
-        <w:ind w:left="360"/>
-        <w:jc w:val="both"/>
-        <w:textAlignment w:val="baseline"/>
-        <w:rPr>
-          <w:rStyle w:val="normaltextrun"/>
-          <w:rFonts w:ascii="Arial" w:hAnsi="Arial" w:cs="Arial"/>
-          <w:color w:val="000000"/>
-        </w:rPr>
-      </w:pPr>
-    </w:p>
-    <w:p>
-      <w:pPr>
-        <w:pStyle w:val="paragraph"/>
-        <w:spacing w:before="0" w:beforeAutospacing="0" w:after="0" w:afterAutospacing="0"/>
-        <w:ind w:left="360"/>
-        <w:jc w:val="both"/>
-        <w:textAlignment w:val="baseline"/>
-        <w:rPr>
-          <w:rStyle w:val="normaltextrun"/>
-          <w:rFonts w:ascii="Arial" w:hAnsi="Arial" w:cs="Arial"/>
-          <w:color w:val="000000"/>
-        </w:rPr>
-      </w:pPr>
-    </w:p>
-    <w:p>
-      <w:pPr>
-        <w:pStyle w:val="paragraph"/>
-        <w:spacing w:before="0" w:beforeAutospacing="0" w:after="0" w:afterAutospacing="0"/>
-        <w:ind w:left="360"/>
-        <w:jc w:val="both"/>
-        <w:textAlignment w:val="baseline"/>
-        <w:rPr>
-          <w:rStyle w:val="normaltextrun"/>
-          <w:rFonts w:ascii="Arial" w:hAnsi="Arial" w:cs="Arial"/>
-          <w:color w:val="000000"/>
-        </w:rPr>
-      </w:pPr>
-    </w:p>
-    <w:p>
-      <w:pPr>
-        <w:pStyle w:val="paragraph"/>
-        <w:spacing w:before="0" w:beforeAutospacing="0" w:after="0" w:afterAutospacing="0"/>
-        <w:ind w:left="360"/>
-        <w:jc w:val="both"/>
-        <w:textAlignment w:val="baseline"/>
-        <w:rPr>
-          <w:rStyle w:val="normaltextrun"/>
-          <w:rFonts w:ascii="Arial" w:hAnsi="Arial" w:cs="Arial"/>
-          <w:color w:val="000000"/>
-        </w:rPr>
-      </w:pPr>
-    </w:p>
-    <w:p>
-      <w:pPr>
-        <w:pStyle w:val="paragraph"/>
-        <w:spacing w:before="0" w:beforeAutospacing="0" w:after="0" w:afterAutospacing="0"/>
-        <w:ind w:left="360"/>
-        <w:jc w:val="both"/>
-        <w:textAlignment w:val="baseline"/>
-        <w:rPr>
-          <w:rStyle w:val="normaltextrun"/>
-          <w:rFonts w:ascii="Arial" w:hAnsi="Arial" w:cs="Arial"/>
-          <w:color w:val="000000"/>
-        </w:rPr>
-      </w:pPr>
-    </w:p>
-    <w:p>
-      <w:pPr>
-        <w:pStyle w:val="paragraph"/>
-        <w:spacing w:before="0" w:beforeAutospacing="0" w:after="0" w:afterAutospacing="0"/>
-        <w:ind w:left="360"/>
-        <w:jc w:val="both"/>
-        <w:textAlignment w:val="baseline"/>
-        <w:rPr>
-          <w:rStyle w:val="normaltextrun"/>
-          <w:rFonts w:ascii="Arial" w:hAnsi="Arial" w:cs="Arial"/>
-          <w:color w:val="000000"/>
-        </w:rPr>
-      </w:pPr>
-    </w:p>
-    <w:p>
-      <w:pPr>
-        <w:pStyle w:val="paragraph"/>
-        <w:spacing w:before="0" w:beforeAutospacing="0" w:after="0" w:afterAutospacing="0"/>
-        <w:ind w:left="360"/>
-        <w:jc w:val="both"/>
-        <w:textAlignment w:val="baseline"/>
-        <w:rPr>
-          <w:rStyle w:val="normaltextrun"/>
-          <w:rFonts w:ascii="Arial" w:hAnsi="Arial" w:cs="Arial"/>
-          <w:color w:val="000000"/>
-        </w:rPr>
-      </w:pPr>
-    </w:p>
-    <w:p>
-      <w:pPr>
-        <w:pStyle w:val="paragraph"/>
-        <w:spacing w:before="0" w:beforeAutospacing="0" w:after="0" w:afterAutospacing="0"/>
-        <w:ind w:left="360"/>
-        <w:jc w:val="both"/>
-        <w:textAlignment w:val="baseline"/>
-        <w:rPr>
-          <w:rStyle w:val="normaltextrun"/>
-          <w:rFonts w:ascii="Arial" w:hAnsi="Arial" w:cs="Arial"/>
-          <w:color w:val="000000"/>
-        </w:rPr>
-      </w:pPr>
-    </w:p>
-    <w:p>
-      <w:pPr>
-        <w:pStyle w:val="paragraph"/>
-        <w:spacing w:before="0" w:beforeAutospacing="0" w:after="0" w:afterAutospacing="0"/>
-        <w:ind w:left="360"/>
-        <w:jc w:val="both"/>
-        <w:textAlignment w:val="baseline"/>
-        <w:rPr>
-          <w:rStyle w:val="normaltextrun"/>
-          <w:rFonts w:ascii="Arial" w:hAnsi="Arial" w:cs="Arial"/>
-          <w:color w:val="000000"/>
-        </w:rPr>
-      </w:pPr>
-    </w:p>
-    <w:p>
-      <w:pPr>
-        <w:pStyle w:val="paragraph"/>
-        <w:spacing w:before="0" w:beforeAutospacing="0" w:after="0" w:afterAutospacing="0"/>
-        <w:ind w:left="360"/>
-        <w:jc w:val="both"/>
-        <w:textAlignment w:val="baseline"/>
-        <w:rPr>
-          <w:rStyle w:val="normaltextrun"/>
-          <w:rFonts w:ascii="Arial" w:hAnsi="Arial" w:cs="Arial"/>
-          <w:color w:val="000000"/>
-        </w:rPr>
-      </w:pPr>
-    </w:p>
-    <w:p>
-      <w:pPr>
-        <w:pStyle w:val="paragraph"/>
-        <w:spacing w:before="0" w:beforeAutospacing="0" w:after="0" w:afterAutospacing="0"/>
-        <w:ind w:left="360"/>
-        <w:jc w:val="both"/>
-        <w:textAlignment w:val="baseline"/>
-        <w:rPr>
-          <w:rStyle w:val="normaltextrun"/>
-          <w:rFonts w:ascii="Arial" w:hAnsi="Arial" w:cs="Arial"/>
-          <w:color w:val="000000"/>
-        </w:rPr>
-      </w:pPr>
-    </w:p>
-    <w:p>
-      <w:pPr>
-        <w:pStyle w:val="paragraph"/>
-        <w:spacing w:before="0" w:beforeAutospacing="0" w:after="0" w:afterAutospacing="0"/>
-        <w:ind w:left="360"/>
-        <w:jc w:val="both"/>
-        <w:textAlignment w:val="baseline"/>
-        <w:rPr>
-          <w:rStyle w:val="normaltextrun"/>
-          <w:rFonts w:ascii="Arial" w:hAnsi="Arial" w:cs="Arial"/>
-          <w:color w:val="000000"/>
-        </w:rPr>
-      </w:pPr>
-    </w:p>
-    <w:p>
-      <w:pPr>
-        <w:pStyle w:val="paragraph"/>
-        <w:spacing w:before="0" w:beforeAutospacing="0" w:after="0" w:afterAutospacing="0"/>
-        <w:ind w:left="360"/>
-        <w:jc w:val="both"/>
-        <w:textAlignment w:val="baseline"/>
-        <w:rPr>
-          <w:rStyle w:val="normaltextrun"/>
-          <w:rFonts w:ascii="Arial" w:hAnsi="Arial" w:cs="Arial"/>
-          <w:color w:val="000000"/>
-        </w:rPr>
-      </w:pPr>
-    </w:p>
-    <w:p>
-      <w:pPr>
-        <w:pStyle w:val="paragraph"/>
-        <w:spacing w:before="0" w:beforeAutospacing="0" w:after="0" w:afterAutospacing="0"/>
-        <w:ind w:left="360"/>
-        <w:jc w:val="both"/>
-        <w:textAlignment w:val="baseline"/>
-        <w:rPr>
-          <w:rStyle w:val="normaltextrun"/>
-          <w:rFonts w:ascii="Arial" w:hAnsi="Arial" w:cs="Arial"/>
-          <w:color w:val="000000"/>
-        </w:rPr>
-      </w:pPr>
-    </w:p>
-    <w:p>
-      <w:pPr>
-        <w:pStyle w:val="paragraph"/>
-        <w:spacing w:before="0" w:beforeAutospacing="0" w:after="0" w:afterAutospacing="0"/>
-        <w:ind w:left="360"/>
-        <w:jc w:val="both"/>
-        <w:textAlignment w:val="baseline"/>
-        <w:rPr>
-          <w:rStyle w:val="normaltextrun"/>
-          <w:rFonts w:ascii="Arial" w:hAnsi="Arial" w:cs="Arial"/>
-          <w:color w:val="000000"/>
-        </w:rPr>
-      </w:pPr>
-    </w:p>
-    <w:p>
-      <w:pPr>
-        <w:pStyle w:val="paragraph"/>
-        <w:spacing w:before="0" w:beforeAutospacing="0" w:after="0" w:afterAutospacing="0"/>
-        <w:jc w:val="both"/>
-        <w:textAlignment w:val="baseline"/>
-        <w:rPr>
-          <w:rFonts w:ascii="Arial" w:hAnsi="Arial" w:cs="Arial"/>
-          <w:color w:val="2E74B5"/>
-        </w:rPr>
-      </w:pPr>
-    </w:p>
-    <w:p>
-      <w:pPr>
-        <w:pStyle w:val="paragraph"/>
-        <w:spacing w:before="0" w:beforeAutospacing="0" w:after="0" w:afterAutospacing="0"/>
-        <w:jc w:val="both"/>
-        <w:textAlignment w:val="baseline"/>
-        <w:rPr>
-          <w:rFonts w:ascii="Segoe UI" w:hAnsi="Segoe UI" w:cs="Segoe UI"/>
-          <w:sz w:val="18"/>
-          <w:szCs w:val="18"/>
-        </w:rPr>
-      </w:pPr>
-      <w:r>
-        <w:rPr>
-          <w:rStyle w:val="eop"/>
-          <w:rFonts w:ascii="Arial" w:hAnsi="Arial" w:cs="Arial"/>
-          <w:color w:val="000000"/>
-        </w:rPr>
-        <w:t> </w:t>
-      </w:r>
-    </w:p>
-    <w:p>
-      <w:pPr>
-        <w:pStyle w:val="paragraph"/>
-        <w:spacing w:before="0" w:beforeAutospacing="0" w:after="0" w:afterAutospacing="0"/>
-        <w:jc w:val="center"/>
-        <w:textAlignment w:val="baseline"/>
-        <w:rPr>
-          <w:rFonts w:ascii="Segoe UI" w:hAnsi="Segoe UI" w:cs="Segoe UI"/>
-          <w:sz w:val="18"/>
-          <w:szCs w:val="18"/>
-        </w:rPr>
-      </w:pPr>
       <w:r>
         <w:rPr>
           <w:rStyle w:val="wacimagecontainer"/>
@@ -6118,210 +6189,17 @@
           <w:szCs w:val="18"/>
         </w:rPr>
         <w:drawing>
-          <wp:inline distT="0" distB="0" distL="0" distR="0" wp14:anchorId="1C708DAC" wp14:editId="0AF0667E">
-            <wp:extent cx="4914900" cy="3724275"/>
-            <wp:effectExtent l="0" t="0" r="0" b="9525"/>
-            <wp:docPr id="2029007594" name="Imagem 15" descr="Arduino — Ready"/>
-            <wp:cNvGraphicFramePr>
-              <a:graphicFrameLocks xmlns:a="http://schemas.openxmlformats.org/drawingml/2006/main" noChangeAspect="1"/>
-            </wp:cNvGraphicFramePr>
-            <a:graphic xmlns:a="http://schemas.openxmlformats.org/drawingml/2006/main">
-              <a:graphicData uri="http://schemas.openxmlformats.org/drawingml/2006/picture">
-                <pic:pic xmlns:pic="http://schemas.openxmlformats.org/drawingml/2006/picture">
-                  <pic:nvPicPr>
-                    <pic:cNvPr id="0" name="Picture 23" descr="Arduino — Ready"/>
-                    <pic:cNvPicPr>
-                      <a:picLocks noChangeAspect="1" noChangeArrowheads="1"/>
-                    </pic:cNvPicPr>
-                  </pic:nvPicPr>
-                  <pic:blipFill>
-                    <a:blip r:embed="rId16">
-                      <a:extLst>
-                        <a:ext uri="{28A0092B-C50C-407E-A947-70E740481C1C}">
-                          <a14:useLocalDpi xmlns:a14="http://schemas.microsoft.com/office/drawing/2010/main" val="0"/>
-                        </a:ext>
-                      </a:extLst>
-                    </a:blip>
-                    <a:srcRect/>
-                    <a:stretch>
-                      <a:fillRect/>
-                    </a:stretch>
-                  </pic:blipFill>
-                  <pic:spPr bwMode="auto">
-                    <a:xfrm>
-                      <a:off x="0" y="0"/>
-                      <a:ext cx="4914900" cy="3724275"/>
-                    </a:xfrm>
-                    <a:prstGeom prst="rect">
-                      <a:avLst/>
-                    </a:prstGeom>
-                    <a:noFill/>
-                    <a:ln>
-                      <a:noFill/>
-                    </a:ln>
-                  </pic:spPr>
-                </pic:pic>
-              </a:graphicData>
-            </a:graphic>
-          </wp:inline>
-        </w:drawing>
-      </w:r>
-      <w:r>
-        <w:rPr>
-          <w:rStyle w:val="eop"/>
-          <w:rFonts w:ascii="Arial" w:hAnsi="Arial" w:cs="Arial"/>
-          <w:color w:val="000000"/>
-        </w:rPr>
-        <w:t> </w:t>
-      </w:r>
-    </w:p>
-    <w:p>
-      <w:pPr>
-        <w:pStyle w:val="paragraph"/>
-        <w:spacing w:before="0" w:beforeAutospacing="0" w:after="0" w:afterAutospacing="0"/>
-        <w:jc w:val="center"/>
-        <w:textAlignment w:val="baseline"/>
-        <w:rPr>
-          <w:rStyle w:val="eop"/>
-          <w:rFonts w:ascii="Arial" w:hAnsi="Arial" w:cs="Arial"/>
-          <w:color w:val="000000"/>
-          <w:sz w:val="20"/>
-          <w:szCs w:val="20"/>
-        </w:rPr>
-      </w:pPr>
-      <w:r>
-        <w:rPr>
-          <w:rStyle w:val="normaltextrun"/>
-          <w:rFonts w:ascii="Arial" w:hAnsi="Arial" w:cs="Arial"/>
-          <w:color w:val="000000"/>
-          <w:sz w:val="20"/>
-          <w:szCs w:val="20"/>
-        </w:rPr>
-        <w:t>Imagem 7 – Conexão via USB.</w:t>
-      </w:r>
-      <w:r>
-        <w:rPr>
-          <w:rStyle w:val="eop"/>
-          <w:rFonts w:ascii="Arial" w:hAnsi="Arial" w:cs="Arial"/>
-          <w:color w:val="000000"/>
-          <w:sz w:val="20"/>
-          <w:szCs w:val="20"/>
-        </w:rPr>
-        <w:t> </w:t>
-      </w:r>
-    </w:p>
-    <w:p>
-      <w:pPr>
-        <w:pStyle w:val="paragraph"/>
-        <w:spacing w:before="0" w:beforeAutospacing="0" w:after="0" w:afterAutospacing="0"/>
-        <w:jc w:val="center"/>
-        <w:textAlignment w:val="baseline"/>
-        <w:rPr>
-          <w:rStyle w:val="eop"/>
-          <w:rFonts w:ascii="Arial" w:hAnsi="Arial" w:cs="Arial"/>
-          <w:color w:val="000000"/>
-          <w:sz w:val="20"/>
-          <w:szCs w:val="20"/>
-        </w:rPr>
-      </w:pPr>
-    </w:p>
-    <w:p>
-      <w:pPr>
-        <w:pStyle w:val="paragraph"/>
-        <w:spacing w:before="0" w:beforeAutospacing="0" w:after="0" w:afterAutospacing="0"/>
-        <w:jc w:val="center"/>
-        <w:textAlignment w:val="baseline"/>
-        <w:rPr>
-          <w:rStyle w:val="eop"/>
-          <w:rFonts w:ascii="Arial" w:hAnsi="Arial" w:cs="Arial"/>
-          <w:color w:val="000000"/>
-          <w:sz w:val="20"/>
-          <w:szCs w:val="20"/>
-        </w:rPr>
-      </w:pPr>
-    </w:p>
-    <w:p>
-      <w:pPr>
-        <w:pStyle w:val="paragraph"/>
-        <w:spacing w:before="0" w:beforeAutospacing="0" w:after="0" w:afterAutospacing="0"/>
-        <w:jc w:val="center"/>
-        <w:textAlignment w:val="baseline"/>
-        <w:rPr>
-          <w:rStyle w:val="eop"/>
-          <w:rFonts w:ascii="Arial" w:hAnsi="Arial" w:cs="Arial"/>
-          <w:color w:val="000000"/>
-          <w:sz w:val="20"/>
-          <w:szCs w:val="20"/>
-        </w:rPr>
-      </w:pPr>
-    </w:p>
-    <w:p>
-      <w:pPr>
-        <w:pStyle w:val="paragraph"/>
-        <w:spacing w:before="0" w:beforeAutospacing="0" w:after="0" w:afterAutospacing="0"/>
-        <w:jc w:val="center"/>
-        <w:textAlignment w:val="baseline"/>
-        <w:rPr>
-          <w:rStyle w:val="eop"/>
-          <w:rFonts w:ascii="Arial" w:hAnsi="Arial" w:cs="Arial"/>
-          <w:color w:val="000000"/>
-          <w:sz w:val="20"/>
-          <w:szCs w:val="20"/>
-        </w:rPr>
-      </w:pPr>
-    </w:p>
-    <w:p>
-      <w:pPr>
-        <w:pStyle w:val="paragraph"/>
-        <w:spacing w:before="0" w:beforeAutospacing="0" w:after="0" w:afterAutospacing="0"/>
-        <w:jc w:val="center"/>
-        <w:textAlignment w:val="baseline"/>
-        <w:rPr>
-          <w:rStyle w:val="eop"/>
-          <w:rFonts w:ascii="Arial" w:hAnsi="Arial" w:cs="Arial"/>
-          <w:color w:val="000000"/>
-          <w:sz w:val="20"/>
-          <w:szCs w:val="20"/>
-        </w:rPr>
-      </w:pPr>
-    </w:p>
-    <w:p>
-      <w:pPr>
-        <w:pStyle w:val="paragraph"/>
-        <w:spacing w:before="0" w:beforeAutospacing="0" w:after="0" w:afterAutospacing="0"/>
-        <w:jc w:val="center"/>
-        <w:textAlignment w:val="baseline"/>
-        <w:rPr>
-          <w:rFonts w:ascii="Segoe UI" w:hAnsi="Segoe UI" w:cs="Segoe UI"/>
-          <w:sz w:val="18"/>
-          <w:szCs w:val="18"/>
-        </w:rPr>
-      </w:pPr>
-    </w:p>
-    <w:p>
-      <w:pPr>
-        <w:pStyle w:val="paragraph"/>
-        <w:spacing w:before="0" w:beforeAutospacing="0" w:after="0" w:afterAutospacing="0"/>
-        <w:jc w:val="center"/>
-        <w:textAlignment w:val="baseline"/>
-        <w:rPr>
-          <w:rFonts w:ascii="Segoe UI" w:hAnsi="Segoe UI" w:cs="Segoe UI"/>
-          <w:sz w:val="18"/>
-          <w:szCs w:val="18"/>
-        </w:rPr>
-      </w:pPr>
-      <w:r>
-        <w:rPr>
-          <w:rStyle w:val="wacimagecontainer"/>
-          <w:rFonts w:ascii="Segoe UI" w:hAnsi="Segoe UI" w:cs="Segoe UI"/>
-          <w:noProof/>
-          <w:sz w:val="18"/>
-          <w:szCs w:val="18"/>
-        </w:rPr>
-        <w:drawing>
-          <wp:inline distT="0" distB="0" distL="0" distR="0" wp14:anchorId="24F7CA6A" wp14:editId="3406258B">
+          <wp:anchor distT="0" distB="0" distL="114300" distR="114300" simplePos="0" relativeHeight="251668480" behindDoc="0" locked="0" layoutInCell="1" allowOverlap="1" wp14:anchorId="61EDA492" wp14:editId="586D4DF0">
+            <wp:simplePos x="0" y="0"/>
+            <wp:positionH relativeFrom="margin">
+              <wp:align>center</wp:align>
+            </wp:positionH>
+            <wp:positionV relativeFrom="paragraph">
+              <wp:posOffset>6911</wp:posOffset>
+            </wp:positionV>
             <wp:extent cx="4143375" cy="1819275"/>
             <wp:effectExtent l="0" t="0" r="0" b="9525"/>
+            <wp:wrapNone/>
             <wp:docPr id="1619201939" name="Imagem 14"/>
             <wp:cNvGraphicFramePr>
               <a:graphicFrameLocks xmlns:a="http://schemas.openxmlformats.org/drawingml/2006/main" noChangeAspect="1"/>
@@ -6336,7 +6214,7 @@
                     </pic:cNvPicPr>
                   </pic:nvPicPr>
                   <pic:blipFill>
-                    <a:blip r:embed="rId17">
+                    <a:blip r:embed="rId18">
                       <a:extLst>
                         <a:ext uri="{28A0092B-C50C-407E-A947-70E740481C1C}">
                           <a14:useLocalDpi xmlns:a14="http://schemas.microsoft.com/office/drawing/2010/main" val="0"/>
@@ -6364,19 +6242,208 @@
                 </pic:pic>
               </a:graphicData>
             </a:graphic>
-          </wp:inline>
+          </wp:anchor>
         </w:drawing>
       </w:r>
-      <w:r>
+    </w:p>
+    <w:p>
+      <w:pPr>
+        <w:pStyle w:val="paragraph"/>
+        <w:spacing w:before="0" w:beforeAutospacing="0" w:after="0" w:afterAutospacing="0"/>
+        <w:ind w:left="360"/>
+        <w:jc w:val="both"/>
+        <w:textAlignment w:val="baseline"/>
+        <w:rPr>
+          <w:rStyle w:val="normaltextrun"/>
+          <w:rFonts w:ascii="Arial" w:hAnsi="Arial" w:cs="Arial"/>
+          <w:color w:val="000000"/>
+        </w:rPr>
+      </w:pPr>
+    </w:p>
+    <w:p>
+      <w:pPr>
+        <w:pStyle w:val="paragraph"/>
+        <w:spacing w:before="0" w:beforeAutospacing="0" w:after="0" w:afterAutospacing="0"/>
+        <w:ind w:left="360"/>
+        <w:jc w:val="both"/>
+        <w:textAlignment w:val="baseline"/>
+        <w:rPr>
+          <w:rStyle w:val="normaltextrun"/>
+          <w:rFonts w:ascii="Arial" w:hAnsi="Arial" w:cs="Arial"/>
+          <w:color w:val="000000"/>
+        </w:rPr>
+      </w:pPr>
+    </w:p>
+    <w:p>
+      <w:pPr>
+        <w:pStyle w:val="paragraph"/>
+        <w:spacing w:before="0" w:beforeAutospacing="0" w:after="0" w:afterAutospacing="0"/>
+        <w:ind w:left="360"/>
+        <w:jc w:val="both"/>
+        <w:textAlignment w:val="baseline"/>
+        <w:rPr>
+          <w:rStyle w:val="normaltextrun"/>
+          <w:rFonts w:ascii="Arial" w:hAnsi="Arial" w:cs="Arial"/>
+          <w:color w:val="000000"/>
+        </w:rPr>
+      </w:pPr>
+    </w:p>
+    <w:p>
+      <w:pPr>
+        <w:pStyle w:val="paragraph"/>
+        <w:spacing w:before="0" w:beforeAutospacing="0" w:after="0" w:afterAutospacing="0"/>
+        <w:ind w:left="360"/>
+        <w:jc w:val="both"/>
+        <w:textAlignment w:val="baseline"/>
+        <w:rPr>
+          <w:rStyle w:val="normaltextrun"/>
+          <w:rFonts w:ascii="Arial" w:hAnsi="Arial" w:cs="Arial"/>
+          <w:color w:val="000000"/>
+        </w:rPr>
+      </w:pPr>
+    </w:p>
+    <w:p>
+      <w:pPr>
+        <w:pStyle w:val="paragraph"/>
+        <w:spacing w:before="0" w:beforeAutospacing="0" w:after="0" w:afterAutospacing="0"/>
+        <w:ind w:left="360"/>
+        <w:jc w:val="both"/>
+        <w:textAlignment w:val="baseline"/>
+        <w:rPr>
+          <w:rStyle w:val="normaltextrun"/>
+          <w:rFonts w:ascii="Arial" w:hAnsi="Arial" w:cs="Arial"/>
+          <w:color w:val="000000"/>
+        </w:rPr>
+      </w:pPr>
+    </w:p>
+    <w:p>
+      <w:pPr>
+        <w:pStyle w:val="paragraph"/>
+        <w:spacing w:before="0" w:beforeAutospacing="0" w:after="0" w:afterAutospacing="0"/>
+        <w:ind w:left="360"/>
+        <w:jc w:val="both"/>
+        <w:textAlignment w:val="baseline"/>
+        <w:rPr>
+          <w:rStyle w:val="normaltextrun"/>
+          <w:rFonts w:ascii="Arial" w:hAnsi="Arial" w:cs="Arial"/>
+          <w:color w:val="000000"/>
+        </w:rPr>
+      </w:pPr>
+    </w:p>
+    <w:p>
+      <w:pPr>
+        <w:pStyle w:val="paragraph"/>
+        <w:spacing w:before="0" w:beforeAutospacing="0" w:after="0" w:afterAutospacing="0"/>
+        <w:ind w:left="360"/>
+        <w:jc w:val="both"/>
+        <w:textAlignment w:val="baseline"/>
+        <w:rPr>
+          <w:rStyle w:val="normaltextrun"/>
+          <w:rFonts w:ascii="Arial" w:hAnsi="Arial" w:cs="Arial"/>
+          <w:color w:val="000000"/>
+        </w:rPr>
+      </w:pPr>
+    </w:p>
+    <w:p>
+      <w:pPr>
+        <w:pStyle w:val="paragraph"/>
+        <w:spacing w:before="0" w:beforeAutospacing="0" w:after="0" w:afterAutospacing="0"/>
+        <w:ind w:left="360"/>
+        <w:jc w:val="both"/>
+        <w:textAlignment w:val="baseline"/>
+        <w:rPr>
+          <w:rStyle w:val="normaltextrun"/>
+          <w:rFonts w:ascii="Arial" w:hAnsi="Arial" w:cs="Arial"/>
+          <w:color w:val="000000"/>
+        </w:rPr>
+      </w:pPr>
+    </w:p>
+    <w:p>
+      <w:pPr>
+        <w:pStyle w:val="paragraph"/>
+        <w:spacing w:before="0" w:beforeAutospacing="0" w:after="0" w:afterAutospacing="0"/>
+        <w:ind w:left="360"/>
+        <w:jc w:val="both"/>
+        <w:textAlignment w:val="baseline"/>
+        <w:rPr>
+          <w:rStyle w:val="normaltextrun"/>
+          <w:rFonts w:ascii="Arial" w:hAnsi="Arial" w:cs="Arial"/>
+          <w:color w:val="000000"/>
+        </w:rPr>
+      </w:pPr>
+    </w:p>
+    <w:p>
+      <w:pPr>
+        <w:pStyle w:val="paragraph"/>
+        <w:spacing w:before="0" w:beforeAutospacing="0" w:after="0" w:afterAutospacing="0"/>
+        <w:ind w:left="360"/>
+        <w:jc w:val="both"/>
+        <w:textAlignment w:val="baseline"/>
+        <w:rPr>
+          <w:rStyle w:val="normaltextrun"/>
+          <w:rFonts w:ascii="Arial" w:hAnsi="Arial" w:cs="Arial"/>
+          <w:color w:val="000000"/>
+        </w:rPr>
+      </w:pPr>
+    </w:p>
+    <w:p>
+      <w:pPr>
+        <w:pStyle w:val="paragraph"/>
+        <w:spacing w:before="0" w:beforeAutospacing="0" w:after="0" w:afterAutospacing="0"/>
+        <w:ind w:left="360"/>
+        <w:jc w:val="both"/>
+        <w:textAlignment w:val="baseline"/>
+        <w:rPr>
+          <w:rStyle w:val="normaltextrun"/>
+          <w:rFonts w:ascii="Arial" w:hAnsi="Arial" w:cs="Arial"/>
+          <w:color w:val="000000"/>
+        </w:rPr>
+      </w:pPr>
+    </w:p>
+    <w:p>
+      <w:pPr>
+        <w:pStyle w:val="paragraph"/>
+        <w:spacing w:before="0" w:beforeAutospacing="0" w:after="0" w:afterAutospacing="0"/>
+        <w:jc w:val="both"/>
+        <w:textAlignment w:val="baseline"/>
+        <w:rPr>
+          <w:rStyle w:val="normaltextrun"/>
+          <w:rFonts w:ascii="Arial" w:hAnsi="Arial" w:cs="Arial"/>
+          <w:color w:val="000000"/>
+        </w:rPr>
+      </w:pPr>
+    </w:p>
+    <w:p>
+      <w:pPr>
+        <w:pStyle w:val="paragraph"/>
+        <w:spacing w:before="0" w:beforeAutospacing="0" w:after="0" w:afterAutospacing="0"/>
+        <w:jc w:val="center"/>
+        <w:textAlignment w:val="baseline"/>
+        <w:rPr>
+          <w:rFonts w:ascii="Segoe UI" w:hAnsi="Segoe UI" w:cs="Segoe UI"/>
+        </w:rPr>
+      </w:pPr>
+      <w:r>
+        <w:rPr>
+          <w:rStyle w:val="normaltextrun"/>
+          <w:rFonts w:ascii="Arial" w:hAnsi="Arial" w:cs="Arial"/>
+          <w:color w:val="000000"/>
+        </w:rPr>
+        <w:t>Conexão como código IDE</w:t>
+      </w:r>
+    </w:p>
+    <w:p>
+      <w:pPr>
+        <w:pStyle w:val="paragraph"/>
+        <w:spacing w:before="0" w:beforeAutospacing="0" w:after="0" w:afterAutospacing="0"/>
+        <w:jc w:val="center"/>
+        <w:textAlignment w:val="baseline"/>
         <w:rPr>
           <w:rStyle w:val="eop"/>
-          <w:rFonts w:ascii="Calibri" w:hAnsi="Calibri" w:cs="Calibri"/>
-          <w:color w:val="000000"/>
-          <w:sz w:val="22"/>
-          <w:szCs w:val="22"/>
-        </w:rPr>
-        <w:t> </w:t>
-      </w:r>
+          <w:rFonts w:ascii="Arial" w:hAnsi="Arial" w:cs="Arial"/>
+          <w:color w:val="000000"/>
+        </w:rPr>
+      </w:pPr>
     </w:p>
     <w:p>
       <w:pPr>
@@ -6385,320 +6452,68 @@
         <w:jc w:val="center"/>
         <w:textAlignment w:val="baseline"/>
         <w:rPr>
-          <w:rFonts w:ascii="Segoe UI" w:hAnsi="Segoe UI" w:cs="Segoe UI"/>
-          <w:sz w:val="18"/>
-          <w:szCs w:val="18"/>
-        </w:rPr>
-      </w:pPr>
-      <w:r>
-        <w:rPr>
-          <w:rStyle w:val="normaltextrun"/>
-          <w:rFonts w:ascii="Arial" w:hAnsi="Arial" w:cs="Arial"/>
-          <w:color w:val="000000"/>
-          <w:sz w:val="20"/>
-          <w:szCs w:val="20"/>
-        </w:rPr>
-        <w:t>Imagem 8 - Conexão como código IDE</w:t>
-      </w:r>
-      <w:r>
-        <w:rPr>
           <w:rStyle w:val="eop"/>
           <w:rFonts w:ascii="Arial" w:hAnsi="Arial" w:cs="Arial"/>
           <w:color w:val="000000"/>
-          <w:sz w:val="20"/>
-          <w:szCs w:val="20"/>
-        </w:rPr>
-        <w:t> </w:t>
-      </w:r>
-    </w:p>
-    <w:p>
-      <w:pPr>
-        <w:pStyle w:val="paragraph"/>
-        <w:spacing w:before="0" w:beforeAutospacing="0" w:after="0" w:afterAutospacing="0"/>
-        <w:jc w:val="both"/>
-        <w:textAlignment w:val="baseline"/>
-        <w:rPr>
-          <w:rFonts w:ascii="Segoe UI" w:hAnsi="Segoe UI" w:cs="Segoe UI"/>
-          <w:sz w:val="18"/>
-          <w:szCs w:val="18"/>
-        </w:rPr>
-      </w:pPr>
-      <w:r>
+        </w:rPr>
+      </w:pPr>
+    </w:p>
+    <w:p>
+      <w:pPr>
+        <w:pStyle w:val="paragraph"/>
+        <w:spacing w:before="0" w:beforeAutospacing="0" w:after="0" w:afterAutospacing="0"/>
+        <w:jc w:val="center"/>
+        <w:textAlignment w:val="baseline"/>
         <w:rPr>
           <w:rStyle w:val="eop"/>
           <w:rFonts w:ascii="Arial" w:hAnsi="Arial" w:cs="Arial"/>
           <w:color w:val="000000"/>
         </w:rPr>
-        <w:lastRenderedPageBreak/>
-        <w:t> </w:t>
-      </w:r>
-    </w:p>
-    <w:p>
-      <w:pPr>
-        <w:pStyle w:val="paragraph"/>
-        <w:spacing w:before="0" w:beforeAutospacing="0" w:after="0" w:afterAutospacing="0"/>
-        <w:jc w:val="both"/>
-        <w:textAlignment w:val="baseline"/>
-        <w:rPr>
-          <w:rFonts w:ascii="Segoe UI" w:hAnsi="Segoe UI" w:cs="Segoe UI"/>
-          <w:sz w:val="18"/>
-          <w:szCs w:val="18"/>
-        </w:rPr>
-      </w:pPr>
-      <w:r>
+      </w:pPr>
+    </w:p>
+    <w:p>
+      <w:pPr>
+        <w:pStyle w:val="paragraph"/>
+        <w:spacing w:before="0" w:beforeAutospacing="0" w:after="0" w:afterAutospacing="0"/>
+        <w:jc w:val="center"/>
+        <w:textAlignment w:val="baseline"/>
         <w:rPr>
           <w:rStyle w:val="eop"/>
           <w:rFonts w:ascii="Arial" w:hAnsi="Arial" w:cs="Arial"/>
           <w:color w:val="000000"/>
         </w:rPr>
-        <w:t> </w:t>
-      </w:r>
-    </w:p>
-    <w:p>
-      <w:pPr>
-        <w:pStyle w:val="paragraph"/>
-        <w:spacing w:before="0" w:beforeAutospacing="0" w:after="0" w:afterAutospacing="0"/>
-        <w:jc w:val="both"/>
-        <w:textAlignment w:val="baseline"/>
-        <w:rPr>
-          <w:rFonts w:ascii="Segoe UI" w:hAnsi="Segoe UI" w:cs="Segoe UI"/>
-          <w:sz w:val="18"/>
-          <w:szCs w:val="18"/>
-        </w:rPr>
-      </w:pPr>
-      <w:r>
+      </w:pPr>
+    </w:p>
+    <w:p>
+      <w:pPr>
+        <w:pStyle w:val="paragraph"/>
+        <w:spacing w:before="0" w:beforeAutospacing="0" w:after="0" w:afterAutospacing="0"/>
+        <w:jc w:val="center"/>
+        <w:textAlignment w:val="baseline"/>
         <w:rPr>
           <w:rStyle w:val="eop"/>
           <w:rFonts w:ascii="Arial" w:hAnsi="Arial" w:cs="Arial"/>
           <w:color w:val="000000"/>
         </w:rPr>
-        <w:t> </w:t>
-      </w:r>
-    </w:p>
-    <w:p>
-      <w:pPr>
-        <w:pStyle w:val="paragraph"/>
-        <w:spacing w:before="0" w:beforeAutospacing="0" w:after="0" w:afterAutospacing="0"/>
-        <w:jc w:val="both"/>
-        <w:textAlignment w:val="baseline"/>
-        <w:rPr>
-          <w:rFonts w:ascii="Segoe UI" w:hAnsi="Segoe UI" w:cs="Segoe UI"/>
-          <w:sz w:val="18"/>
-          <w:szCs w:val="18"/>
-        </w:rPr>
-      </w:pPr>
-      <w:r>
-        <w:rPr>
-          <w:rStyle w:val="eop"/>
-          <w:rFonts w:ascii="Arial" w:hAnsi="Arial" w:cs="Arial"/>
-          <w:color w:val="000000"/>
-        </w:rPr>
-        <w:t> </w:t>
-      </w:r>
-    </w:p>
-    <w:p>
-      <w:pPr>
-        <w:pStyle w:val="paragraph"/>
-        <w:spacing w:before="0" w:beforeAutospacing="0" w:after="0" w:afterAutospacing="0"/>
-        <w:jc w:val="both"/>
-        <w:textAlignment w:val="baseline"/>
-        <w:rPr>
-          <w:rFonts w:ascii="Segoe UI" w:hAnsi="Segoe UI" w:cs="Segoe UI"/>
-          <w:sz w:val="18"/>
-          <w:szCs w:val="18"/>
-        </w:rPr>
-      </w:pPr>
-      <w:r>
-        <w:rPr>
-          <w:rStyle w:val="eop"/>
-          <w:rFonts w:ascii="Arial" w:hAnsi="Arial" w:cs="Arial"/>
-          <w:color w:val="000000"/>
-        </w:rPr>
-        <w:t> </w:t>
-      </w:r>
-    </w:p>
-    <w:p>
-      <w:pPr>
-        <w:pStyle w:val="paragraph"/>
-        <w:spacing w:before="0" w:beforeAutospacing="0" w:after="0" w:afterAutospacing="0"/>
-        <w:jc w:val="center"/>
-        <w:textAlignment w:val="baseline"/>
-        <w:rPr>
-          <w:rFonts w:ascii="Segoe UI" w:hAnsi="Segoe UI" w:cs="Segoe UI"/>
-          <w:sz w:val="18"/>
-          <w:szCs w:val="18"/>
-        </w:rPr>
-      </w:pPr>
-      <w:r>
-        <w:rPr>
-          <w:rStyle w:val="wacimagecontainer"/>
-          <w:rFonts w:ascii="Segoe UI" w:hAnsi="Segoe UI" w:cs="Segoe UI"/>
+      </w:pPr>
+      <w:r>
+        <w:rPr>
+          <w:rStyle w:val="normaltextrun"/>
+          <w:rFonts w:ascii="Arial" w:hAnsi="Arial" w:cs="Arial"/>
           <w:noProof/>
-          <w:sz w:val="18"/>
-          <w:szCs w:val="18"/>
+          <w:color w:val="000000"/>
         </w:rPr>
         <w:drawing>
-          <wp:inline distT="0" distB="0" distL="0" distR="0" wp14:anchorId="511D108F" wp14:editId="3F7EA4DB">
-            <wp:extent cx="5400040" cy="2322830"/>
-            <wp:effectExtent l="0" t="0" r="0" b="1270"/>
-            <wp:docPr id="931527116" name="Imagem 13"/>
-            <wp:cNvGraphicFramePr>
-              <a:graphicFrameLocks xmlns:a="http://schemas.openxmlformats.org/drawingml/2006/main" noChangeAspect="1"/>
-            </wp:cNvGraphicFramePr>
-            <a:graphic xmlns:a="http://schemas.openxmlformats.org/drawingml/2006/main">
-              <a:graphicData uri="http://schemas.openxmlformats.org/drawingml/2006/picture">
-                <pic:pic xmlns:pic="http://schemas.openxmlformats.org/drawingml/2006/picture">
-                  <pic:nvPicPr>
-                    <pic:cNvPr id="0" name="Picture 25"/>
-                    <pic:cNvPicPr>
-                      <a:picLocks noChangeAspect="1" noChangeArrowheads="1"/>
-                    </pic:cNvPicPr>
-                  </pic:nvPicPr>
-                  <pic:blipFill>
-                    <a:blip r:embed="rId18">
-                      <a:extLst>
-                        <a:ext uri="{28A0092B-C50C-407E-A947-70E740481C1C}">
-                          <a14:useLocalDpi xmlns:a14="http://schemas.microsoft.com/office/drawing/2010/main" val="0"/>
-                        </a:ext>
-                      </a:extLst>
-                    </a:blip>
-                    <a:srcRect/>
-                    <a:stretch>
-                      <a:fillRect/>
-                    </a:stretch>
-                  </pic:blipFill>
-                  <pic:spPr bwMode="auto">
-                    <a:xfrm>
-                      <a:off x="0" y="0"/>
-                      <a:ext cx="5400040" cy="2322830"/>
-                    </a:xfrm>
-                    <a:prstGeom prst="rect">
-                      <a:avLst/>
-                    </a:prstGeom>
-                    <a:noFill/>
-                    <a:ln>
-                      <a:noFill/>
-                    </a:ln>
-                  </pic:spPr>
-                </pic:pic>
-              </a:graphicData>
-            </a:graphic>
-          </wp:inline>
-        </w:drawing>
-      </w:r>
-      <w:r>
-        <w:rPr>
-          <w:rStyle w:val="eop"/>
-          <w:rFonts w:ascii="Calibri" w:hAnsi="Calibri" w:cs="Calibri"/>
-          <w:color w:val="000000"/>
-          <w:sz w:val="22"/>
-          <w:szCs w:val="22"/>
-        </w:rPr>
-        <w:t> </w:t>
-      </w:r>
-    </w:p>
-    <w:p>
-      <w:pPr>
-        <w:pStyle w:val="paragraph"/>
-        <w:spacing w:before="0" w:beforeAutospacing="0" w:after="0" w:afterAutospacing="0"/>
-        <w:jc w:val="center"/>
-        <w:textAlignment w:val="baseline"/>
-        <w:rPr>
-          <w:rFonts w:ascii="Segoe UI" w:hAnsi="Segoe UI" w:cs="Segoe UI"/>
-          <w:sz w:val="18"/>
-          <w:szCs w:val="18"/>
-        </w:rPr>
-      </w:pPr>
-      <w:r>
-        <w:rPr>
-          <w:rStyle w:val="normaltextrun"/>
-          <w:rFonts w:ascii="Arial" w:hAnsi="Arial" w:cs="Arial"/>
-          <w:color w:val="000000"/>
-          <w:sz w:val="20"/>
-          <w:szCs w:val="20"/>
-        </w:rPr>
-        <w:t>Imagem 9 – Conexão com o sensor.</w:t>
-      </w:r>
-      <w:r>
-        <w:rPr>
-          <w:rStyle w:val="eop"/>
-          <w:rFonts w:ascii="Arial" w:hAnsi="Arial" w:cs="Arial"/>
-          <w:color w:val="000000"/>
-          <w:sz w:val="20"/>
-          <w:szCs w:val="20"/>
-        </w:rPr>
-        <w:t> </w:t>
-      </w:r>
-    </w:p>
-    <w:p>
-      <w:pPr>
-        <w:pStyle w:val="paragraph"/>
-        <w:spacing w:before="0" w:beforeAutospacing="0" w:after="0" w:afterAutospacing="0"/>
-        <w:jc w:val="center"/>
-        <w:textAlignment w:val="baseline"/>
-        <w:rPr>
-          <w:rStyle w:val="eop"/>
-          <w:rFonts w:ascii="Arial" w:hAnsi="Arial" w:cs="Arial"/>
-          <w:color w:val="000000"/>
-        </w:rPr>
-      </w:pPr>
-    </w:p>
-    <w:p>
-      <w:pPr>
-        <w:pStyle w:val="paragraph"/>
-        <w:spacing w:before="0" w:beforeAutospacing="0" w:after="0" w:afterAutospacing="0"/>
-        <w:jc w:val="center"/>
-        <w:textAlignment w:val="baseline"/>
-        <w:rPr>
-          <w:rStyle w:val="eop"/>
-          <w:rFonts w:ascii="Arial" w:hAnsi="Arial" w:cs="Arial"/>
-          <w:color w:val="000000"/>
-        </w:rPr>
-      </w:pPr>
-    </w:p>
-    <w:p>
-      <w:pPr>
-        <w:pStyle w:val="paragraph"/>
-        <w:spacing w:before="0" w:beforeAutospacing="0" w:after="0" w:afterAutospacing="0"/>
-        <w:jc w:val="center"/>
-        <w:textAlignment w:val="baseline"/>
-        <w:rPr>
-          <w:rStyle w:val="eop"/>
-          <w:rFonts w:ascii="Arial" w:hAnsi="Arial" w:cs="Arial"/>
-          <w:color w:val="000000"/>
-        </w:rPr>
-      </w:pPr>
-    </w:p>
-    <w:p>
-      <w:pPr>
-        <w:pStyle w:val="paragraph"/>
-        <w:spacing w:before="0" w:beforeAutospacing="0" w:after="0" w:afterAutospacing="0"/>
-        <w:jc w:val="center"/>
-        <w:textAlignment w:val="baseline"/>
-        <w:rPr>
-          <w:rStyle w:val="eop"/>
-          <w:rFonts w:ascii="Arial" w:hAnsi="Arial" w:cs="Arial"/>
-          <w:color w:val="000000"/>
-        </w:rPr>
-      </w:pPr>
-      <w:r>
-        <w:rPr>
-          <w:rStyle w:val="normaltextrun"/>
-          <w:rFonts w:ascii="Arial" w:hAnsi="Arial" w:cs="Arial"/>
-          <w:noProof/>
-          <w:color w:val="000000"/>
-        </w:rPr>
-        <w:drawing>
-          <wp:anchor distT="0" distB="0" distL="114300" distR="114300" simplePos="0" relativeHeight="251664384" behindDoc="0" locked="0" layoutInCell="1" allowOverlap="1" wp14:anchorId="379CE0EA" wp14:editId="6B424C28">
+          <wp:anchor distT="0" distB="0" distL="114300" distR="114300" simplePos="0" relativeHeight="251664384" behindDoc="0" locked="0" layoutInCell="1" allowOverlap="1" wp14:anchorId="379CE0EA" wp14:editId="4061D0D6">
             <wp:simplePos x="0" y="0"/>
             <wp:positionH relativeFrom="margin">
-              <wp:posOffset>-133837</wp:posOffset>
+              <wp:posOffset>323466</wp:posOffset>
             </wp:positionH>
             <wp:positionV relativeFrom="paragraph">
-              <wp:posOffset>187118</wp:posOffset>
+              <wp:posOffset>96195</wp:posOffset>
             </wp:positionV>
-            <wp:extent cx="5975497" cy="2994653"/>
-            <wp:effectExtent l="0" t="0" r="6350" b="0"/>
+            <wp:extent cx="4658848" cy="2334807"/>
+            <wp:effectExtent l="0" t="0" r="8890" b="8890"/>
             <wp:wrapNone/>
             <wp:docPr id="1533862657" name="Imagem 1"/>
             <wp:cNvGraphicFramePr>
@@ -6726,7 +6541,7 @@
                   <pic:spPr>
                     <a:xfrm>
                       <a:off x="0" y="0"/>
-                      <a:ext cx="5985284" cy="2999558"/>
+                      <a:ext cx="4658848" cy="2334807"/>
                     </a:xfrm>
                     <a:prstGeom prst="rect">
                       <a:avLst/>
@@ -6738,22 +6553,12 @@
             <wp14:sizeRelH relativeFrom="margin">
               <wp14:pctWidth>0</wp14:pctWidth>
             </wp14:sizeRelH>
+            <wp14:sizeRelV relativeFrom="margin">
+              <wp14:pctHeight>0</wp14:pctHeight>
+            </wp14:sizeRelV>
           </wp:anchor>
         </w:drawing>
       </w:r>
-    </w:p>
-    <w:p>
-      <w:pPr>
-        <w:pStyle w:val="paragraph"/>
-        <w:spacing w:before="0" w:beforeAutospacing="0" w:after="0" w:afterAutospacing="0"/>
-        <w:jc w:val="center"/>
-        <w:textAlignment w:val="baseline"/>
-        <w:rPr>
-          <w:rStyle w:val="eop"/>
-          <w:rFonts w:ascii="Arial" w:hAnsi="Arial" w:cs="Arial"/>
-          <w:color w:val="000000"/>
-        </w:rPr>
-      </w:pPr>
     </w:p>
     <w:p>
       <w:pPr>
@@ -7022,235 +6827,28 @@
       <w:pPr>
         <w:pStyle w:val="paragraph"/>
         <w:spacing w:before="0" w:beforeAutospacing="0" w:after="0" w:afterAutospacing="0"/>
-        <w:ind w:firstLine="705"/>
         <w:jc w:val="center"/>
         <w:textAlignment w:val="baseline"/>
         <w:rPr>
-          <w:rStyle w:val="normaltextrun"/>
-          <w:rFonts w:ascii="Arial" w:hAnsi="Arial" w:cs="Arial"/>
-          <w:color w:val="000000"/>
-          <w:sz w:val="20"/>
-          <w:szCs w:val="20"/>
-        </w:rPr>
-      </w:pPr>
-    </w:p>
-    <w:p>
-      <w:pPr>
-        <w:pStyle w:val="paragraph"/>
-        <w:spacing w:before="0" w:beforeAutospacing="0" w:after="0" w:afterAutospacing="0"/>
-        <w:ind w:firstLine="705"/>
-        <w:jc w:val="center"/>
-        <w:textAlignment w:val="baseline"/>
-        <w:rPr>
-          <w:rStyle w:val="normaltextrun"/>
-          <w:rFonts w:ascii="Arial" w:hAnsi="Arial" w:cs="Arial"/>
-          <w:color w:val="000000"/>
-          <w:sz w:val="20"/>
-          <w:szCs w:val="20"/>
-        </w:rPr>
-      </w:pPr>
-    </w:p>
-    <w:p>
-      <w:pPr>
-        <w:pStyle w:val="paragraph"/>
-        <w:spacing w:before="0" w:beforeAutospacing="0" w:after="0" w:afterAutospacing="0"/>
-        <w:ind w:firstLine="705"/>
-        <w:jc w:val="center"/>
-        <w:textAlignment w:val="baseline"/>
-        <w:rPr>
-          <w:rStyle w:val="normaltextrun"/>
-          <w:rFonts w:ascii="Arial" w:hAnsi="Arial" w:cs="Arial"/>
-          <w:color w:val="000000"/>
-          <w:sz w:val="20"/>
-          <w:szCs w:val="20"/>
-        </w:rPr>
-      </w:pPr>
-    </w:p>
-    <w:p>
-      <w:pPr>
-        <w:pStyle w:val="paragraph"/>
-        <w:spacing w:before="0" w:beforeAutospacing="0" w:after="0" w:afterAutospacing="0"/>
-        <w:ind w:firstLine="705"/>
-        <w:jc w:val="center"/>
-        <w:textAlignment w:val="baseline"/>
-        <w:rPr>
-          <w:rStyle w:val="normaltextrun"/>
-          <w:rFonts w:ascii="Arial" w:hAnsi="Arial" w:cs="Arial"/>
-          <w:color w:val="000000"/>
-          <w:sz w:val="20"/>
-          <w:szCs w:val="20"/>
-        </w:rPr>
-      </w:pPr>
-    </w:p>
-    <w:p>
-      <w:pPr>
-        <w:pStyle w:val="paragraph"/>
-        <w:spacing w:before="0" w:beforeAutospacing="0" w:after="0" w:afterAutospacing="0"/>
-        <w:ind w:firstLine="705"/>
-        <w:jc w:val="center"/>
-        <w:textAlignment w:val="baseline"/>
-        <w:rPr>
           <w:rFonts w:ascii="Segoe UI" w:hAnsi="Segoe UI" w:cs="Segoe UI"/>
-          <w:sz w:val="18"/>
-          <w:szCs w:val="18"/>
-        </w:rPr>
-      </w:pPr>
-      <w:r>
-        <w:rPr>
-          <w:rStyle w:val="normaltextrun"/>
-          <w:rFonts w:ascii="Arial" w:hAnsi="Arial" w:cs="Arial"/>
-          <w:color w:val="000000"/>
-          <w:sz w:val="20"/>
-          <w:szCs w:val="20"/>
-        </w:rPr>
-        <w:t>Imagem 10 - Diagrama de Solução Técnico.</w:t>
-      </w:r>
-      <w:r>
-        <w:rPr>
-          <w:rStyle w:val="eop"/>
-          <w:rFonts w:ascii="Arial" w:hAnsi="Arial" w:cs="Arial"/>
-          <w:color w:val="000000"/>
-          <w:sz w:val="20"/>
-          <w:szCs w:val="20"/>
-        </w:rPr>
-        <w:t> </w:t>
-      </w:r>
-    </w:p>
-    <w:p>
-      <w:pPr>
-        <w:pStyle w:val="paragraph"/>
-        <w:spacing w:before="0" w:beforeAutospacing="0" w:after="0" w:afterAutospacing="0"/>
-        <w:jc w:val="both"/>
-        <w:textAlignment w:val="baseline"/>
-        <w:rPr>
-          <w:rFonts w:ascii="Segoe UI" w:hAnsi="Segoe UI" w:cs="Segoe UI"/>
-          <w:sz w:val="18"/>
-          <w:szCs w:val="18"/>
-        </w:rPr>
-      </w:pPr>
-      <w:r>
-        <w:rPr>
-          <w:rStyle w:val="eop"/>
-          <w:rFonts w:ascii="Arial" w:hAnsi="Arial" w:cs="Arial"/>
-          <w:color w:val="000000"/>
-        </w:rPr>
-        <w:t> </w:t>
-      </w:r>
-    </w:p>
-    <w:p>
-      <w:pPr>
-        <w:pStyle w:val="paragraph"/>
-        <w:spacing w:before="0" w:beforeAutospacing="0" w:after="0" w:afterAutospacing="0"/>
-        <w:jc w:val="both"/>
-        <w:textAlignment w:val="baseline"/>
-        <w:rPr>
-          <w:rFonts w:ascii="Segoe UI" w:hAnsi="Segoe UI" w:cs="Segoe UI"/>
-          <w:sz w:val="18"/>
-          <w:szCs w:val="18"/>
-        </w:rPr>
-      </w:pPr>
-      <w:r>
-        <w:rPr>
-          <w:rStyle w:val="eop"/>
-          <w:rFonts w:ascii="Arial" w:hAnsi="Arial" w:cs="Arial"/>
-          <w:color w:val="000000"/>
-        </w:rPr>
-        <w:t> </w:t>
-      </w:r>
-    </w:p>
-    <w:p>
-      <w:pPr>
-        <w:pStyle w:val="paragraph"/>
-        <w:spacing w:before="0" w:beforeAutospacing="0" w:after="0" w:afterAutospacing="0"/>
-        <w:jc w:val="both"/>
-        <w:textAlignment w:val="baseline"/>
-        <w:rPr>
-          <w:rFonts w:ascii="Segoe UI" w:hAnsi="Segoe UI" w:cs="Segoe UI"/>
-          <w:sz w:val="18"/>
-          <w:szCs w:val="18"/>
-        </w:rPr>
-      </w:pPr>
-      <w:r>
-        <w:rPr>
-          <w:rStyle w:val="eop"/>
-          <w:rFonts w:ascii="Arial" w:hAnsi="Arial" w:cs="Arial"/>
-          <w:color w:val="000000"/>
-        </w:rPr>
-        <w:t> </w:t>
-      </w:r>
-    </w:p>
-    <w:p>
-      <w:pPr>
-        <w:pStyle w:val="paragraph"/>
-        <w:spacing w:before="0" w:beforeAutospacing="0" w:after="0" w:afterAutospacing="0"/>
-        <w:jc w:val="both"/>
-        <w:textAlignment w:val="baseline"/>
-        <w:rPr>
-          <w:rFonts w:ascii="Segoe UI" w:hAnsi="Segoe UI" w:cs="Segoe UI"/>
-          <w:sz w:val="18"/>
-          <w:szCs w:val="18"/>
-        </w:rPr>
-      </w:pPr>
-      <w:r>
-        <w:rPr>
-          <w:rStyle w:val="eop"/>
-          <w:rFonts w:ascii="Arial" w:hAnsi="Arial" w:cs="Arial"/>
-          <w:color w:val="000000"/>
-        </w:rPr>
-        <w:t> </w:t>
-      </w:r>
-    </w:p>
-    <w:p>
-      <w:pPr>
-        <w:pStyle w:val="paragraph"/>
-        <w:spacing w:before="0" w:beforeAutospacing="0" w:after="0" w:afterAutospacing="0"/>
-        <w:jc w:val="both"/>
-        <w:textAlignment w:val="baseline"/>
-        <w:rPr>
-          <w:rFonts w:ascii="Segoe UI" w:hAnsi="Segoe UI" w:cs="Segoe UI"/>
-          <w:sz w:val="18"/>
-          <w:szCs w:val="18"/>
-        </w:rPr>
-      </w:pPr>
-      <w:r>
-        <w:rPr>
-          <w:rStyle w:val="eop"/>
-          <w:rFonts w:ascii="Arial" w:hAnsi="Arial" w:cs="Arial"/>
-          <w:color w:val="000000"/>
-        </w:rPr>
-        <w:t> </w:t>
-      </w:r>
-    </w:p>
-    <w:p>
-      <w:pPr>
-        <w:pStyle w:val="paragraph"/>
-        <w:spacing w:before="0" w:beforeAutospacing="0" w:after="0" w:afterAutospacing="0"/>
-        <w:jc w:val="both"/>
-        <w:textAlignment w:val="baseline"/>
-        <w:rPr>
-          <w:rFonts w:ascii="Segoe UI" w:hAnsi="Segoe UI" w:cs="Segoe UI"/>
-          <w:sz w:val="18"/>
-          <w:szCs w:val="18"/>
-        </w:rPr>
-      </w:pPr>
-      <w:r>
-        <w:rPr>
-          <w:rStyle w:val="eop"/>
-          <w:rFonts w:ascii="Arial" w:hAnsi="Arial" w:cs="Arial"/>
-          <w:color w:val="000000"/>
-        </w:rPr>
-        <w:t> </w:t>
-      </w:r>
-    </w:p>
-    <w:p>
-      <w:pPr>
-        <w:rPr>
-          <w:rFonts w:ascii="Arial" w:hAnsi="Arial" w:cs="Arial"/>
-          <w:color w:val="000000" w:themeColor="text1"/>
-          <w:sz w:val="24"/>
-          <w:szCs w:val="24"/>
-        </w:rPr>
-      </w:pPr>
+        </w:rPr>
+      </w:pPr>
+      <w:r>
+        <w:rPr>
+          <w:rStyle w:val="normaltextrun"/>
+          <w:rFonts w:ascii="Arial" w:hAnsi="Arial" w:cs="Arial"/>
+          <w:color w:val="000000"/>
+        </w:rPr>
+        <w:t>Diagrama de Solução Técnico</w:t>
+      </w:r>
+      <w:r>
+        <w:rPr>
+          <w:rStyle w:val="normaltextrun"/>
+          <w:rFonts w:ascii="Arial" w:hAnsi="Arial" w:cs="Arial"/>
+          <w:color w:val="000000"/>
+        </w:rPr>
+        <w:t>.</w:t>
+      </w:r>
     </w:p>
     <w:sectPr>
       <w:pgSz w:w="11906" w:h="16838"/>

</xml_diff>

<commit_message>
Atualização do Manual de Instalação e Documentação
</commit_message>
<xml_diff>
--- a/Arquivos/arquivos gerais/Manual de Instalação.docx
+++ b/Arquivos/arquivos gerais/Manual de Instalação.docx
@@ -307,7 +307,37 @@
           <w:sz w:val="28"/>
           <w:szCs w:val="28"/>
         </w:rPr>
-        <w:t>Manual de Instalação (DHT11)</w:t>
+        <w:t>Manual de Instalação</w:t>
+      </w:r>
+      <w:r>
+        <w:rPr>
+          <w:rStyle w:val="normaltextrun"/>
+          <w:rFonts w:ascii="Arial" w:hAnsi="Arial" w:cs="Arial"/>
+          <w:color w:val="000000"/>
+          <w:sz w:val="28"/>
+          <w:szCs w:val="28"/>
+        </w:rPr>
+        <w:t xml:space="preserve"> e Configuração</w:t>
+      </w:r>
+      <w:r>
+        <w:rPr>
+          <w:rStyle w:val="normaltextrun"/>
+          <w:rFonts w:ascii="Arial" w:hAnsi="Arial" w:cs="Arial"/>
+          <w:color w:val="000000"/>
+          <w:sz w:val="28"/>
+          <w:szCs w:val="28"/>
+        </w:rPr>
+        <w:t xml:space="preserve"> </w:t>
+      </w:r>
+      <w:r>
+        <w:rPr>
+          <w:rStyle w:val="normaltextrun"/>
+          <w:rFonts w:ascii="Arial" w:hAnsi="Arial" w:cs="Arial"/>
+          <w:color w:val="000000"/>
+          <w:sz w:val="28"/>
+          <w:szCs w:val="28"/>
+        </w:rPr>
+        <w:t>(DHT11)</w:t>
       </w:r>
       <w:r>
         <w:rPr>
@@ -520,23 +550,13 @@
           <w:szCs w:val="18"/>
         </w:rPr>
       </w:pPr>
-      <w:proofErr w:type="spellStart"/>
-      <w:r>
-        <w:rPr>
-          <w:rStyle w:val="normaltextrun"/>
-          <w:rFonts w:ascii="Arial" w:hAnsi="Arial" w:cs="Arial"/>
-          <w:color w:val="000000"/>
-        </w:rPr>
-        <w:t>Emmily</w:t>
-      </w:r>
-      <w:proofErr w:type="spellEnd"/>
-      <w:r>
-        <w:rPr>
-          <w:rStyle w:val="normaltextrun"/>
-          <w:rFonts w:ascii="Arial" w:hAnsi="Arial" w:cs="Arial"/>
-          <w:color w:val="000000"/>
-        </w:rPr>
-        <w:t xml:space="preserve"> Ferreira | RA: </w:t>
+      <w:r>
+        <w:rPr>
+          <w:rStyle w:val="normaltextrun"/>
+          <w:rFonts w:ascii="Arial" w:hAnsi="Arial" w:cs="Arial"/>
+          <w:color w:val="000000"/>
+        </w:rPr>
+        <w:t xml:space="preserve">Emmily Ferreira | RA: </w:t>
       </w:r>
       <w:r>
         <w:rPr>
@@ -1047,102 +1067,8 @@
           <w:sz w:val="24"/>
           <w:szCs w:val="24"/>
         </w:rPr>
-        <w:t>“DHT11” é um sensor de umidade que captura dados de temperatura e umidade que a realiza</w:t>
-      </w:r>
-      <w:r>
-        <w:rPr>
-          <w:rFonts w:ascii="Arial" w:hAnsi="Arial" w:cs="Arial"/>
-          <w:color w:val="000000" w:themeColor="text1"/>
-          <w:sz w:val="24"/>
-          <w:szCs w:val="24"/>
-        </w:rPr>
-        <w:t xml:space="preserve"> leituras de temperaturas entre 0 a 50 Celsius e umidade entre 20</w:t>
-      </w:r>
-      <w:r>
-        <w:rPr>
-          <w:rFonts w:ascii="Arial" w:hAnsi="Arial" w:cs="Arial"/>
-          <w:color w:val="000000" w:themeColor="text1"/>
-          <w:sz w:val="24"/>
-          <w:szCs w:val="24"/>
-        </w:rPr>
-        <w:t>%</w:t>
-      </w:r>
-      <w:r>
-        <w:rPr>
-          <w:rFonts w:ascii="Arial" w:hAnsi="Arial" w:cs="Arial"/>
-          <w:color w:val="000000" w:themeColor="text1"/>
-          <w:sz w:val="24"/>
-          <w:szCs w:val="24"/>
-        </w:rPr>
-        <w:t xml:space="preserve"> a 90%, </w:t>
-      </w:r>
-      <w:r>
-        <w:rPr>
-          <w:rStyle w:val="normaltextrun"/>
-          <w:rFonts w:ascii="Arial" w:hAnsi="Arial" w:cs="Arial"/>
-          <w:color w:val="000000"/>
-          <w:sz w:val="24"/>
-          <w:szCs w:val="24"/>
-          <w:bdr w:val="none" w:sz="0" w:space="0" w:color="auto" w:frame="1"/>
-        </w:rPr>
-        <w:t>nessa</w:t>
-      </w:r>
-      <w:r>
-        <w:rPr>
-          <w:rStyle w:val="normaltextrun"/>
-          <w:rFonts w:ascii="Arial" w:hAnsi="Arial" w:cs="Arial"/>
-          <w:color w:val="000000"/>
-          <w:sz w:val="24"/>
-          <w:szCs w:val="24"/>
-          <w:bdr w:val="none" w:sz="0" w:space="0" w:color="auto" w:frame="1"/>
-        </w:rPr>
-        <w:t xml:space="preserve"> documentação, temos como prioridade detalhar suas funcionalidades</w:t>
-      </w:r>
-      <w:r>
-        <w:rPr>
-          <w:rStyle w:val="normaltextrun"/>
-          <w:rFonts w:ascii="Arial" w:hAnsi="Arial" w:cs="Arial"/>
-          <w:color w:val="000000"/>
-          <w:sz w:val="24"/>
-          <w:szCs w:val="24"/>
-          <w:bdr w:val="none" w:sz="0" w:space="0" w:color="auto" w:frame="1"/>
-        </w:rPr>
-        <w:t xml:space="preserve"> e em caso de falha ou ‘extravio’ de nosso produto, o cliente possa entrar em contato realiza</w:t>
-      </w:r>
-      <w:r>
-        <w:rPr>
-          <w:rStyle w:val="normaltextrun"/>
-          <w:rFonts w:ascii="Arial" w:hAnsi="Arial" w:cs="Arial"/>
-          <w:color w:val="000000"/>
-          <w:sz w:val="24"/>
-          <w:szCs w:val="24"/>
-          <w:bdr w:val="none" w:sz="0" w:space="0" w:color="auto" w:frame="1"/>
-        </w:rPr>
-        <w:t>n</w:t>
-      </w:r>
-      <w:r>
-        <w:rPr>
-          <w:rStyle w:val="normaltextrun"/>
-          <w:rFonts w:ascii="Arial" w:hAnsi="Arial" w:cs="Arial"/>
-          <w:color w:val="000000"/>
-          <w:sz w:val="24"/>
-          <w:szCs w:val="24"/>
-          <w:bdr w:val="none" w:sz="0" w:space="0" w:color="auto" w:frame="1"/>
-        </w:rPr>
-        <w:t>do a abertura de um chamado e assim efetuar as mudanças necessárias.</w:t>
-      </w:r>
-    </w:p>
-    <w:p>
-      <w:pPr>
-        <w:rPr>
-          <w:rStyle w:val="normaltextrun"/>
-          <w:rFonts w:ascii="Arial" w:hAnsi="Arial" w:cs="Arial"/>
-          <w:color w:val="000000"/>
-          <w:sz w:val="24"/>
-          <w:szCs w:val="24"/>
-          <w:bdr w:val="none" w:sz="0" w:space="0" w:color="auto" w:frame="1"/>
-        </w:rPr>
-      </w:pPr>
+        <w:t xml:space="preserve">"DHT11" é um sensor de umidade projetado para fornecer dados precisos de temperatura e umidade em faixas específicas, registrando leituras confiáveis entre 0 e 50 graus Celsius e 20% a 90% de umidade. Este manual é dedicado aos técnicos encarregados do projeto ou necessitando informações detalhadas sobre o sensor. </w:t>
+      </w:r>
     </w:p>
     <w:p>
       <w:pPr>
@@ -1911,7 +1837,6 @@
         <w:rPr>
           <w:noProof/>
         </w:rPr>
-        <w:lastRenderedPageBreak/>
         <w:drawing>
           <wp:anchor distT="0" distB="0" distL="114300" distR="114300" simplePos="0" relativeHeight="251660288" behindDoc="0" locked="0" layoutInCell="1" allowOverlap="1" wp14:anchorId="1FE36799" wp14:editId="18FA73DB">
             <wp:simplePos x="0" y="0"/>
@@ -1981,7 +1906,16 @@
           <w:rFonts w:ascii="Arial" w:hAnsi="Arial" w:cs="Arial"/>
           <w:color w:val="000000"/>
         </w:rPr>
-        <w:t>A Protoboard, também conhecida como placa de ensaio, matriz de contato, é uma placa que permite de modo simples e pratico a montagens de circuitos eletrônicos sem a necessidade da efetuação de soldas, precisando apenas “espetar” os componentes na placa.</w:t>
+        <w:t xml:space="preserve">A Protoboard, também conhecida como placa de ensaio, matriz de contato, é uma placa que permite de </w:t>
+      </w:r>
+      <w:r>
+        <w:rPr>
+          <w:rStyle w:val="normaltextrun"/>
+          <w:rFonts w:ascii="Arial" w:hAnsi="Arial" w:cs="Arial"/>
+          <w:color w:val="000000"/>
+        </w:rPr>
+        <w:lastRenderedPageBreak/>
+        <w:t>modo simples e pratico a montagens de circuitos eletrônicos sem a necessidade da efetuação de soldas, precisando apenas “espetar” os componentes na placa.</w:t>
       </w:r>
       <w:r>
         <w:rPr>
@@ -2192,6 +2126,7 @@
       <w:pPr>
         <w:pStyle w:val="paragraph"/>
         <w:spacing w:before="0" w:beforeAutospacing="0" w:after="0" w:afterAutospacing="0"/>
+        <w:jc w:val="both"/>
         <w:textAlignment w:val="baseline"/>
         <w:rPr>
           <w:rStyle w:val="eop"/>
@@ -2206,6 +2141,7 @@
       <w:pPr>
         <w:pStyle w:val="paragraph"/>
         <w:spacing w:before="0" w:beforeAutospacing="0" w:after="0" w:afterAutospacing="0"/>
+        <w:jc w:val="both"/>
         <w:textAlignment w:val="baseline"/>
         <w:rPr>
           <w:rStyle w:val="eop"/>
@@ -2220,6 +2156,7 @@
       <w:pPr>
         <w:pStyle w:val="paragraph"/>
         <w:spacing w:before="0" w:beforeAutospacing="0" w:after="0" w:afterAutospacing="0"/>
+        <w:jc w:val="both"/>
         <w:textAlignment w:val="baseline"/>
         <w:rPr>
           <w:rStyle w:val="eop"/>
@@ -2234,41 +2171,45 @@
       <w:pPr>
         <w:pStyle w:val="paragraph"/>
         <w:spacing w:before="0" w:beforeAutospacing="0" w:after="0" w:afterAutospacing="0"/>
+        <w:jc w:val="both"/>
+        <w:textAlignment w:val="baseline"/>
+        <w:rPr>
+          <w:rStyle w:val="eop"/>
+          <w:rFonts w:ascii="Arial" w:hAnsi="Arial" w:cs="Arial"/>
+          <w:color w:val="000000"/>
+          <w:sz w:val="20"/>
+          <w:szCs w:val="20"/>
+        </w:rPr>
+      </w:pPr>
+    </w:p>
+    <w:p>
+      <w:pPr>
+        <w:pStyle w:val="paragraph"/>
+        <w:spacing w:before="0" w:beforeAutospacing="0" w:after="0" w:afterAutospacing="0"/>
+        <w:jc w:val="both"/>
+        <w:textAlignment w:val="baseline"/>
+        <w:rPr>
+          <w:rStyle w:val="eop"/>
+          <w:rFonts w:ascii="Arial" w:hAnsi="Arial" w:cs="Arial"/>
+          <w:color w:val="000000"/>
+          <w:sz w:val="20"/>
+          <w:szCs w:val="20"/>
+        </w:rPr>
+      </w:pPr>
+    </w:p>
+    <w:p>
+      <w:pPr>
+        <w:pStyle w:val="paragraph"/>
+        <w:spacing w:before="0" w:beforeAutospacing="0" w:after="0" w:afterAutospacing="0"/>
         <w:ind w:firstLine="705"/>
         <w:jc w:val="both"/>
         <w:textAlignment w:val="baseline"/>
         <w:rPr>
-          <w:rStyle w:val="normaltextrun"/>
-          <w:rFonts w:ascii="Arial" w:hAnsi="Arial" w:cs="Arial"/>
-          <w:color w:val="000000"/>
-        </w:rPr>
-      </w:pPr>
-    </w:p>
-    <w:p>
-      <w:pPr>
-        <w:pStyle w:val="paragraph"/>
-        <w:spacing w:before="0" w:beforeAutospacing="0" w:after="0" w:afterAutospacing="0"/>
-        <w:ind w:firstLine="705"/>
-        <w:jc w:val="both"/>
-        <w:textAlignment w:val="baseline"/>
-        <w:rPr>
-          <w:rStyle w:val="normaltextrun"/>
-          <w:rFonts w:ascii="Arial" w:hAnsi="Arial" w:cs="Arial"/>
-          <w:color w:val="000000"/>
-        </w:rPr>
-      </w:pPr>
-    </w:p>
-    <w:p>
-      <w:pPr>
-        <w:pStyle w:val="paragraph"/>
-        <w:spacing w:before="0" w:beforeAutospacing="0" w:after="0" w:afterAutospacing="0"/>
-        <w:ind w:firstLine="705"/>
-        <w:jc w:val="both"/>
-        <w:textAlignment w:val="baseline"/>
-        <w:rPr>
-          <w:rStyle w:val="normaltextrun"/>
-          <w:rFonts w:ascii="Arial" w:hAnsi="Arial" w:cs="Arial"/>
-          <w:color w:val="000000"/>
+          <w:rStyle w:val="eop"/>
+          <w:rFonts w:ascii="Arial" w:hAnsi="Arial" w:cs="Arial"/>
+          <w:color w:val="000000"/>
+          <w:sz w:val="20"/>
+          <w:szCs w:val="20"/>
         </w:rPr>
       </w:pPr>
     </w:p>
@@ -2291,600 +2232,6 @@
           <w:rFonts w:ascii="Arial" w:hAnsi="Arial" w:cs="Arial"/>
           <w:color w:val="000000"/>
         </w:rPr>
-        <w:t>O resistor é um componente com a função básica de limitar a passagem de corrente de um circuito. Resistores não possuem polaridade, logo podem ser usados em corrente alternada ou contínua. Em circuitos e esquemas elétricos.</w:t>
-      </w:r>
-      <w:r>
-        <w:rPr>
-          <w:rStyle w:val="eop"/>
-          <w:rFonts w:ascii="Arial" w:hAnsi="Arial" w:cs="Arial"/>
-          <w:color w:val="000000"/>
-        </w:rPr>
-        <w:t> </w:t>
-      </w:r>
-    </w:p>
-    <w:p>
-      <w:pPr>
-        <w:pStyle w:val="paragraph"/>
-        <w:spacing w:before="0" w:beforeAutospacing="0" w:after="0" w:afterAutospacing="0"/>
-        <w:ind w:left="705"/>
-        <w:jc w:val="both"/>
-        <w:textAlignment w:val="baseline"/>
-        <w:rPr>
-          <w:rFonts w:ascii="Segoe UI" w:hAnsi="Segoe UI" w:cs="Segoe UI"/>
-          <w:sz w:val="18"/>
-          <w:szCs w:val="18"/>
-        </w:rPr>
-      </w:pPr>
-      <w:r>
-        <w:rPr>
-          <w:rStyle w:val="wacimagecontainer"/>
-          <w:rFonts w:ascii="Segoe UI" w:hAnsi="Segoe UI" w:cs="Segoe UI"/>
-          <w:noProof/>
-          <w:sz w:val="18"/>
-          <w:szCs w:val="18"/>
-        </w:rPr>
-        <w:drawing>
-          <wp:inline distT="0" distB="0" distL="0" distR="0" wp14:anchorId="06C1E2EF" wp14:editId="60FFA3EB">
-            <wp:extent cx="1143000" cy="1143000"/>
-            <wp:effectExtent l="0" t="0" r="0" b="0"/>
-            <wp:docPr id="1638973868" name="Imagem 10"/>
-            <wp:cNvGraphicFramePr>
-              <a:graphicFrameLocks xmlns:a="http://schemas.openxmlformats.org/drawingml/2006/main" noChangeAspect="1"/>
-            </wp:cNvGraphicFramePr>
-            <a:graphic xmlns:a="http://schemas.openxmlformats.org/drawingml/2006/main">
-              <a:graphicData uri="http://schemas.openxmlformats.org/drawingml/2006/picture">
-                <pic:pic xmlns:pic="http://schemas.openxmlformats.org/drawingml/2006/picture">
-                  <pic:nvPicPr>
-                    <pic:cNvPr id="0" name="Picture 15"/>
-                    <pic:cNvPicPr>
-                      <a:picLocks noChangeAspect="1" noChangeArrowheads="1"/>
-                    </pic:cNvPicPr>
-                  </pic:nvPicPr>
-                  <pic:blipFill>
-                    <a:blip r:embed="rId10" cstate="print">
-                      <a:extLst>
-                        <a:ext uri="{28A0092B-C50C-407E-A947-70E740481C1C}">
-                          <a14:useLocalDpi xmlns:a14="http://schemas.microsoft.com/office/drawing/2010/main" val="0"/>
-                        </a:ext>
-                      </a:extLst>
-                    </a:blip>
-                    <a:srcRect/>
-                    <a:stretch>
-                      <a:fillRect/>
-                    </a:stretch>
-                  </pic:blipFill>
-                  <pic:spPr bwMode="auto">
-                    <a:xfrm>
-                      <a:off x="0" y="0"/>
-                      <a:ext cx="1143000" cy="1143000"/>
-                    </a:xfrm>
-                    <a:prstGeom prst="rect">
-                      <a:avLst/>
-                    </a:prstGeom>
-                    <a:noFill/>
-                    <a:ln>
-                      <a:noFill/>
-                    </a:ln>
-                  </pic:spPr>
-                </pic:pic>
-              </a:graphicData>
-            </a:graphic>
-          </wp:inline>
-        </w:drawing>
-      </w:r>
-      <w:r>
-        <w:rPr>
-          <w:rStyle w:val="tabchar"/>
-          <w:rFonts w:ascii="Calibri" w:hAnsi="Calibri" w:cs="Calibri"/>
-          <w:sz w:val="22"/>
-          <w:szCs w:val="22"/>
-        </w:rPr>
-        <w:tab/>
-      </w:r>
-      <w:r>
-        <w:rPr>
-          <w:rStyle w:val="tabchar"/>
-          <w:rFonts w:ascii="Calibri" w:hAnsi="Calibri" w:cs="Calibri"/>
-          <w:sz w:val="22"/>
-          <w:szCs w:val="22"/>
-        </w:rPr>
-        <w:tab/>
-      </w:r>
-      <w:r>
-        <w:rPr>
-          <w:rStyle w:val="wacimagecontainer"/>
-          <w:rFonts w:ascii="Segoe UI" w:hAnsi="Segoe UI" w:cs="Segoe UI"/>
-          <w:noProof/>
-          <w:sz w:val="18"/>
-          <w:szCs w:val="18"/>
-        </w:rPr>
-        <w:drawing>
-          <wp:inline distT="0" distB="0" distL="0" distR="0" wp14:anchorId="572BA4D1" wp14:editId="6BADF349">
-            <wp:extent cx="1076325" cy="1371600"/>
-            <wp:effectExtent l="0" t="0" r="9525" b="0"/>
-            <wp:docPr id="1582234401" name="Imagem 9"/>
-            <wp:cNvGraphicFramePr>
-              <a:graphicFrameLocks xmlns:a="http://schemas.openxmlformats.org/drawingml/2006/main" noChangeAspect="1"/>
-            </wp:cNvGraphicFramePr>
-            <a:graphic xmlns:a="http://schemas.openxmlformats.org/drawingml/2006/main">
-              <a:graphicData uri="http://schemas.openxmlformats.org/drawingml/2006/picture">
-                <pic:pic xmlns:pic="http://schemas.openxmlformats.org/drawingml/2006/picture">
-                  <pic:nvPicPr>
-                    <pic:cNvPr id="0" name="Picture 16"/>
-                    <pic:cNvPicPr>
-                      <a:picLocks noChangeAspect="1" noChangeArrowheads="1"/>
-                    </pic:cNvPicPr>
-                  </pic:nvPicPr>
-                  <pic:blipFill>
-                    <a:blip r:embed="rId11">
-                      <a:extLst>
-                        <a:ext uri="{28A0092B-C50C-407E-A947-70E740481C1C}">
-                          <a14:useLocalDpi xmlns:a14="http://schemas.microsoft.com/office/drawing/2010/main" val="0"/>
-                        </a:ext>
-                      </a:extLst>
-                    </a:blip>
-                    <a:srcRect/>
-                    <a:stretch>
-                      <a:fillRect/>
-                    </a:stretch>
-                  </pic:blipFill>
-                  <pic:spPr bwMode="auto">
-                    <a:xfrm>
-                      <a:off x="0" y="0"/>
-                      <a:ext cx="1076325" cy="1371600"/>
-                    </a:xfrm>
-                    <a:prstGeom prst="rect">
-                      <a:avLst/>
-                    </a:prstGeom>
-                    <a:noFill/>
-                    <a:ln>
-                      <a:noFill/>
-                    </a:ln>
-                  </pic:spPr>
-                </pic:pic>
-              </a:graphicData>
-            </a:graphic>
-          </wp:inline>
-        </w:drawing>
-      </w:r>
-      <w:r>
-        <w:rPr>
-          <w:rStyle w:val="tabchar"/>
-          <w:rFonts w:ascii="Calibri" w:hAnsi="Calibri" w:cs="Calibri"/>
-          <w:sz w:val="22"/>
-          <w:szCs w:val="22"/>
-        </w:rPr>
-        <w:tab/>
-      </w:r>
-      <w:r>
-        <w:rPr>
-          <w:rStyle w:val="tabchar"/>
-          <w:rFonts w:ascii="Calibri" w:hAnsi="Calibri" w:cs="Calibri"/>
-          <w:sz w:val="22"/>
-          <w:szCs w:val="22"/>
-        </w:rPr>
-        <w:tab/>
-      </w:r>
-      <w:r>
-        <w:rPr>
-          <w:rStyle w:val="wacimagecontainer"/>
-          <w:rFonts w:ascii="Segoe UI" w:hAnsi="Segoe UI" w:cs="Segoe UI"/>
-          <w:noProof/>
-          <w:sz w:val="18"/>
-          <w:szCs w:val="18"/>
-        </w:rPr>
-        <w:drawing>
-          <wp:inline distT="0" distB="0" distL="0" distR="0" wp14:anchorId="405ED665" wp14:editId="12D3C37F">
-            <wp:extent cx="1028700" cy="1247775"/>
-            <wp:effectExtent l="0" t="0" r="0" b="9525"/>
-            <wp:docPr id="221411307" name="Imagem 8"/>
-            <wp:cNvGraphicFramePr>
-              <a:graphicFrameLocks xmlns:a="http://schemas.openxmlformats.org/drawingml/2006/main" noChangeAspect="1"/>
-            </wp:cNvGraphicFramePr>
-            <a:graphic xmlns:a="http://schemas.openxmlformats.org/drawingml/2006/main">
-              <a:graphicData uri="http://schemas.openxmlformats.org/drawingml/2006/picture">
-                <pic:pic xmlns:pic="http://schemas.openxmlformats.org/drawingml/2006/picture">
-                  <pic:nvPicPr>
-                    <pic:cNvPr id="0" name="Picture 17"/>
-                    <pic:cNvPicPr>
-                      <a:picLocks noChangeAspect="1" noChangeArrowheads="1"/>
-                    </pic:cNvPicPr>
-                  </pic:nvPicPr>
-                  <pic:blipFill>
-                    <a:blip r:embed="rId12" cstate="print">
-                      <a:extLst>
-                        <a:ext uri="{28A0092B-C50C-407E-A947-70E740481C1C}">
-                          <a14:useLocalDpi xmlns:a14="http://schemas.microsoft.com/office/drawing/2010/main" val="0"/>
-                        </a:ext>
-                      </a:extLst>
-                    </a:blip>
-                    <a:srcRect/>
-                    <a:stretch>
-                      <a:fillRect/>
-                    </a:stretch>
-                  </pic:blipFill>
-                  <pic:spPr bwMode="auto">
-                    <a:xfrm>
-                      <a:off x="0" y="0"/>
-                      <a:ext cx="1028700" cy="1247775"/>
-                    </a:xfrm>
-                    <a:prstGeom prst="rect">
-                      <a:avLst/>
-                    </a:prstGeom>
-                    <a:noFill/>
-                    <a:ln>
-                      <a:noFill/>
-                    </a:ln>
-                  </pic:spPr>
-                </pic:pic>
-              </a:graphicData>
-            </a:graphic>
-          </wp:inline>
-        </w:drawing>
-      </w:r>
-      <w:r>
-        <w:rPr>
-          <w:rStyle w:val="scxw130077199"/>
-          <w:rFonts w:ascii="Calibri" w:hAnsi="Calibri" w:cs="Calibri"/>
-          <w:sz w:val="20"/>
-          <w:szCs w:val="20"/>
-        </w:rPr>
-        <w:t> </w:t>
-      </w:r>
-      <w:r>
-        <w:rPr>
-          <w:rFonts w:ascii="Calibri" w:hAnsi="Calibri" w:cs="Calibri"/>
-          <w:sz w:val="20"/>
-          <w:szCs w:val="20"/>
-        </w:rPr>
-        <w:br/>
-      </w:r>
-      <w:r>
-        <w:rPr>
-          <w:rStyle w:val="normaltextrun"/>
-          <w:rFonts w:ascii="Arial" w:hAnsi="Arial" w:cs="Arial"/>
-          <w:color w:val="000000"/>
-          <w:sz w:val="20"/>
-          <w:szCs w:val="20"/>
-        </w:rPr>
-        <w:t xml:space="preserve">Resistor 220r </w:t>
-      </w:r>
-      <w:r>
-        <w:rPr>
-          <w:rStyle w:val="tabchar"/>
-          <w:rFonts w:ascii="Calibri" w:hAnsi="Calibri" w:cs="Calibri"/>
-          <w:color w:val="000000"/>
-          <w:sz w:val="20"/>
-          <w:szCs w:val="20"/>
-        </w:rPr>
-        <w:tab/>
-      </w:r>
-      <w:r>
-        <w:rPr>
-          <w:rStyle w:val="tabchar"/>
-          <w:rFonts w:ascii="Calibri" w:hAnsi="Calibri" w:cs="Calibri"/>
-          <w:sz w:val="22"/>
-          <w:szCs w:val="22"/>
-        </w:rPr>
-        <w:tab/>
-      </w:r>
-      <w:r>
-        <w:rPr>
-          <w:rStyle w:val="tabchar"/>
-          <w:rFonts w:ascii="Calibri" w:hAnsi="Calibri" w:cs="Calibri"/>
-          <w:sz w:val="22"/>
-          <w:szCs w:val="22"/>
-        </w:rPr>
-        <w:tab/>
-      </w:r>
-      <w:r>
-        <w:rPr>
-          <w:rStyle w:val="normaltextrun"/>
-          <w:rFonts w:ascii="Arial" w:hAnsi="Arial" w:cs="Arial"/>
-          <w:color w:val="000000"/>
-          <w:sz w:val="20"/>
-          <w:szCs w:val="20"/>
-        </w:rPr>
-        <w:t xml:space="preserve">Resistor 10k </w:t>
-      </w:r>
-      <w:r>
-        <w:rPr>
-          <w:rStyle w:val="tabchar"/>
-          <w:rFonts w:ascii="Calibri" w:hAnsi="Calibri" w:cs="Calibri"/>
-          <w:color w:val="000000"/>
-          <w:sz w:val="20"/>
-          <w:szCs w:val="20"/>
-        </w:rPr>
-        <w:tab/>
-      </w:r>
-      <w:r>
-        <w:rPr>
-          <w:rStyle w:val="tabchar"/>
-          <w:rFonts w:ascii="Calibri" w:hAnsi="Calibri" w:cs="Calibri"/>
-          <w:sz w:val="22"/>
-          <w:szCs w:val="22"/>
-        </w:rPr>
-        <w:tab/>
-      </w:r>
-      <w:r>
-        <w:rPr>
-          <w:rStyle w:val="tabchar"/>
-          <w:rFonts w:ascii="Calibri" w:hAnsi="Calibri" w:cs="Calibri"/>
-          <w:sz w:val="22"/>
-          <w:szCs w:val="22"/>
-        </w:rPr>
-        <w:tab/>
-      </w:r>
-      <w:r>
-        <w:rPr>
-          <w:rStyle w:val="normaltextrun"/>
-          <w:rFonts w:ascii="Arial" w:hAnsi="Arial" w:cs="Arial"/>
-          <w:color w:val="000000"/>
-          <w:sz w:val="20"/>
-          <w:szCs w:val="20"/>
-        </w:rPr>
-        <w:t>Resistor1k</w:t>
-      </w:r>
-      <w:r>
-        <w:rPr>
-          <w:rStyle w:val="scxw130077199"/>
-          <w:rFonts w:ascii="Arial" w:hAnsi="Arial" w:cs="Arial"/>
-          <w:color w:val="000000"/>
-          <w:sz w:val="20"/>
-          <w:szCs w:val="20"/>
-        </w:rPr>
-        <w:t> </w:t>
-      </w:r>
-      <w:r>
-        <w:rPr>
-          <w:rFonts w:ascii="Arial" w:hAnsi="Arial" w:cs="Arial"/>
-          <w:color w:val="000000"/>
-          <w:sz w:val="20"/>
-          <w:szCs w:val="20"/>
-        </w:rPr>
-        <w:br/>
-      </w:r>
-      <w:r>
-        <w:rPr>
-          <w:rStyle w:val="eop"/>
-          <w:rFonts w:ascii="Arial" w:hAnsi="Arial" w:cs="Arial"/>
-          <w:color w:val="000000"/>
-          <w:sz w:val="20"/>
-          <w:szCs w:val="20"/>
-        </w:rPr>
-        <w:t> </w:t>
-      </w:r>
-    </w:p>
-    <w:p>
-      <w:pPr>
-        <w:pStyle w:val="paragraph"/>
-        <w:spacing w:before="0" w:beforeAutospacing="0" w:after="0" w:afterAutospacing="0"/>
-        <w:textAlignment w:val="baseline"/>
-        <w:rPr>
-          <w:rStyle w:val="eop"/>
-          <w:rFonts w:ascii="Arial" w:hAnsi="Arial" w:cs="Arial"/>
-          <w:color w:val="000000"/>
-          <w:sz w:val="20"/>
-          <w:szCs w:val="20"/>
-        </w:rPr>
-      </w:pPr>
-    </w:p>
-    <w:p>
-      <w:pPr>
-        <w:pStyle w:val="paragraph"/>
-        <w:spacing w:before="0" w:beforeAutospacing="0" w:after="0" w:afterAutospacing="0"/>
-        <w:textAlignment w:val="baseline"/>
-        <w:rPr>
-          <w:rStyle w:val="eop"/>
-          <w:rFonts w:ascii="Arial" w:hAnsi="Arial" w:cs="Arial"/>
-          <w:color w:val="000000"/>
-          <w:sz w:val="20"/>
-          <w:szCs w:val="20"/>
-        </w:rPr>
-      </w:pPr>
-    </w:p>
-    <w:p>
-      <w:pPr>
-        <w:pStyle w:val="paragraph"/>
-        <w:spacing w:before="0" w:beforeAutospacing="0" w:after="0" w:afterAutospacing="0"/>
-        <w:textAlignment w:val="baseline"/>
-        <w:rPr>
-          <w:rStyle w:val="eop"/>
-          <w:rFonts w:ascii="Arial" w:hAnsi="Arial" w:cs="Arial"/>
-          <w:color w:val="000000"/>
-          <w:sz w:val="20"/>
-          <w:szCs w:val="20"/>
-        </w:rPr>
-      </w:pPr>
-    </w:p>
-    <w:p>
-      <w:pPr>
-        <w:pStyle w:val="paragraph"/>
-        <w:spacing w:before="0" w:beforeAutospacing="0" w:after="0" w:afterAutospacing="0"/>
-        <w:textAlignment w:val="baseline"/>
-        <w:rPr>
-          <w:rStyle w:val="eop"/>
-          <w:rFonts w:ascii="Arial" w:hAnsi="Arial" w:cs="Arial"/>
-          <w:color w:val="000000"/>
-          <w:sz w:val="20"/>
-          <w:szCs w:val="20"/>
-        </w:rPr>
-      </w:pPr>
-    </w:p>
-    <w:p>
-      <w:pPr>
-        <w:pStyle w:val="paragraph"/>
-        <w:spacing w:before="0" w:beforeAutospacing="0" w:after="0" w:afterAutospacing="0"/>
-        <w:ind w:firstLine="705"/>
-        <w:jc w:val="both"/>
-        <w:textAlignment w:val="baseline"/>
-        <w:rPr>
-          <w:rStyle w:val="eop"/>
-          <w:rFonts w:ascii="Arial" w:hAnsi="Arial" w:cs="Arial"/>
-          <w:color w:val="000000"/>
-          <w:sz w:val="20"/>
-          <w:szCs w:val="20"/>
-        </w:rPr>
-      </w:pPr>
-      <w:r>
-        <w:rPr>
-          <w:rStyle w:val="eop"/>
-          <w:rFonts w:ascii="Arial" w:hAnsi="Arial" w:cs="Arial"/>
-          <w:color w:val="000000"/>
-          <w:sz w:val="20"/>
-          <w:szCs w:val="20"/>
-        </w:rPr>
-        <w:t xml:space="preserve">                </w:t>
-      </w:r>
-    </w:p>
-    <w:p>
-      <w:pPr>
-        <w:pStyle w:val="paragraph"/>
-        <w:spacing w:before="0" w:beforeAutospacing="0" w:after="0" w:afterAutospacing="0"/>
-        <w:ind w:firstLine="705"/>
-        <w:jc w:val="both"/>
-        <w:textAlignment w:val="baseline"/>
-        <w:rPr>
-          <w:rStyle w:val="eop"/>
-          <w:rFonts w:ascii="Arial" w:hAnsi="Arial" w:cs="Arial"/>
-          <w:color w:val="000000"/>
-          <w:sz w:val="20"/>
-          <w:szCs w:val="20"/>
-        </w:rPr>
-      </w:pPr>
-    </w:p>
-    <w:p>
-      <w:pPr>
-        <w:pStyle w:val="paragraph"/>
-        <w:spacing w:before="0" w:beforeAutospacing="0" w:after="0" w:afterAutospacing="0"/>
-        <w:ind w:firstLine="705"/>
-        <w:jc w:val="both"/>
-        <w:textAlignment w:val="baseline"/>
-        <w:rPr>
-          <w:rStyle w:val="eop"/>
-          <w:rFonts w:ascii="Arial" w:hAnsi="Arial" w:cs="Arial"/>
-          <w:color w:val="000000"/>
-          <w:sz w:val="20"/>
-          <w:szCs w:val="20"/>
-        </w:rPr>
-      </w:pPr>
-    </w:p>
-    <w:p>
-      <w:pPr>
-        <w:pStyle w:val="paragraph"/>
-        <w:spacing w:before="0" w:beforeAutospacing="0" w:after="0" w:afterAutospacing="0"/>
-        <w:ind w:firstLine="705"/>
-        <w:jc w:val="both"/>
-        <w:textAlignment w:val="baseline"/>
-        <w:rPr>
-          <w:rStyle w:val="eop"/>
-          <w:rFonts w:ascii="Arial" w:hAnsi="Arial" w:cs="Arial"/>
-          <w:color w:val="000000"/>
-          <w:sz w:val="20"/>
-          <w:szCs w:val="20"/>
-        </w:rPr>
-      </w:pPr>
-    </w:p>
-    <w:p>
-      <w:pPr>
-        <w:pStyle w:val="paragraph"/>
-        <w:spacing w:before="0" w:beforeAutospacing="0" w:after="0" w:afterAutospacing="0"/>
-        <w:ind w:firstLine="705"/>
-        <w:jc w:val="both"/>
-        <w:textAlignment w:val="baseline"/>
-        <w:rPr>
-          <w:rStyle w:val="eop"/>
-          <w:rFonts w:ascii="Arial" w:hAnsi="Arial" w:cs="Arial"/>
-          <w:color w:val="000000"/>
-          <w:sz w:val="20"/>
-          <w:szCs w:val="20"/>
-        </w:rPr>
-      </w:pPr>
-    </w:p>
-    <w:p>
-      <w:pPr>
-        <w:pStyle w:val="paragraph"/>
-        <w:spacing w:before="0" w:beforeAutospacing="0" w:after="0" w:afterAutospacing="0"/>
-        <w:ind w:firstLine="705"/>
-        <w:jc w:val="both"/>
-        <w:textAlignment w:val="baseline"/>
-        <w:rPr>
-          <w:rStyle w:val="eop"/>
-          <w:rFonts w:ascii="Arial" w:hAnsi="Arial" w:cs="Arial"/>
-          <w:color w:val="000000"/>
-          <w:sz w:val="20"/>
-          <w:szCs w:val="20"/>
-        </w:rPr>
-      </w:pPr>
-    </w:p>
-    <w:p>
-      <w:pPr>
-        <w:pStyle w:val="paragraph"/>
-        <w:spacing w:before="0" w:beforeAutospacing="0" w:after="0" w:afterAutospacing="0"/>
-        <w:ind w:firstLine="705"/>
-        <w:jc w:val="both"/>
-        <w:textAlignment w:val="baseline"/>
-        <w:rPr>
-          <w:rStyle w:val="eop"/>
-          <w:rFonts w:ascii="Arial" w:hAnsi="Arial" w:cs="Arial"/>
-          <w:color w:val="000000"/>
-          <w:sz w:val="20"/>
-          <w:szCs w:val="20"/>
-        </w:rPr>
-      </w:pPr>
-    </w:p>
-    <w:p>
-      <w:pPr>
-        <w:pStyle w:val="paragraph"/>
-        <w:spacing w:before="0" w:beforeAutospacing="0" w:after="0" w:afterAutospacing="0"/>
-        <w:ind w:firstLine="705"/>
-        <w:jc w:val="both"/>
-        <w:textAlignment w:val="baseline"/>
-        <w:rPr>
-          <w:rStyle w:val="eop"/>
-          <w:rFonts w:ascii="Arial" w:hAnsi="Arial" w:cs="Arial"/>
-          <w:color w:val="000000"/>
-          <w:sz w:val="20"/>
-          <w:szCs w:val="20"/>
-        </w:rPr>
-      </w:pPr>
-    </w:p>
-    <w:p>
-      <w:pPr>
-        <w:pStyle w:val="paragraph"/>
-        <w:spacing w:before="0" w:beforeAutospacing="0" w:after="0" w:afterAutospacing="0"/>
-        <w:ind w:firstLine="705"/>
-        <w:jc w:val="both"/>
-        <w:textAlignment w:val="baseline"/>
-        <w:rPr>
-          <w:rStyle w:val="eop"/>
-          <w:rFonts w:ascii="Arial" w:hAnsi="Arial" w:cs="Arial"/>
-          <w:color w:val="000000"/>
-          <w:sz w:val="20"/>
-          <w:szCs w:val="20"/>
-        </w:rPr>
-      </w:pPr>
-    </w:p>
-    <w:p>
-      <w:pPr>
-        <w:pStyle w:val="paragraph"/>
-        <w:spacing w:before="0" w:beforeAutospacing="0" w:after="0" w:afterAutospacing="0"/>
-        <w:ind w:firstLine="705"/>
-        <w:jc w:val="both"/>
-        <w:textAlignment w:val="baseline"/>
-        <w:rPr>
-          <w:rFonts w:ascii="Segoe UI" w:hAnsi="Segoe UI" w:cs="Segoe UI"/>
-          <w:sz w:val="18"/>
-          <w:szCs w:val="18"/>
-        </w:rPr>
-      </w:pPr>
-      <w:r>
-        <w:rPr>
-          <w:rStyle w:val="normaltextrun"/>
-          <w:rFonts w:ascii="Arial" w:hAnsi="Arial" w:cs="Arial"/>
-          <w:color w:val="000000"/>
-        </w:rPr>
-        <w:lastRenderedPageBreak/>
         <w:t>Em relação ao sensor utilizado o DHT11,</w:t>
       </w:r>
       <w:r>
@@ -2980,7 +2327,7 @@
                     </pic:cNvPicPr>
                   </pic:nvPicPr>
                   <pic:blipFill>
-                    <a:blip r:embed="rId13">
+                    <a:blip r:embed="rId10">
                       <a:extLst>
                         <a:ext uri="{28A0092B-C50C-407E-A947-70E740481C1C}">
                           <a14:useLocalDpi xmlns:a14="http://schemas.microsoft.com/office/drawing/2010/main" val="0"/>
@@ -3290,6 +2637,16 @@
     </w:p>
     <w:p>
       <w:pPr>
+        <w:rPr>
+          <w:rStyle w:val="normaltextrun"/>
+          <w:rFonts w:ascii="Arial" w:hAnsi="Arial" w:cs="Arial"/>
+          <w:color w:val="000000"/>
+          <w:shd w:val="clear" w:color="auto" w:fill="FFFFFF"/>
+        </w:rPr>
+      </w:pPr>
+    </w:p>
+    <w:p>
+      <w:pPr>
         <w:jc w:val="center"/>
         <w:rPr>
           <w:rStyle w:val="normaltextrun"/>
@@ -3313,6 +2670,7 @@
           <w:szCs w:val="28"/>
           <w:bdr w:val="none" w:sz="0" w:space="0" w:color="auto" w:frame="1"/>
         </w:rPr>
+        <w:lastRenderedPageBreak/>
         <w:t>Infraestrutura</w:t>
       </w:r>
     </w:p>
@@ -3408,7 +2766,7 @@
                     <pic:cNvPicPr/>
                   </pic:nvPicPr>
                   <pic:blipFill>
-                    <a:blip r:embed="rId14">
+                    <a:blip r:embed="rId11">
                       <a:extLst>
                         <a:ext uri="{28A0092B-C50C-407E-A947-70E740481C1C}">
                           <a14:useLocalDpi xmlns:a14="http://schemas.microsoft.com/office/drawing/2010/main" val="0"/>
@@ -3660,8 +3018,8 @@
     <w:p>
       <w:pPr>
         <w:pStyle w:val="paragraph"/>
-        <w:spacing w:before="0" w:beforeAutospacing="0" w:after="0" w:afterAutospacing="0"/>
-        <w:ind w:left="2496" w:hanging="1078"/>
+        <w:spacing w:after="0"/>
+        <w:jc w:val="both"/>
         <w:textAlignment w:val="baseline"/>
         <w:rPr>
           <w:rStyle w:val="normaltextrun"/>
@@ -3671,6 +3029,19 @@
           <w:color w:val="000000"/>
           <w:sz w:val="28"/>
           <w:szCs w:val="28"/>
+        </w:rPr>
+      </w:pPr>
+    </w:p>
+    <w:p>
+      <w:pPr>
+        <w:pStyle w:val="paragraph"/>
+        <w:spacing w:after="0"/>
+        <w:jc w:val="both"/>
+        <w:textAlignment w:val="baseline"/>
+        <w:rPr>
+          <w:rStyle w:val="normaltextrun"/>
+          <w:rFonts w:ascii="Arial" w:hAnsi="Arial" w:cs="Arial"/>
+          <w:color w:val="000000"/>
         </w:rPr>
       </w:pPr>
     </w:p>
@@ -3908,6 +3279,7 @@
           <w:rFonts w:ascii="Arial" w:hAnsi="Arial" w:cs="Arial"/>
           <w:color w:val="000000"/>
         </w:rPr>
+        <w:lastRenderedPageBreak/>
         <w:t>Verifique se a leitura de umidade está de acordo com as condições esperadas.</w:t>
       </w:r>
     </w:p>
@@ -4175,7 +3547,7 @@
                     </pic:cNvPicPr>
                   </pic:nvPicPr>
                   <pic:blipFill>
-                    <a:blip r:embed="rId15">
+                    <a:blip r:embed="rId12">
                       <a:extLst>
                         <a:ext uri="{28A0092B-C50C-407E-A947-70E740481C1C}">
                           <a14:useLocalDpi xmlns:a14="http://schemas.microsoft.com/office/drawing/2010/main" val="0"/>
@@ -4327,6 +3699,292 @@
     </w:p>
     <w:p>
       <w:pPr>
+        <w:pStyle w:val="paragraph"/>
+        <w:spacing w:before="0" w:beforeAutospacing="0" w:after="0" w:afterAutospacing="0"/>
+        <w:jc w:val="both"/>
+        <w:textAlignment w:val="baseline"/>
+        <w:rPr>
+          <w:rStyle w:val="normaltextrun"/>
+          <w:rFonts w:ascii="Arial" w:hAnsi="Arial" w:cs="Arial"/>
+          <w:color w:val="000000"/>
+        </w:rPr>
+      </w:pPr>
+    </w:p>
+    <w:p>
+      <w:pPr>
+        <w:pStyle w:val="paragraph"/>
+        <w:spacing w:before="0" w:beforeAutospacing="0" w:after="0" w:afterAutospacing="0"/>
+        <w:jc w:val="both"/>
+        <w:textAlignment w:val="baseline"/>
+        <w:rPr>
+          <w:rStyle w:val="normaltextrun"/>
+          <w:rFonts w:ascii="Arial" w:hAnsi="Arial" w:cs="Arial"/>
+          <w:color w:val="000000"/>
+        </w:rPr>
+      </w:pPr>
+    </w:p>
+    <w:p>
+      <w:pPr>
+        <w:pStyle w:val="paragraph"/>
+        <w:spacing w:before="0" w:beforeAutospacing="0" w:after="0" w:afterAutospacing="0"/>
+        <w:jc w:val="both"/>
+        <w:textAlignment w:val="baseline"/>
+        <w:rPr>
+          <w:rStyle w:val="normaltextrun"/>
+          <w:rFonts w:ascii="Arial" w:hAnsi="Arial" w:cs="Arial"/>
+          <w:color w:val="000000"/>
+        </w:rPr>
+      </w:pPr>
+    </w:p>
+    <w:p>
+      <w:pPr>
+        <w:pStyle w:val="paragraph"/>
+        <w:spacing w:before="0" w:beforeAutospacing="0" w:after="0" w:afterAutospacing="0"/>
+        <w:jc w:val="both"/>
+        <w:textAlignment w:val="baseline"/>
+        <w:rPr>
+          <w:rStyle w:val="normaltextrun"/>
+          <w:rFonts w:ascii="Arial" w:hAnsi="Arial" w:cs="Arial"/>
+          <w:color w:val="000000"/>
+        </w:rPr>
+      </w:pPr>
+    </w:p>
+    <w:p>
+      <w:pPr>
+        <w:pStyle w:val="paragraph"/>
+        <w:spacing w:before="0" w:beforeAutospacing="0" w:after="0" w:afterAutospacing="0"/>
+        <w:jc w:val="both"/>
+        <w:textAlignment w:val="baseline"/>
+        <w:rPr>
+          <w:rStyle w:val="normaltextrun"/>
+          <w:rFonts w:ascii="Arial" w:hAnsi="Arial" w:cs="Arial"/>
+          <w:color w:val="000000"/>
+        </w:rPr>
+      </w:pPr>
+    </w:p>
+    <w:p>
+      <w:pPr>
+        <w:pStyle w:val="paragraph"/>
+        <w:spacing w:before="0" w:beforeAutospacing="0" w:after="0" w:afterAutospacing="0"/>
+        <w:jc w:val="both"/>
+        <w:textAlignment w:val="baseline"/>
+        <w:rPr>
+          <w:rStyle w:val="normaltextrun"/>
+          <w:rFonts w:ascii="Arial" w:hAnsi="Arial" w:cs="Arial"/>
+          <w:color w:val="000000"/>
+        </w:rPr>
+      </w:pPr>
+    </w:p>
+    <w:p>
+      <w:pPr>
+        <w:pStyle w:val="paragraph"/>
+        <w:spacing w:before="0" w:beforeAutospacing="0" w:after="0" w:afterAutospacing="0"/>
+        <w:jc w:val="both"/>
+        <w:textAlignment w:val="baseline"/>
+        <w:rPr>
+          <w:rStyle w:val="normaltextrun"/>
+          <w:rFonts w:ascii="Arial" w:hAnsi="Arial" w:cs="Arial"/>
+          <w:color w:val="000000"/>
+        </w:rPr>
+      </w:pPr>
+    </w:p>
+    <w:p>
+      <w:pPr>
+        <w:pStyle w:val="paragraph"/>
+        <w:spacing w:before="0" w:beforeAutospacing="0" w:after="0" w:afterAutospacing="0"/>
+        <w:jc w:val="both"/>
+        <w:textAlignment w:val="baseline"/>
+        <w:rPr>
+          <w:rStyle w:val="normaltextrun"/>
+          <w:rFonts w:ascii="Arial" w:hAnsi="Arial" w:cs="Arial"/>
+          <w:color w:val="000000"/>
+        </w:rPr>
+      </w:pPr>
+    </w:p>
+    <w:p>
+      <w:pPr>
+        <w:pStyle w:val="paragraph"/>
+        <w:spacing w:before="0" w:beforeAutospacing="0" w:after="0" w:afterAutospacing="0"/>
+        <w:jc w:val="both"/>
+        <w:textAlignment w:val="baseline"/>
+        <w:rPr>
+          <w:rStyle w:val="normaltextrun"/>
+          <w:rFonts w:ascii="Arial" w:hAnsi="Arial" w:cs="Arial"/>
+          <w:color w:val="000000"/>
+        </w:rPr>
+      </w:pPr>
+    </w:p>
+    <w:p>
+      <w:pPr>
+        <w:pStyle w:val="paragraph"/>
+        <w:spacing w:before="0" w:beforeAutospacing="0" w:after="0" w:afterAutospacing="0"/>
+        <w:jc w:val="both"/>
+        <w:textAlignment w:val="baseline"/>
+        <w:rPr>
+          <w:rStyle w:val="normaltextrun"/>
+          <w:rFonts w:ascii="Arial" w:hAnsi="Arial" w:cs="Arial"/>
+          <w:color w:val="000000"/>
+        </w:rPr>
+      </w:pPr>
+    </w:p>
+    <w:p>
+      <w:pPr>
+        <w:pStyle w:val="paragraph"/>
+        <w:spacing w:before="0" w:beforeAutospacing="0" w:after="0" w:afterAutospacing="0"/>
+        <w:jc w:val="both"/>
+        <w:textAlignment w:val="baseline"/>
+        <w:rPr>
+          <w:rStyle w:val="normaltextrun"/>
+          <w:rFonts w:ascii="Arial" w:hAnsi="Arial" w:cs="Arial"/>
+          <w:color w:val="000000"/>
+        </w:rPr>
+      </w:pPr>
+    </w:p>
+    <w:p>
+      <w:pPr>
+        <w:pStyle w:val="paragraph"/>
+        <w:spacing w:before="0" w:beforeAutospacing="0" w:after="0" w:afterAutospacing="0"/>
+        <w:jc w:val="both"/>
+        <w:textAlignment w:val="baseline"/>
+        <w:rPr>
+          <w:rStyle w:val="normaltextrun"/>
+          <w:rFonts w:ascii="Arial" w:hAnsi="Arial" w:cs="Arial"/>
+          <w:color w:val="000000"/>
+        </w:rPr>
+      </w:pPr>
+    </w:p>
+    <w:p>
+      <w:pPr>
+        <w:pStyle w:val="paragraph"/>
+        <w:spacing w:before="0" w:beforeAutospacing="0" w:after="0" w:afterAutospacing="0"/>
+        <w:jc w:val="both"/>
+        <w:textAlignment w:val="baseline"/>
+        <w:rPr>
+          <w:rStyle w:val="normaltextrun"/>
+          <w:rFonts w:ascii="Arial" w:hAnsi="Arial" w:cs="Arial"/>
+          <w:color w:val="000000"/>
+        </w:rPr>
+      </w:pPr>
+    </w:p>
+    <w:p>
+      <w:pPr>
+        <w:pStyle w:val="paragraph"/>
+        <w:spacing w:before="0" w:beforeAutospacing="0" w:after="0" w:afterAutospacing="0"/>
+        <w:jc w:val="both"/>
+        <w:textAlignment w:val="baseline"/>
+        <w:rPr>
+          <w:rStyle w:val="normaltextrun"/>
+          <w:rFonts w:ascii="Arial" w:hAnsi="Arial" w:cs="Arial"/>
+          <w:color w:val="000000"/>
+        </w:rPr>
+      </w:pPr>
+    </w:p>
+    <w:p>
+      <w:pPr>
+        <w:pStyle w:val="paragraph"/>
+        <w:spacing w:before="0" w:beforeAutospacing="0" w:after="0" w:afterAutospacing="0"/>
+        <w:jc w:val="both"/>
+        <w:textAlignment w:val="baseline"/>
+        <w:rPr>
+          <w:rStyle w:val="normaltextrun"/>
+          <w:rFonts w:ascii="Arial" w:hAnsi="Arial" w:cs="Arial"/>
+          <w:color w:val="000000"/>
+        </w:rPr>
+      </w:pPr>
+    </w:p>
+    <w:p>
+      <w:pPr>
+        <w:pStyle w:val="paragraph"/>
+        <w:spacing w:before="0" w:beforeAutospacing="0" w:after="0" w:afterAutospacing="0"/>
+        <w:jc w:val="both"/>
+        <w:textAlignment w:val="baseline"/>
+        <w:rPr>
+          <w:rStyle w:val="normaltextrun"/>
+          <w:rFonts w:ascii="Arial" w:hAnsi="Arial" w:cs="Arial"/>
+          <w:color w:val="000000"/>
+        </w:rPr>
+      </w:pPr>
+    </w:p>
+    <w:p>
+      <w:pPr>
+        <w:pStyle w:val="paragraph"/>
+        <w:spacing w:before="0" w:beforeAutospacing="0" w:after="0" w:afterAutospacing="0"/>
+        <w:jc w:val="both"/>
+        <w:textAlignment w:val="baseline"/>
+        <w:rPr>
+          <w:rStyle w:val="normaltextrun"/>
+          <w:rFonts w:ascii="Arial" w:hAnsi="Arial" w:cs="Arial"/>
+          <w:color w:val="000000"/>
+        </w:rPr>
+      </w:pPr>
+    </w:p>
+    <w:p>
+      <w:pPr>
+        <w:pStyle w:val="paragraph"/>
+        <w:spacing w:before="0" w:beforeAutospacing="0" w:after="0" w:afterAutospacing="0"/>
+        <w:jc w:val="both"/>
+        <w:textAlignment w:val="baseline"/>
+        <w:rPr>
+          <w:rStyle w:val="normaltextrun"/>
+          <w:rFonts w:ascii="Arial" w:hAnsi="Arial" w:cs="Arial"/>
+          <w:color w:val="000000"/>
+        </w:rPr>
+      </w:pPr>
+    </w:p>
+    <w:p>
+      <w:pPr>
+        <w:pStyle w:val="paragraph"/>
+        <w:spacing w:before="0" w:beforeAutospacing="0" w:after="0" w:afterAutospacing="0"/>
+        <w:jc w:val="both"/>
+        <w:textAlignment w:val="baseline"/>
+        <w:rPr>
+          <w:rStyle w:val="normaltextrun"/>
+          <w:rFonts w:ascii="Arial" w:hAnsi="Arial" w:cs="Arial"/>
+          <w:color w:val="000000"/>
+        </w:rPr>
+      </w:pPr>
+    </w:p>
+    <w:p>
+      <w:pPr>
+        <w:pStyle w:val="paragraph"/>
+        <w:spacing w:before="0" w:beforeAutospacing="0" w:after="0" w:afterAutospacing="0"/>
+        <w:jc w:val="both"/>
+        <w:textAlignment w:val="baseline"/>
+        <w:rPr>
+          <w:rStyle w:val="normaltextrun"/>
+          <w:rFonts w:ascii="Arial" w:hAnsi="Arial" w:cs="Arial"/>
+          <w:color w:val="000000"/>
+        </w:rPr>
+      </w:pPr>
+    </w:p>
+    <w:p>
+      <w:pPr>
+        <w:pStyle w:val="paragraph"/>
+        <w:spacing w:before="0" w:beforeAutospacing="0" w:after="0" w:afterAutospacing="0"/>
+        <w:jc w:val="both"/>
+        <w:textAlignment w:val="baseline"/>
+        <w:rPr>
+          <w:rStyle w:val="normaltextrun"/>
+          <w:rFonts w:ascii="Arial" w:hAnsi="Arial" w:cs="Arial"/>
+          <w:color w:val="000000"/>
+        </w:rPr>
+      </w:pPr>
+    </w:p>
+    <w:p>
+      <w:pPr>
+        <w:pStyle w:val="paragraph"/>
+        <w:spacing w:before="0" w:beforeAutospacing="0" w:after="0" w:afterAutospacing="0"/>
+        <w:jc w:val="both"/>
+        <w:textAlignment w:val="baseline"/>
+        <w:rPr>
+          <w:rStyle w:val="normaltextrun"/>
+          <w:rFonts w:ascii="Arial" w:hAnsi="Arial" w:cs="Arial"/>
+          <w:color w:val="000000"/>
+        </w:rPr>
+      </w:pPr>
+    </w:p>
+    <w:p>
+      <w:pPr>
         <w:jc w:val="center"/>
         <w:rPr>
           <w:rStyle w:val="normaltextrun"/>
@@ -4374,7 +4032,7 @@
                     </pic:cNvPicPr>
                   </pic:nvPicPr>
                   <pic:blipFill>
-                    <a:blip r:embed="rId16">
+                    <a:blip r:embed="rId13">
                       <a:extLst>
                         <a:ext uri="{28A0092B-C50C-407E-A947-70E740481C1C}">
                           <a14:useLocalDpi xmlns:a14="http://schemas.microsoft.com/office/drawing/2010/main" val="0"/>
@@ -4474,7 +4132,6 @@
     </w:p>
     <w:p>
       <w:pPr>
-        <w:jc w:val="center"/>
         <w:rPr>
           <w:rStyle w:val="normaltextrun"/>
           <w:rFonts w:ascii="Arial" w:hAnsi="Arial" w:cs="Arial"/>
@@ -4504,7 +4161,6 @@
     </w:p>
     <w:p>
       <w:pPr>
-        <w:jc w:val="center"/>
         <w:rPr>
           <w:rStyle w:val="normaltextrun"/>
           <w:rFonts w:ascii="Arial" w:hAnsi="Arial" w:cs="Arial"/>
@@ -4519,7 +4175,6 @@
     </w:p>
     <w:p>
       <w:pPr>
-        <w:jc w:val="center"/>
         <w:rPr>
           <w:rStyle w:val="normaltextrun"/>
           <w:rFonts w:ascii="Arial" w:hAnsi="Arial" w:cs="Arial"/>
@@ -4559,7 +4214,6 @@
     </w:p>
     <w:p>
       <w:pPr>
-        <w:jc w:val="center"/>
         <w:rPr>
           <w:rStyle w:val="normaltextrun"/>
           <w:rFonts w:ascii="Arial" w:hAnsi="Arial" w:cs="Arial"/>
@@ -4574,7 +4228,6 @@
     </w:p>
     <w:p>
       <w:pPr>
-        <w:jc w:val="center"/>
         <w:rPr>
           <w:rStyle w:val="normaltextrun"/>
           <w:rFonts w:ascii="Arial" w:hAnsi="Arial" w:cs="Arial"/>
@@ -4589,6 +4242,7 @@
     </w:p>
     <w:p>
       <w:pPr>
+        <w:jc w:val="center"/>
         <w:rPr>
           <w:rStyle w:val="normaltextrun"/>
           <w:rFonts w:ascii="Arial" w:hAnsi="Arial" w:cs="Arial"/>
@@ -4600,10 +4254,7 @@
           <w:bdr w:val="none" w:sz="0" w:space="0" w:color="auto" w:frame="1"/>
         </w:rPr>
       </w:pPr>
-    </w:p>
-    <w:p>
-      <w:pPr>
-        <w:jc w:val="center"/>
+      <w:r>
         <w:rPr>
           <w:rStyle w:val="normaltextrun"/>
           <w:rFonts w:ascii="Arial" w:hAnsi="Arial" w:cs="Arial"/>
@@ -4614,18 +4265,6 @@
           <w:szCs w:val="28"/>
           <w:bdr w:val="none" w:sz="0" w:space="0" w:color="auto" w:frame="1"/>
         </w:rPr>
-      </w:pPr>
-      <w:r>
-        <w:rPr>
-          <w:rStyle w:val="normaltextrun"/>
-          <w:rFonts w:ascii="Arial" w:hAnsi="Arial" w:cs="Arial"/>
-          <w:b/>
-          <w:bCs/>
-          <w:color w:val="000000"/>
-          <w:sz w:val="28"/>
-          <w:szCs w:val="28"/>
-          <w:bdr w:val="none" w:sz="0" w:space="0" w:color="auto" w:frame="1"/>
-        </w:rPr>
         <w:t>Banco de Dados</w:t>
       </w:r>
     </w:p>
@@ -4825,6 +4464,7 @@
         <w:rPr>
           <w:rStyle w:val="normaltextrun"/>
           <w:rFonts w:ascii="Arial" w:hAnsi="Arial" w:cs="Arial"/>
+          <w:noProof/>
           <w:color w:val="000000"/>
           <w:sz w:val="24"/>
           <w:szCs w:val="24"/>
@@ -4846,7 +4486,7 @@
                     <pic:cNvPicPr/>
                   </pic:nvPicPr>
                   <pic:blipFill>
-                    <a:blip r:embed="rId17"/>
+                    <a:blip r:embed="rId14"/>
                     <a:stretch>
                       <a:fillRect/>
                     </a:stretch>
@@ -4881,6 +4521,36 @@
           <w:bdr w:val="none" w:sz="0" w:space="0" w:color="auto" w:frame="1"/>
         </w:rPr>
       </w:pPr>
+    </w:p>
+    <w:p>
+      <w:pPr>
+        <w:jc w:val="center"/>
+        <w:rPr>
+          <w:rStyle w:val="normaltextrun"/>
+          <w:rFonts w:ascii="Arial" w:hAnsi="Arial" w:cs="Arial"/>
+          <w:b/>
+          <w:bCs/>
+          <w:color w:val="000000"/>
+          <w:sz w:val="24"/>
+          <w:szCs w:val="24"/>
+          <w:bdr w:val="none" w:sz="0" w:space="0" w:color="auto" w:frame="1"/>
+        </w:rPr>
+      </w:pPr>
+    </w:p>
+    <w:p>
+      <w:pPr>
+        <w:jc w:val="center"/>
+        <w:rPr>
+          <w:rStyle w:val="normaltextrun"/>
+          <w:rFonts w:ascii="Arial" w:hAnsi="Arial" w:cs="Arial"/>
+          <w:b/>
+          <w:bCs/>
+          <w:color w:val="000000"/>
+          <w:sz w:val="24"/>
+          <w:szCs w:val="24"/>
+          <w:bdr w:val="none" w:sz="0" w:space="0" w:color="auto" w:frame="1"/>
+        </w:rPr>
+      </w:pPr>
       <w:r>
         <w:rPr>
           <w:rStyle w:val="normaltextrun"/>
@@ -5288,7 +4958,7 @@
           <w:sz w:val="28"/>
           <w:szCs w:val="28"/>
         </w:rPr>
-        <w:t>Configurando o script</w:t>
+        <w:t xml:space="preserve">Configurando o </w:t>
       </w:r>
       <w:r>
         <w:rPr>
@@ -5300,9 +4970,8 @@
           <w:sz w:val="28"/>
           <w:szCs w:val="28"/>
         </w:rPr>
-        <w:t xml:space="preserve"> do </w:t>
-      </w:r>
-      <w:proofErr w:type="spellStart"/>
+        <w:t>S</w:t>
+      </w:r>
       <w:r>
         <w:rPr>
           <w:rStyle w:val="normaltextrun"/>
@@ -5313,9 +4982,40 @@
           <w:sz w:val="28"/>
           <w:szCs w:val="28"/>
         </w:rPr>
-        <w:t>arduino</w:t>
-      </w:r>
-      <w:proofErr w:type="spellEnd"/>
+        <w:t>cript</w:t>
+      </w:r>
+      <w:r>
+        <w:rPr>
+          <w:rStyle w:val="normaltextrun"/>
+          <w:rFonts w:ascii="Arial" w:hAnsi="Arial" w:cs="Arial"/>
+          <w:b/>
+          <w:bCs/>
+          <w:color w:val="000000"/>
+          <w:sz w:val="28"/>
+          <w:szCs w:val="28"/>
+        </w:rPr>
+        <w:t xml:space="preserve"> do </w:t>
+      </w:r>
+      <w:r>
+        <w:rPr>
+          <w:rStyle w:val="normaltextrun"/>
+          <w:rFonts w:ascii="Arial" w:hAnsi="Arial" w:cs="Arial"/>
+          <w:color w:val="000000"/>
+          <w:sz w:val="28"/>
+          <w:szCs w:val="28"/>
+        </w:rPr>
+        <w:t>A</w:t>
+      </w:r>
+      <w:r>
+        <w:rPr>
+          <w:rStyle w:val="normaltextrun"/>
+          <w:rFonts w:ascii="Arial" w:hAnsi="Arial" w:cs="Arial"/>
+          <w:color w:val="000000"/>
+          <w:sz w:val="28"/>
+          <w:szCs w:val="28"/>
+        </w:rPr>
+        <w:t>rduino</w:t>
+      </w:r>
     </w:p>
     <w:p>
       <w:pPr>
@@ -15882,7 +15582,7 @@
                     </pic:cNvPicPr>
                   </pic:nvPicPr>
                   <pic:blipFill>
-                    <a:blip r:embed="rId18">
+                    <a:blip r:embed="rId15">
                       <a:extLst>
                         <a:ext uri="{28A0092B-C50C-407E-A947-70E740481C1C}">
                           <a14:useLocalDpi xmlns:a14="http://schemas.microsoft.com/office/drawing/2010/main" val="0"/>
@@ -16164,6 +15864,32 @@
           <w:color w:val="000000"/>
         </w:rPr>
       </w:pPr>
+    </w:p>
+    <w:p>
+      <w:pPr>
+        <w:pStyle w:val="paragraph"/>
+        <w:spacing w:before="0" w:beforeAutospacing="0" w:after="0" w:afterAutospacing="0"/>
+        <w:jc w:val="center"/>
+        <w:textAlignment w:val="baseline"/>
+        <w:rPr>
+          <w:rStyle w:val="eop"/>
+          <w:rFonts w:ascii="Arial" w:hAnsi="Arial" w:cs="Arial"/>
+          <w:color w:val="000000"/>
+        </w:rPr>
+      </w:pPr>
+    </w:p>
+    <w:p>
+      <w:pPr>
+        <w:pStyle w:val="paragraph"/>
+        <w:spacing w:before="0" w:beforeAutospacing="0" w:after="0" w:afterAutospacing="0"/>
+        <w:jc w:val="center"/>
+        <w:textAlignment w:val="baseline"/>
+        <w:rPr>
+          <w:rStyle w:val="eop"/>
+          <w:rFonts w:ascii="Arial" w:hAnsi="Arial" w:cs="Arial"/>
+          <w:color w:val="000000"/>
+        </w:rPr>
+      </w:pPr>
       <w:r>
         <w:rPr>
           <w:rStyle w:val="normaltextrun"/>
@@ -16195,7 +15921,7 @@
                     <pic:cNvPicPr/>
                   </pic:nvPicPr>
                   <pic:blipFill>
-                    <a:blip r:embed="rId19">
+                    <a:blip r:embed="rId16">
                       <a:extLst>
                         <a:ext uri="{28A0092B-C50C-407E-A947-70E740481C1C}">
                           <a14:useLocalDpi xmlns:a14="http://schemas.microsoft.com/office/drawing/2010/main" val="0"/>

</xml_diff>